<commit_message>
added github link to docs
</commit_message>
<xml_diff>
--- a/81644_Документация.docx
+++ b/81644_Документация.docx
@@ -454,14 +454,23 @@
         <w:rPr>
           <w:sz w:val="24"/>
         </w:rPr>
-        <w:t>Милен Петров</w:t>
+        <w:t>Милен Пет</w:t>
       </w:r>
       <w:bookmarkStart w:id="0" w:name="_GoBack"/>
       <w:bookmarkEnd w:id="0"/>
+      <w:r>
+        <w:rPr>
+          <w:sz w:val="24"/>
+        </w:rPr>
+        <w:t>ров</w:t>
+      </w:r>
     </w:p>
     <w:p>
       <w:pPr>
         <w:pStyle w:val="Heading1"/>
+        <w:rPr>
+          <w:lang w:val="en-US"/>
+        </w:rPr>
       </w:pPr>
       <w:r>
         <w:t>ТЕМА:</w:t>
@@ -506,6 +515,7 @@
         <w:rPr>
           <w:sz w:val="22"/>
           <w:szCs w:val="22"/>
+          <w:lang w:val="en-US"/>
         </w:rPr>
       </w:pPr>
       <w:r>
@@ -513,88 +523,139 @@
           <w:sz w:val="22"/>
           <w:szCs w:val="22"/>
         </w:rPr>
-        <w:t xml:space="preserve">1. </w:t>
+        <w:t>0</w:t>
       </w:r>
       <w:r>
         <w:rPr>
           <w:sz w:val="22"/>
           <w:szCs w:val="22"/>
         </w:rPr>
+        <w:t xml:space="preserve">. </w:t>
+      </w:r>
+      <w:r>
+        <w:rPr>
+          <w:sz w:val="22"/>
+          <w:szCs w:val="22"/>
+          <w:lang w:val="en-US"/>
+        </w:rPr>
+        <w:t>GitHub Repository</w:t>
+      </w:r>
+    </w:p>
+    <w:p>
+      <w:pPr>
+        <w:spacing w:before="120"/>
+        <w:rPr>
+          <w:szCs w:val="18"/>
+          <w:lang w:val="en-US"/>
+        </w:rPr>
+      </w:pPr>
+      <w:hyperlink r:id="rId6" w:history="1">
+        <w:r>
+          <w:rPr>
+            <w:rStyle w:val="Hyperlink"/>
+            <w:szCs w:val="18"/>
+            <w:lang w:val="en-US"/>
+          </w:rPr>
+          <w:t>https://github.com/vikrusev/fmi-final-web-project</w:t>
+        </w:r>
+      </w:hyperlink>
+    </w:p>
+    <w:p>
+      <w:pPr>
+        <w:pStyle w:val="Heading2"/>
+        <w:rPr>
+          <w:sz w:val="22"/>
+          <w:szCs w:val="22"/>
+        </w:rPr>
+      </w:pPr>
+      <w:r>
+        <w:rPr>
+          <w:sz w:val="22"/>
+          <w:szCs w:val="22"/>
+        </w:rPr>
+        <w:t xml:space="preserve">1. </w:t>
+      </w:r>
+      <w:r>
+        <w:rPr>
+          <w:sz w:val="22"/>
+          <w:szCs w:val="22"/>
+        </w:rPr>
         <w:t xml:space="preserve">Условие </w:t>
       </w:r>
     </w:p>
     <w:p>
       <w:pPr>
         <w:pStyle w:val="Heading2"/>
-        <w:rPr>
-          <w:rFonts w:ascii="Roboto" w:hAnsi="Roboto"/>
+        <w:spacing w:before="0"/>
+        <w:rPr>
+          <w:rFonts w:asciiTheme="minorHAnsi" w:hAnsiTheme="minorHAnsi" w:cstheme="minorHAnsi"/>
           <w:color w:val="000000"/>
-          <w:sz w:val="20"/>
-          <w:szCs w:val="20"/>
+          <w:sz w:val="18"/>
+          <w:szCs w:val="18"/>
           <w:shd w:val="clear" w:color="auto" w:fill="FFFFFF"/>
         </w:rPr>
       </w:pPr>
       <w:r>
         <w:rPr>
-          <w:rFonts w:ascii="Roboto" w:hAnsi="Roboto"/>
+          <w:rFonts w:asciiTheme="minorHAnsi" w:hAnsiTheme="minorHAnsi" w:cstheme="minorHAnsi"/>
           <w:b w:val="0"/>
           <w:color w:val="000000"/>
-          <w:sz w:val="20"/>
-          <w:szCs w:val="20"/>
+          <w:sz w:val="18"/>
+          <w:szCs w:val="18"/>
           <w:shd w:val="clear" w:color="auto" w:fill="FFFFFF"/>
         </w:rPr>
         <w:t>Различните текстови редактори и среди за разработка имат различни аспекти, които могат да се настройват. Да</w:t>
       </w:r>
       <w:r>
         <w:rPr>
-          <w:rFonts w:ascii="Roboto" w:hAnsi="Roboto"/>
+          <w:rFonts w:asciiTheme="minorHAnsi" w:hAnsiTheme="minorHAnsi" w:cstheme="minorHAnsi"/>
           <w:b w:val="0"/>
           <w:color w:val="000000"/>
-          <w:sz w:val="20"/>
-          <w:szCs w:val="20"/>
+          <w:sz w:val="18"/>
+          <w:szCs w:val="18"/>
           <w:shd w:val="clear" w:color="auto" w:fill="FFFFFF"/>
         </w:rPr>
         <w:t xml:space="preserve"> се направи система за управлен</w:t>
       </w:r>
       <w:r>
         <w:rPr>
-          <w:rFonts w:ascii="Roboto" w:hAnsi="Roboto"/>
+          <w:rFonts w:asciiTheme="minorHAnsi" w:hAnsiTheme="minorHAnsi" w:cstheme="minorHAnsi"/>
           <w:b w:val="0"/>
           <w:color w:val="000000"/>
-          <w:sz w:val="20"/>
-          <w:szCs w:val="20"/>
+          <w:sz w:val="18"/>
+          <w:szCs w:val="18"/>
           <w:shd w:val="clear" w:color="auto" w:fill="FFFFFF"/>
         </w:rPr>
         <w:t>и</w:t>
       </w:r>
       <w:r>
         <w:rPr>
-          <w:rFonts w:ascii="Roboto" w:hAnsi="Roboto"/>
+          <w:rFonts w:asciiTheme="minorHAnsi" w:hAnsiTheme="minorHAnsi" w:cstheme="minorHAnsi"/>
           <w:b w:val="0"/>
           <w:color w:val="000000"/>
-          <w:sz w:val="20"/>
-          <w:szCs w:val="20"/>
+          <w:sz w:val="18"/>
+          <w:szCs w:val="18"/>
           <w:shd w:val="clear" w:color="auto" w:fill="FFFFFF"/>
         </w:rPr>
         <w:t>е</w:t>
       </w:r>
       <w:r>
         <w:rPr>
-          <w:rFonts w:ascii="Roboto" w:hAnsi="Roboto"/>
+          <w:rFonts w:asciiTheme="minorHAnsi" w:hAnsiTheme="minorHAnsi" w:cstheme="minorHAnsi"/>
           <w:b w:val="0"/>
           <w:color w:val="000000"/>
-          <w:sz w:val="20"/>
-          <w:szCs w:val="20"/>
+          <w:sz w:val="18"/>
+          <w:szCs w:val="18"/>
           <w:shd w:val="clear" w:color="auto" w:fill="FFFFFF"/>
         </w:rPr>
         <w:t xml:space="preserve"> на настройки на задачите в редактора </w:t>
       </w:r>
       <w:r>
         <w:rPr>
-          <w:rFonts w:ascii="Roboto" w:hAnsi="Roboto"/>
+          <w:rFonts w:asciiTheme="minorHAnsi" w:hAnsiTheme="minorHAnsi" w:cstheme="minorHAnsi"/>
           <w:color w:val="000000"/>
-          <w:sz w:val="20"/>
-          <w:szCs w:val="20"/>
+          <w:sz w:val="18"/>
+          <w:szCs w:val="18"/>
           <w:shd w:val="clear" w:color="auto" w:fill="FFFFFF"/>
           <w:lang w:val="en-US"/>
         </w:rPr>
@@ -603,10 +664,10 @@
       <w:proofErr w:type="spellStart"/>
       <w:r>
         <w:rPr>
-          <w:rFonts w:ascii="Roboto" w:hAnsi="Roboto"/>
+          <w:rFonts w:asciiTheme="minorHAnsi" w:hAnsiTheme="minorHAnsi" w:cstheme="minorHAnsi"/>
           <w:color w:val="000000"/>
-          <w:sz w:val="20"/>
-          <w:szCs w:val="20"/>
+          <w:sz w:val="18"/>
+          <w:szCs w:val="18"/>
           <w:shd w:val="clear" w:color="auto" w:fill="FFFFFF"/>
         </w:rPr>
         <w:t>ode</w:t>
@@ -614,32 +675,32 @@
       <w:proofErr w:type="spellEnd"/>
       <w:r>
         <w:rPr>
-          <w:rFonts w:ascii="Roboto" w:hAnsi="Roboto"/>
+          <w:rFonts w:asciiTheme="minorHAnsi" w:hAnsiTheme="minorHAnsi" w:cstheme="minorHAnsi"/>
           <w:b w:val="0"/>
           <w:color w:val="000000"/>
-          <w:sz w:val="20"/>
-          <w:szCs w:val="20"/>
+          <w:sz w:val="18"/>
+          <w:szCs w:val="18"/>
           <w:shd w:val="clear" w:color="auto" w:fill="FFFFFF"/>
         </w:rPr>
         <w:t xml:space="preserve"> </w:t>
       </w:r>
       <w:r>
         <w:rPr>
-          <w:rFonts w:ascii="Roboto" w:hAnsi="Roboto"/>
+          <w:rFonts w:asciiTheme="minorHAnsi" w:hAnsiTheme="minorHAnsi" w:cstheme="minorHAnsi"/>
           <w:color w:val="000000"/>
-          <w:sz w:val="20"/>
-          <w:szCs w:val="20"/>
+          <w:sz w:val="18"/>
+          <w:szCs w:val="18"/>
           <w:shd w:val="clear" w:color="auto" w:fill="FFFFFF"/>
         </w:rPr>
         <w:t>(</w:t>
       </w:r>
       <w:r>
         <w:rPr>
-          <w:rFonts w:ascii="Roboto" w:hAnsi="Roboto"/>
+          <w:rFonts w:asciiTheme="minorHAnsi" w:hAnsiTheme="minorHAnsi" w:cstheme="minorHAnsi"/>
           <w:b w:val="0"/>
           <w:color w:val="000000"/>
-          <w:sz w:val="20"/>
-          <w:szCs w:val="20"/>
+          <w:sz w:val="18"/>
+          <w:szCs w:val="18"/>
           <w:shd w:val="clear" w:color="auto" w:fill="FFFFFF"/>
           <w:lang w:val="en-US"/>
         </w:rPr>
@@ -648,10 +709,10 @@
       <w:proofErr w:type="spellStart"/>
       <w:r>
         <w:rPr>
-          <w:rFonts w:ascii="Roboto" w:hAnsi="Roboto"/>
+          <w:rFonts w:asciiTheme="minorHAnsi" w:hAnsiTheme="minorHAnsi" w:cstheme="minorHAnsi"/>
           <w:color w:val="000000"/>
-          <w:sz w:val="20"/>
-          <w:szCs w:val="20"/>
+          <w:sz w:val="18"/>
+          <w:szCs w:val="18"/>
           <w:shd w:val="clear" w:color="auto" w:fill="FFFFFF"/>
         </w:rPr>
         <w:t>tasks.json</w:t>
@@ -659,10 +720,10 @@
       <w:proofErr w:type="spellEnd"/>
       <w:r>
         <w:rPr>
-          <w:rFonts w:ascii="Roboto" w:hAnsi="Roboto"/>
+          <w:rFonts w:asciiTheme="minorHAnsi" w:hAnsiTheme="minorHAnsi" w:cstheme="minorHAnsi"/>
           <w:color w:val="000000"/>
-          <w:sz w:val="20"/>
-          <w:szCs w:val="20"/>
+          <w:sz w:val="18"/>
+          <w:szCs w:val="18"/>
           <w:shd w:val="clear" w:color="auto" w:fill="FFFFFF"/>
           <w:lang w:val="en-US"/>
         </w:rPr>
@@ -670,32 +731,32 @@
       </w:r>
       <w:r>
         <w:rPr>
-          <w:rFonts w:ascii="Roboto" w:hAnsi="Roboto"/>
+          <w:rFonts w:asciiTheme="minorHAnsi" w:hAnsiTheme="minorHAnsi" w:cstheme="minorHAnsi"/>
           <w:color w:val="000000"/>
-          <w:sz w:val="20"/>
-          <w:szCs w:val="20"/>
+          <w:sz w:val="18"/>
+          <w:szCs w:val="18"/>
           <w:shd w:val="clear" w:color="auto" w:fill="FFFFFF"/>
         </w:rPr>
         <w:t>)</w:t>
       </w:r>
       <w:r>
         <w:rPr>
-          <w:rFonts w:ascii="Roboto" w:hAnsi="Roboto"/>
+          <w:rFonts w:asciiTheme="minorHAnsi" w:hAnsiTheme="minorHAnsi" w:cstheme="minorHAnsi"/>
           <w:b w:val="0"/>
           <w:color w:val="000000"/>
-          <w:sz w:val="20"/>
-          <w:szCs w:val="20"/>
+          <w:sz w:val="18"/>
+          <w:szCs w:val="18"/>
           <w:shd w:val="clear" w:color="auto" w:fill="FFFFFF"/>
         </w:rPr>
         <w:t xml:space="preserve"> и настройка на бързи клавиши за изпълнение (</w:t>
       </w:r>
       <w:r>
         <w:rPr>
-          <w:rFonts w:ascii="Roboto" w:hAnsi="Roboto"/>
+          <w:rFonts w:asciiTheme="minorHAnsi" w:hAnsiTheme="minorHAnsi" w:cstheme="minorHAnsi"/>
           <w:b w:val="0"/>
           <w:color w:val="000000"/>
-          <w:sz w:val="20"/>
-          <w:szCs w:val="20"/>
+          <w:sz w:val="18"/>
+          <w:szCs w:val="18"/>
           <w:shd w:val="clear" w:color="auto" w:fill="FFFFFF"/>
         </w:rPr>
         <w:t xml:space="preserve"> </w:t>
@@ -703,10 +764,10 @@
       <w:proofErr w:type="spellStart"/>
       <w:r>
         <w:rPr>
-          <w:rFonts w:ascii="Roboto" w:hAnsi="Roboto"/>
+          <w:rFonts w:asciiTheme="minorHAnsi" w:hAnsiTheme="minorHAnsi" w:cstheme="minorHAnsi"/>
           <w:color w:val="000000"/>
-          <w:sz w:val="20"/>
-          <w:szCs w:val="20"/>
+          <w:sz w:val="18"/>
+          <w:szCs w:val="18"/>
           <w:shd w:val="clear" w:color="auto" w:fill="FFFFFF"/>
         </w:rPr>
         <w:t>shortcuts</w:t>
@@ -714,22 +775,22 @@
       <w:proofErr w:type="spellEnd"/>
       <w:r>
         <w:rPr>
-          <w:rFonts w:ascii="Roboto" w:hAnsi="Roboto"/>
+          <w:rFonts w:asciiTheme="minorHAnsi" w:hAnsiTheme="minorHAnsi" w:cstheme="minorHAnsi"/>
           <w:b w:val="0"/>
           <w:color w:val="000000"/>
-          <w:sz w:val="20"/>
-          <w:szCs w:val="20"/>
+          <w:sz w:val="18"/>
+          <w:szCs w:val="18"/>
           <w:shd w:val="clear" w:color="auto" w:fill="FFFFFF"/>
         </w:rPr>
         <w:t xml:space="preserve"> </w:t>
       </w:r>
       <w:r>
         <w:rPr>
-          <w:rFonts w:ascii="Roboto" w:hAnsi="Roboto"/>
+          <w:rFonts w:asciiTheme="minorHAnsi" w:hAnsiTheme="minorHAnsi" w:cstheme="minorHAnsi"/>
           <w:b w:val="0"/>
           <w:color w:val="000000"/>
-          <w:sz w:val="20"/>
-          <w:szCs w:val="20"/>
+          <w:sz w:val="18"/>
+          <w:szCs w:val="18"/>
           <w:shd w:val="clear" w:color="auto" w:fill="FFFFFF"/>
         </w:rPr>
         <w:t xml:space="preserve">). Трансформиране от </w:t>
@@ -737,10 +798,10 @@
       <w:proofErr w:type="spellStart"/>
       <w:r>
         <w:rPr>
-          <w:rFonts w:ascii="Roboto" w:hAnsi="Roboto"/>
+          <w:rFonts w:asciiTheme="minorHAnsi" w:hAnsiTheme="minorHAnsi" w:cstheme="minorHAnsi"/>
           <w:color w:val="000000"/>
-          <w:sz w:val="20"/>
-          <w:szCs w:val="20"/>
+          <w:sz w:val="18"/>
+          <w:szCs w:val="18"/>
           <w:shd w:val="clear" w:color="auto" w:fill="FFFFFF"/>
         </w:rPr>
         <w:t>json</w:t>
@@ -748,11 +809,11 @@
       <w:proofErr w:type="spellEnd"/>
       <w:r>
         <w:rPr>
-          <w:rFonts w:ascii="Roboto" w:hAnsi="Roboto"/>
+          <w:rFonts w:asciiTheme="minorHAnsi" w:hAnsiTheme="minorHAnsi" w:cstheme="minorHAnsi"/>
           <w:b w:val="0"/>
           <w:color w:val="000000"/>
-          <w:sz w:val="20"/>
-          <w:szCs w:val="20"/>
+          <w:sz w:val="18"/>
+          <w:szCs w:val="18"/>
           <w:shd w:val="clear" w:color="auto" w:fill="FFFFFF"/>
         </w:rPr>
         <w:t xml:space="preserve"> към </w:t>
@@ -760,10 +821,10 @@
       <w:proofErr w:type="spellStart"/>
       <w:r>
         <w:rPr>
-          <w:rFonts w:ascii="Roboto" w:hAnsi="Roboto"/>
+          <w:rFonts w:asciiTheme="minorHAnsi" w:hAnsiTheme="minorHAnsi" w:cstheme="minorHAnsi"/>
           <w:color w:val="000000"/>
-          <w:sz w:val="20"/>
-          <w:szCs w:val="20"/>
+          <w:sz w:val="18"/>
+          <w:szCs w:val="18"/>
           <w:shd w:val="clear" w:color="auto" w:fill="FFFFFF"/>
         </w:rPr>
         <w:t>shell</w:t>
@@ -771,22 +832,22 @@
       <w:proofErr w:type="spellEnd"/>
       <w:r>
         <w:rPr>
-          <w:rFonts w:ascii="Roboto" w:hAnsi="Roboto"/>
+          <w:rFonts w:asciiTheme="minorHAnsi" w:hAnsiTheme="minorHAnsi" w:cstheme="minorHAnsi"/>
           <w:b w:val="0"/>
           <w:color w:val="000000"/>
-          <w:sz w:val="20"/>
-          <w:szCs w:val="20"/>
+          <w:sz w:val="18"/>
+          <w:szCs w:val="18"/>
           <w:shd w:val="clear" w:color="auto" w:fill="FFFFFF"/>
         </w:rPr>
         <w:t xml:space="preserve"> (</w:t>
       </w:r>
       <w:r>
         <w:rPr>
-          <w:rFonts w:ascii="Roboto" w:hAnsi="Roboto"/>
+          <w:rFonts w:asciiTheme="minorHAnsi" w:hAnsiTheme="minorHAnsi" w:cstheme="minorHAnsi"/>
           <w:b w:val="0"/>
           <w:color w:val="000000"/>
-          <w:sz w:val="20"/>
-          <w:szCs w:val="20"/>
+          <w:sz w:val="18"/>
+          <w:szCs w:val="18"/>
           <w:shd w:val="clear" w:color="auto" w:fill="FFFFFF"/>
           <w:lang w:val="en-US"/>
         </w:rPr>
@@ -794,11 +855,11 @@
       </w:r>
       <w:r>
         <w:rPr>
-          <w:rFonts w:ascii="Roboto" w:hAnsi="Roboto"/>
+          <w:rFonts w:asciiTheme="minorHAnsi" w:hAnsiTheme="minorHAnsi" w:cstheme="minorHAnsi"/>
           <w:b w:val="0"/>
           <w:color w:val="000000"/>
-          <w:sz w:val="20"/>
-          <w:szCs w:val="20"/>
+          <w:sz w:val="18"/>
+          <w:szCs w:val="18"/>
           <w:shd w:val="clear" w:color="auto" w:fill="FFFFFF"/>
         </w:rPr>
         <w:t xml:space="preserve">под </w:t>
@@ -806,10 +867,10 @@
       <w:proofErr w:type="spellStart"/>
       <w:r>
         <w:rPr>
-          <w:rFonts w:ascii="Roboto" w:hAnsi="Roboto"/>
+          <w:rFonts w:asciiTheme="minorHAnsi" w:hAnsiTheme="minorHAnsi" w:cstheme="minorHAnsi"/>
           <w:color w:val="000000"/>
-          <w:sz w:val="20"/>
-          <w:szCs w:val="20"/>
+          <w:sz w:val="18"/>
+          <w:szCs w:val="18"/>
           <w:shd w:val="clear" w:color="auto" w:fill="FFFFFF"/>
         </w:rPr>
         <w:t>windows</w:t>
@@ -817,11 +878,11 @@
       <w:proofErr w:type="spellEnd"/>
       <w:r>
         <w:rPr>
-          <w:rFonts w:ascii="Roboto" w:hAnsi="Roboto"/>
+          <w:rFonts w:asciiTheme="minorHAnsi" w:hAnsiTheme="minorHAnsi" w:cstheme="minorHAnsi"/>
           <w:b w:val="0"/>
           <w:color w:val="000000"/>
-          <w:sz w:val="20"/>
-          <w:szCs w:val="20"/>
+          <w:sz w:val="18"/>
+          <w:szCs w:val="18"/>
           <w:shd w:val="clear" w:color="auto" w:fill="FFFFFF"/>
         </w:rPr>
         <w:t xml:space="preserve"> и </w:t>
@@ -829,10 +890,10 @@
       <w:proofErr w:type="spellStart"/>
       <w:r>
         <w:rPr>
-          <w:rFonts w:ascii="Roboto" w:hAnsi="Roboto"/>
+          <w:rFonts w:asciiTheme="minorHAnsi" w:hAnsiTheme="minorHAnsi" w:cstheme="minorHAnsi"/>
           <w:color w:val="000000"/>
-          <w:sz w:val="20"/>
-          <w:szCs w:val="20"/>
+          <w:sz w:val="18"/>
+          <w:szCs w:val="18"/>
           <w:shd w:val="clear" w:color="auto" w:fill="FFFFFF"/>
         </w:rPr>
         <w:t>linux</w:t>
@@ -840,10 +901,10 @@
       <w:proofErr w:type="spellEnd"/>
       <w:r>
         <w:rPr>
-          <w:rFonts w:ascii="Roboto" w:hAnsi="Roboto"/>
+          <w:rFonts w:asciiTheme="minorHAnsi" w:hAnsiTheme="minorHAnsi" w:cstheme="minorHAnsi"/>
           <w:color w:val="000000"/>
-          <w:sz w:val="20"/>
-          <w:szCs w:val="20"/>
+          <w:sz w:val="18"/>
+          <w:szCs w:val="18"/>
           <w:shd w:val="clear" w:color="auto" w:fill="FFFFFF"/>
           <w:lang w:val="en-US"/>
         </w:rPr>
@@ -851,11 +912,11 @@
       </w:r>
       <w:r>
         <w:rPr>
-          <w:rFonts w:ascii="Roboto" w:hAnsi="Roboto"/>
+          <w:rFonts w:asciiTheme="minorHAnsi" w:hAnsiTheme="minorHAnsi" w:cstheme="minorHAnsi"/>
           <w:b w:val="0"/>
           <w:color w:val="000000"/>
-          <w:sz w:val="20"/>
-          <w:szCs w:val="20"/>
+          <w:sz w:val="18"/>
+          <w:szCs w:val="18"/>
           <w:shd w:val="clear" w:color="auto" w:fill="FFFFFF"/>
         </w:rPr>
         <w:t>).</w:t>
@@ -4193,13 +4254,15 @@
       <w:pPr>
         <w:spacing w:after="0"/>
         <w:rPr>
-          <w:sz w:val="18"/>
-          <w:szCs w:val="18"/>
-          <w:lang w:val="en-US"/>
-        </w:rPr>
-      </w:pPr>
-      <w:r>
-        <w:rPr>
+          <w:b/>
+          <w:sz w:val="18"/>
+          <w:szCs w:val="18"/>
+          <w:lang w:val="en-US"/>
+        </w:rPr>
+      </w:pPr>
+      <w:r>
+        <w:rPr>
+          <w:b/>
           <w:sz w:val="18"/>
           <w:szCs w:val="18"/>
           <w:lang w:val="en-US"/>
@@ -4216,7 +4279,7 @@
           <w:lang w:val="en-US"/>
         </w:rPr>
       </w:pPr>
-      <w:hyperlink r:id="rId5" w:history="1">
+      <w:hyperlink r:id="rId7" w:history="1">
         <w:r>
           <w:rPr>
             <w:rStyle w:val="Hyperlink"/>
@@ -4237,7 +4300,7 @@
           <w:lang w:val="en-US"/>
         </w:rPr>
       </w:pPr>
-      <w:hyperlink r:id="rId6" w:history="1">
+      <w:hyperlink r:id="rId8" w:history="1">
         <w:r>
           <w:rPr>
             <w:rStyle w:val="Hyperlink"/>
@@ -4263,13 +4326,15 @@
       <w:pPr>
         <w:spacing w:after="0"/>
         <w:rPr>
-          <w:sz w:val="18"/>
-          <w:szCs w:val="18"/>
-          <w:lang w:val="en-US"/>
-        </w:rPr>
-      </w:pPr>
-      <w:r>
-        <w:rPr>
+          <w:b/>
+          <w:sz w:val="18"/>
+          <w:szCs w:val="18"/>
+          <w:lang w:val="en-US"/>
+        </w:rPr>
+      </w:pPr>
+      <w:r>
+        <w:rPr>
+          <w:b/>
           <w:sz w:val="18"/>
           <w:szCs w:val="18"/>
           <w:lang w:val="en-US"/>
@@ -4286,7 +4351,7 @@
           <w:lang w:val="en-US"/>
         </w:rPr>
       </w:pPr>
-      <w:hyperlink r:id="rId7" w:history="1">
+      <w:hyperlink r:id="rId9" w:history="1">
         <w:r>
           <w:rPr>
             <w:rStyle w:val="Hyperlink"/>
@@ -4294,7 +4359,25 @@
             <w:szCs w:val="18"/>
             <w:lang w:val="en-US"/>
           </w:rPr>
-          <w:t>https://stackoverflow.com/questions/33731067/checkbox-still-checked-hitting-the-back-button-but-it-has-no-checked-attribut</w:t>
+          <w:t>https://stackoverflow.com/questions/33731067/checkbox-still-checked-hitting-the-back-button-but-it-has-no-checked-attri</w:t>
+        </w:r>
+        <w:r>
+          <w:rPr>
+            <w:rStyle w:val="Hyperlink"/>
+            <w:sz w:val="18"/>
+            <w:szCs w:val="18"/>
+            <w:lang w:val="en-US"/>
+          </w:rPr>
+          <w:t>b</w:t>
+        </w:r>
+        <w:r>
+          <w:rPr>
+            <w:rStyle w:val="Hyperlink"/>
+            <w:sz w:val="18"/>
+            <w:szCs w:val="18"/>
+            <w:lang w:val="en-US"/>
+          </w:rPr>
+          <w:t>ut</w:t>
         </w:r>
       </w:hyperlink>
     </w:p>
@@ -5906,6 +5989,16 @@
       <w:u w:val="single"/>
     </w:rPr>
   </w:style>
+  <w:style w:type="character" w:styleId="FollowedHyperlink">
+    <w:name w:val="FollowedHyperlink"/>
+    <w:basedOn w:val="DefaultParagraphFont"/>
+    <w:uiPriority w:val="99"/>
+    <w:rsid w:val="00824EF0"/>
+    <w:rPr>
+      <w:color w:val="800080" w:themeColor="followedHyperlink"/>
+      <w:u w:val="single"/>
+    </w:rPr>
+  </w:style>
 </w:styles>
 </file>
 
@@ -6190,4 +6283,16 @@
   <a:objectDefaults/>
   <a:extraClrSchemeLst/>
 </a:theme>
+</file>
+
+<file path=customXml/item1.xml><?xml version="1.0" encoding="utf-8"?>
+<b:Sources xmlns:b="http://schemas.openxmlformats.org/officeDocument/2006/bibliography" xmlns="http://schemas.openxmlformats.org/officeDocument/2006/bibliography" SelectedStyle="\APASixthEditionOfficeOnline.xsl" StyleName="APA" Version="6"/>
+</file>
+
+<file path=customXml/itemProps1.xml><?xml version="1.0" encoding="utf-8"?>
+<ds:datastoreItem xmlns:ds="http://schemas.openxmlformats.org/officeDocument/2006/customXml" ds:itemID="{418CCAD1-C174-4A88-9B85-D0B9830D967C}">
+  <ds:schemaRefs>
+    <ds:schemaRef ds:uri="http://schemas.openxmlformats.org/officeDocument/2006/bibliography"/>
+  </ds:schemaRefs>
+</ds:datastoreItem>
 </file>
</xml_diff>

<commit_message>
update docs - screenshot and more details
</commit_message>
<xml_diff>
--- a/81644_Документация.docx
+++ b/81644_Документация.docx
@@ -233,7 +233,19 @@
         <w:rPr>
           <w:b/>
         </w:rPr>
-        <w:t xml:space="preserve">Редактор на </w:t>
+        <w:t>Генератор</w:t>
+      </w:r>
+      <w:r>
+        <w:rPr>
+          <w:b/>
+        </w:rPr>
+        <w:t xml:space="preserve"> на </w:t>
+      </w:r>
+      <w:r>
+        <w:rPr>
+          <w:b/>
+        </w:rPr>
+        <w:t xml:space="preserve">файл </w:t>
       </w:r>
       <w:proofErr w:type="spellStart"/>
       <w:r>
@@ -454,15 +466,7 @@
         <w:rPr>
           <w:sz w:val="24"/>
         </w:rPr>
-        <w:t>Милен Пет</w:t>
-      </w:r>
-      <w:bookmarkStart w:id="0" w:name="_GoBack"/>
-      <w:bookmarkEnd w:id="0"/>
-      <w:r>
-        <w:rPr>
-          <w:sz w:val="24"/>
-        </w:rPr>
-        <w:t>ров</w:t>
+        <w:t>Милен Петров</w:t>
       </w:r>
     </w:p>
     <w:p>
@@ -476,18 +480,29 @@
         <w:t>ТЕМА:</w:t>
       </w:r>
       <w:r>
-        <w:t xml:space="preserve">  </w:t>
+        <w:t xml:space="preserve"> </w:t>
       </w:r>
       <w:r>
         <w:rPr>
           <w:b w:val="0"/>
         </w:rPr>
-        <w:t xml:space="preserve">Редактор на </w:t>
-      </w:r>
-      <w:proofErr w:type="spellStart"/>
+        <w:t>Генератор</w:t>
+      </w:r>
       <w:r>
         <w:rPr>
           <w:b w:val="0"/>
+        </w:rPr>
+        <w:t xml:space="preserve"> на </w:t>
+      </w:r>
+      <w:r>
+        <w:rPr>
+          <w:b w:val="0"/>
+        </w:rPr>
+        <w:t xml:space="preserve">файл </w:t>
+      </w:r>
+      <w:proofErr w:type="spellStart"/>
+      <w:r>
+        <w:rPr>
           <w:lang w:val="en-US"/>
         </w:rPr>
         <w:t>VSCode</w:t>
@@ -549,7 +564,7 @@
           <w:lang w:val="en-US"/>
         </w:rPr>
       </w:pPr>
-      <w:hyperlink r:id="rId6" w:history="1">
+      <w:hyperlink r:id="rId8" w:history="1">
         <w:r>
           <w:rPr>
             <w:rStyle w:val="Hyperlink"/>
@@ -604,8 +619,31 @@
           <w:szCs w:val="18"/>
           <w:shd w:val="clear" w:color="auto" w:fill="FFFFFF"/>
         </w:rPr>
-        <w:t>Различните текстови редактори и среди за разработка имат различни аспекти, които могат да се настройват. Да</w:t>
-      </w:r>
+        <w:t xml:space="preserve">Различните текстови редактори и среди за разработка имат различни аспекти, които могат да се настройват. Да се направи система за управление на настройки на задачите в редактора </w:t>
+      </w:r>
+      <w:r>
+        <w:rPr>
+          <w:rFonts w:asciiTheme="minorHAnsi" w:hAnsiTheme="minorHAnsi" w:cstheme="minorHAnsi"/>
+          <w:color w:val="000000"/>
+          <w:sz w:val="18"/>
+          <w:szCs w:val="18"/>
+          <w:shd w:val="clear" w:color="auto" w:fill="FFFFFF"/>
+          <w:lang w:val="en-US"/>
+        </w:rPr>
+        <w:t>VSC</w:t>
+      </w:r>
+      <w:proofErr w:type="spellStart"/>
+      <w:r>
+        <w:rPr>
+          <w:rFonts w:asciiTheme="minorHAnsi" w:hAnsiTheme="minorHAnsi" w:cstheme="minorHAnsi"/>
+          <w:color w:val="000000"/>
+          <w:sz w:val="18"/>
+          <w:szCs w:val="18"/>
+          <w:shd w:val="clear" w:color="auto" w:fill="FFFFFF"/>
+        </w:rPr>
+        <w:t>ode</w:t>
+      </w:r>
+      <w:proofErr w:type="spellEnd"/>
       <w:r>
         <w:rPr>
           <w:rFonts w:asciiTheme="minorHAnsi" w:hAnsiTheme="minorHAnsi" w:cstheme="minorHAnsi"/>
@@ -615,7 +653,17 @@
           <w:szCs w:val="18"/>
           <w:shd w:val="clear" w:color="auto" w:fill="FFFFFF"/>
         </w:rPr>
-        <w:t xml:space="preserve"> се направи система за управлен</w:t>
+        <w:t xml:space="preserve"> </w:t>
+      </w:r>
+      <w:r>
+        <w:rPr>
+          <w:rFonts w:asciiTheme="minorHAnsi" w:hAnsiTheme="minorHAnsi" w:cstheme="minorHAnsi"/>
+          <w:color w:val="000000"/>
+          <w:sz w:val="18"/>
+          <w:szCs w:val="18"/>
+          <w:shd w:val="clear" w:color="auto" w:fill="FFFFFF"/>
+        </w:rPr>
+        <w:t>(</w:t>
       </w:r>
       <w:r>
         <w:rPr>
@@ -625,8 +673,42 @@
           <w:sz w:val="18"/>
           <w:szCs w:val="18"/>
           <w:shd w:val="clear" w:color="auto" w:fill="FFFFFF"/>
-        </w:rPr>
-        <w:t>и</w:t>
+          <w:lang w:val="en-US"/>
+        </w:rPr>
+        <w:t xml:space="preserve"> </w:t>
+      </w:r>
+      <w:proofErr w:type="spellStart"/>
+      <w:r>
+        <w:rPr>
+          <w:rFonts w:asciiTheme="minorHAnsi" w:hAnsiTheme="minorHAnsi" w:cstheme="minorHAnsi"/>
+          <w:color w:val="000000"/>
+          <w:sz w:val="18"/>
+          <w:szCs w:val="18"/>
+          <w:shd w:val="clear" w:color="auto" w:fill="FFFFFF"/>
+        </w:rPr>
+        <w:t>tasks.json</w:t>
+      </w:r>
+      <w:proofErr w:type="spellEnd"/>
+      <w:r>
+        <w:rPr>
+          <w:rFonts w:asciiTheme="minorHAnsi" w:hAnsiTheme="minorHAnsi" w:cstheme="minorHAnsi"/>
+          <w:color w:val="000000"/>
+          <w:sz w:val="18"/>
+          <w:szCs w:val="18"/>
+          <w:shd w:val="clear" w:color="auto" w:fill="FFFFFF"/>
+          <w:lang w:val="en-US"/>
+        </w:rPr>
+        <w:t xml:space="preserve"> </w:t>
+      </w:r>
+      <w:r>
+        <w:rPr>
+          <w:rFonts w:asciiTheme="minorHAnsi" w:hAnsiTheme="minorHAnsi" w:cstheme="minorHAnsi"/>
+          <w:color w:val="000000"/>
+          <w:sz w:val="18"/>
+          <w:szCs w:val="18"/>
+          <w:shd w:val="clear" w:color="auto" w:fill="FFFFFF"/>
+        </w:rPr>
+        <w:t>)</w:t>
       </w:r>
       <w:r>
         <w:rPr>
@@ -637,7 +719,7 @@
           <w:szCs w:val="18"/>
           <w:shd w:val="clear" w:color="auto" w:fill="FFFFFF"/>
         </w:rPr>
-        <w:t>е</w:t>
+        <w:t xml:space="preserve"> и настройка на бързи клавиши за изпълнение (</w:t>
       </w:r>
       <w:r>
         <w:rPr>
@@ -648,8 +730,9 @@
           <w:szCs w:val="18"/>
           <w:shd w:val="clear" w:color="auto" w:fill="FFFFFF"/>
         </w:rPr>
-        <w:t xml:space="preserve"> на настройки на задачите в редактора </w:t>
-      </w:r>
+        <w:t xml:space="preserve"> </w:t>
+      </w:r>
+      <w:proofErr w:type="spellStart"/>
       <w:r>
         <w:rPr>
           <w:rFonts w:asciiTheme="minorHAnsi" w:hAnsiTheme="minorHAnsi" w:cstheme="minorHAnsi"/>
@@ -657,20 +740,8 @@
           <w:sz w:val="18"/>
           <w:szCs w:val="18"/>
           <w:shd w:val="clear" w:color="auto" w:fill="FFFFFF"/>
-          <w:lang w:val="en-US"/>
-        </w:rPr>
-        <w:t>VSC</w:t>
-      </w:r>
-      <w:proofErr w:type="spellStart"/>
-      <w:r>
-        <w:rPr>
-          <w:rFonts w:asciiTheme="minorHAnsi" w:hAnsiTheme="minorHAnsi" w:cstheme="minorHAnsi"/>
-          <w:color w:val="000000"/>
-          <w:sz w:val="18"/>
-          <w:szCs w:val="18"/>
-          <w:shd w:val="clear" w:color="auto" w:fill="FFFFFF"/>
-        </w:rPr>
-        <w:t>ode</w:t>
+        </w:rPr>
+        <w:t>shortcuts</w:t>
       </w:r>
       <w:proofErr w:type="spellEnd"/>
       <w:r>
@@ -687,13 +758,26 @@
       <w:r>
         <w:rPr>
           <w:rFonts w:asciiTheme="minorHAnsi" w:hAnsiTheme="minorHAnsi" w:cstheme="minorHAnsi"/>
+          <w:b w:val="0"/>
           <w:color w:val="000000"/>
           <w:sz w:val="18"/>
           <w:szCs w:val="18"/>
           <w:shd w:val="clear" w:color="auto" w:fill="FFFFFF"/>
         </w:rPr>
-        <w:t>(</w:t>
-      </w:r>
+        <w:t xml:space="preserve">). Трансформиране от </w:t>
+      </w:r>
+      <w:proofErr w:type="spellStart"/>
+      <w:r>
+        <w:rPr>
+          <w:rFonts w:asciiTheme="minorHAnsi" w:hAnsiTheme="minorHAnsi" w:cstheme="minorHAnsi"/>
+          <w:color w:val="000000"/>
+          <w:sz w:val="18"/>
+          <w:szCs w:val="18"/>
+          <w:shd w:val="clear" w:color="auto" w:fill="FFFFFF"/>
+        </w:rPr>
+        <w:t>json</w:t>
+      </w:r>
+      <w:proofErr w:type="spellEnd"/>
       <w:r>
         <w:rPr>
           <w:rFonts w:asciiTheme="minorHAnsi" w:hAnsiTheme="minorHAnsi" w:cstheme="minorHAnsi"/>
@@ -702,9 +786,8 @@
           <w:sz w:val="18"/>
           <w:szCs w:val="18"/>
           <w:shd w:val="clear" w:color="auto" w:fill="FFFFFF"/>
-          <w:lang w:val="en-US"/>
-        </w:rPr>
-        <w:t xml:space="preserve"> </w:t>
+        </w:rPr>
+        <w:t xml:space="preserve"> към </w:t>
       </w:r>
       <w:proofErr w:type="spellStart"/>
       <w:r>
@@ -715,30 +798,9 @@
           <w:szCs w:val="18"/>
           <w:shd w:val="clear" w:color="auto" w:fill="FFFFFF"/>
         </w:rPr>
-        <w:t>tasks.json</w:t>
-      </w:r>
-      <w:proofErr w:type="spellEnd"/>
-      <w:r>
-        <w:rPr>
-          <w:rFonts w:asciiTheme="minorHAnsi" w:hAnsiTheme="minorHAnsi" w:cstheme="minorHAnsi"/>
-          <w:color w:val="000000"/>
-          <w:sz w:val="18"/>
-          <w:szCs w:val="18"/>
-          <w:shd w:val="clear" w:color="auto" w:fill="FFFFFF"/>
-          <w:lang w:val="en-US"/>
-        </w:rPr>
-        <w:t xml:space="preserve"> </w:t>
-      </w:r>
-      <w:r>
-        <w:rPr>
-          <w:rFonts w:asciiTheme="minorHAnsi" w:hAnsiTheme="minorHAnsi" w:cstheme="minorHAnsi"/>
-          <w:color w:val="000000"/>
-          <w:sz w:val="18"/>
-          <w:szCs w:val="18"/>
-          <w:shd w:val="clear" w:color="auto" w:fill="FFFFFF"/>
-        </w:rPr>
-        <w:t>)</w:t>
-      </w:r>
+        <w:t>shell</w:t>
+      </w:r>
+      <w:proofErr w:type="spellEnd"/>
       <w:r>
         <w:rPr>
           <w:rFonts w:asciiTheme="minorHAnsi" w:hAnsiTheme="minorHAnsi" w:cstheme="minorHAnsi"/>
@@ -748,7 +810,7 @@
           <w:szCs w:val="18"/>
           <w:shd w:val="clear" w:color="auto" w:fill="FFFFFF"/>
         </w:rPr>
-        <w:t xml:space="preserve"> и настройка на бързи клавиши за изпълнение (</w:t>
+        <w:t xml:space="preserve"> (</w:t>
       </w:r>
       <w:r>
         <w:rPr>
@@ -758,21 +820,10 @@
           <w:sz w:val="18"/>
           <w:szCs w:val="18"/>
           <w:shd w:val="clear" w:color="auto" w:fill="FFFFFF"/>
+          <w:lang w:val="en-US"/>
         </w:rPr>
         <w:t xml:space="preserve"> </w:t>
       </w:r>
-      <w:proofErr w:type="spellStart"/>
-      <w:r>
-        <w:rPr>
-          <w:rFonts w:asciiTheme="minorHAnsi" w:hAnsiTheme="minorHAnsi" w:cstheme="minorHAnsi"/>
-          <w:color w:val="000000"/>
-          <w:sz w:val="18"/>
-          <w:szCs w:val="18"/>
-          <w:shd w:val="clear" w:color="auto" w:fill="FFFFFF"/>
-        </w:rPr>
-        <w:t>shortcuts</w:t>
-      </w:r>
-      <w:proofErr w:type="spellEnd"/>
       <w:r>
         <w:rPr>
           <w:rFonts w:asciiTheme="minorHAnsi" w:hAnsiTheme="minorHAnsi" w:cstheme="minorHAnsi"/>
@@ -782,8 +833,20 @@
           <w:szCs w:val="18"/>
           <w:shd w:val="clear" w:color="auto" w:fill="FFFFFF"/>
         </w:rPr>
-        <w:t xml:space="preserve"> </w:t>
-      </w:r>
+        <w:t xml:space="preserve">под </w:t>
+      </w:r>
+      <w:proofErr w:type="spellStart"/>
+      <w:r>
+        <w:rPr>
+          <w:rFonts w:asciiTheme="minorHAnsi" w:hAnsiTheme="minorHAnsi" w:cstheme="minorHAnsi"/>
+          <w:color w:val="000000"/>
+          <w:sz w:val="18"/>
+          <w:szCs w:val="18"/>
+          <w:shd w:val="clear" w:color="auto" w:fill="FFFFFF"/>
+        </w:rPr>
+        <w:t>windows</w:t>
+      </w:r>
+      <w:proofErr w:type="spellEnd"/>
       <w:r>
         <w:rPr>
           <w:rFonts w:asciiTheme="minorHAnsi" w:hAnsiTheme="minorHAnsi" w:cstheme="minorHAnsi"/>
@@ -793,7 +856,7 @@
           <w:szCs w:val="18"/>
           <w:shd w:val="clear" w:color="auto" w:fill="FFFFFF"/>
         </w:rPr>
-        <w:t xml:space="preserve">). Трансформиране от </w:t>
+        <w:t xml:space="preserve"> и </w:t>
       </w:r>
       <w:proofErr w:type="spellStart"/>
       <w:r>
@@ -804,9 +867,20 @@
           <w:szCs w:val="18"/>
           <w:shd w:val="clear" w:color="auto" w:fill="FFFFFF"/>
         </w:rPr>
-        <w:t>json</w:t>
-      </w:r>
-      <w:proofErr w:type="spellEnd"/>
+        <w:t>linux</w:t>
+      </w:r>
+      <w:proofErr w:type="spellEnd"/>
+      <w:r>
+        <w:rPr>
+          <w:rFonts w:asciiTheme="minorHAnsi" w:hAnsiTheme="minorHAnsi" w:cstheme="minorHAnsi"/>
+          <w:color w:val="000000"/>
+          <w:sz w:val="18"/>
+          <w:szCs w:val="18"/>
+          <w:shd w:val="clear" w:color="auto" w:fill="FFFFFF"/>
+          <w:lang w:val="en-US"/>
+        </w:rPr>
+        <w:t xml:space="preserve"> </w:t>
+      </w:r>
       <w:r>
         <w:rPr>
           <w:rFonts w:asciiTheme="minorHAnsi" w:hAnsiTheme="minorHAnsi" w:cstheme="minorHAnsi"/>
@@ -816,109 +890,6 @@
           <w:szCs w:val="18"/>
           <w:shd w:val="clear" w:color="auto" w:fill="FFFFFF"/>
         </w:rPr>
-        <w:t xml:space="preserve"> към </w:t>
-      </w:r>
-      <w:proofErr w:type="spellStart"/>
-      <w:r>
-        <w:rPr>
-          <w:rFonts w:asciiTheme="minorHAnsi" w:hAnsiTheme="minorHAnsi" w:cstheme="minorHAnsi"/>
-          <w:color w:val="000000"/>
-          <w:sz w:val="18"/>
-          <w:szCs w:val="18"/>
-          <w:shd w:val="clear" w:color="auto" w:fill="FFFFFF"/>
-        </w:rPr>
-        <w:t>shell</w:t>
-      </w:r>
-      <w:proofErr w:type="spellEnd"/>
-      <w:r>
-        <w:rPr>
-          <w:rFonts w:asciiTheme="minorHAnsi" w:hAnsiTheme="minorHAnsi" w:cstheme="minorHAnsi"/>
-          <w:b w:val="0"/>
-          <w:color w:val="000000"/>
-          <w:sz w:val="18"/>
-          <w:szCs w:val="18"/>
-          <w:shd w:val="clear" w:color="auto" w:fill="FFFFFF"/>
-        </w:rPr>
-        <w:t xml:space="preserve"> (</w:t>
-      </w:r>
-      <w:r>
-        <w:rPr>
-          <w:rFonts w:asciiTheme="minorHAnsi" w:hAnsiTheme="minorHAnsi" w:cstheme="minorHAnsi"/>
-          <w:b w:val="0"/>
-          <w:color w:val="000000"/>
-          <w:sz w:val="18"/>
-          <w:szCs w:val="18"/>
-          <w:shd w:val="clear" w:color="auto" w:fill="FFFFFF"/>
-          <w:lang w:val="en-US"/>
-        </w:rPr>
-        <w:t xml:space="preserve"> </w:t>
-      </w:r>
-      <w:r>
-        <w:rPr>
-          <w:rFonts w:asciiTheme="minorHAnsi" w:hAnsiTheme="minorHAnsi" w:cstheme="minorHAnsi"/>
-          <w:b w:val="0"/>
-          <w:color w:val="000000"/>
-          <w:sz w:val="18"/>
-          <w:szCs w:val="18"/>
-          <w:shd w:val="clear" w:color="auto" w:fill="FFFFFF"/>
-        </w:rPr>
-        <w:t xml:space="preserve">под </w:t>
-      </w:r>
-      <w:proofErr w:type="spellStart"/>
-      <w:r>
-        <w:rPr>
-          <w:rFonts w:asciiTheme="minorHAnsi" w:hAnsiTheme="minorHAnsi" w:cstheme="minorHAnsi"/>
-          <w:color w:val="000000"/>
-          <w:sz w:val="18"/>
-          <w:szCs w:val="18"/>
-          <w:shd w:val="clear" w:color="auto" w:fill="FFFFFF"/>
-        </w:rPr>
-        <w:t>windows</w:t>
-      </w:r>
-      <w:proofErr w:type="spellEnd"/>
-      <w:r>
-        <w:rPr>
-          <w:rFonts w:asciiTheme="minorHAnsi" w:hAnsiTheme="minorHAnsi" w:cstheme="minorHAnsi"/>
-          <w:b w:val="0"/>
-          <w:color w:val="000000"/>
-          <w:sz w:val="18"/>
-          <w:szCs w:val="18"/>
-          <w:shd w:val="clear" w:color="auto" w:fill="FFFFFF"/>
-        </w:rPr>
-        <w:t xml:space="preserve"> и </w:t>
-      </w:r>
-      <w:proofErr w:type="spellStart"/>
-      <w:r>
-        <w:rPr>
-          <w:rFonts w:asciiTheme="minorHAnsi" w:hAnsiTheme="minorHAnsi" w:cstheme="minorHAnsi"/>
-          <w:color w:val="000000"/>
-          <w:sz w:val="18"/>
-          <w:szCs w:val="18"/>
-          <w:shd w:val="clear" w:color="auto" w:fill="FFFFFF"/>
-        </w:rPr>
-        <w:t>linux</w:t>
-      </w:r>
-      <w:proofErr w:type="spellEnd"/>
-      <w:r>
-        <w:rPr>
-          <w:rFonts w:asciiTheme="minorHAnsi" w:hAnsiTheme="minorHAnsi" w:cstheme="minorHAnsi"/>
-          <w:color w:val="000000"/>
-          <w:sz w:val="18"/>
-          <w:szCs w:val="18"/>
-          <w:shd w:val="clear" w:color="auto" w:fill="FFFFFF"/>
-          <w:lang w:val="en-US"/>
-        </w:rPr>
-        <w:t xml:space="preserve"> </w:t>
-      </w:r>
-      <w:r>
-        <w:rPr>
-          <w:rFonts w:asciiTheme="minorHAnsi" w:hAnsiTheme="minorHAnsi" w:cstheme="minorHAnsi"/>
-          <w:b w:val="0"/>
-          <w:color w:val="000000"/>
-          <w:sz w:val="18"/>
-          <w:szCs w:val="18"/>
-          <w:shd w:val="clear" w:color="auto" w:fill="FFFFFF"/>
-        </w:rPr>
         <w:t>).</w:t>
       </w:r>
     </w:p>
@@ -1513,39 +1484,99 @@
       </w:pPr>
       <w:r>
         <w:rPr>
-          <w:sz w:val="18"/>
-          <w:szCs w:val="18"/>
-        </w:rPr>
-        <w:t xml:space="preserve">Ядрото на проекта </w:t>
-      </w:r>
-      <w:r>
-        <w:rPr>
-          <w:i/>
-          <w:sz w:val="18"/>
-          <w:szCs w:val="18"/>
-          <w:lang w:val="en-US"/>
-        </w:rPr>
-        <w:t xml:space="preserve">( </w:t>
-      </w:r>
-      <w:r>
-        <w:rPr>
-          <w:i/>
-          <w:sz w:val="18"/>
-          <w:szCs w:val="18"/>
-        </w:rPr>
-        <w:t xml:space="preserve">бизнес логика и сървър </w:t>
-      </w:r>
-      <w:r>
-        <w:rPr>
-          <w:i/>
-          <w:sz w:val="18"/>
-          <w:szCs w:val="18"/>
-          <w:lang w:val="en-US"/>
-        </w:rPr>
-        <w:t>)</w:t>
-      </w:r>
-      <w:r>
-        <w:rPr>
+          <w:i/>
+          <w:sz w:val="18"/>
+          <w:szCs w:val="18"/>
+          <w:lang w:val="en-US"/>
+        </w:rPr>
+        <w:t>HTML5, CSS3, Vanilla JS</w:t>
+      </w:r>
+    </w:p>
+    <w:p>
+      <w:pPr>
+        <w:rPr>
+          <w:i/>
+          <w:sz w:val="18"/>
+          <w:szCs w:val="18"/>
+          <w:lang w:val="en-US"/>
+        </w:rPr>
+      </w:pPr>
+      <w:r>
+        <w:rPr>
+          <w:i/>
+          <w:sz w:val="18"/>
+          <w:szCs w:val="18"/>
+          <w:lang w:val="en-US"/>
+        </w:rPr>
+        <w:t>XAMPP Control Panel v.3.2.4</w:t>
+      </w:r>
+    </w:p>
+    <w:p>
+      <w:pPr>
+        <w:rPr>
+          <w:sz w:val="18"/>
+          <w:szCs w:val="18"/>
+        </w:rPr>
+      </w:pPr>
+      <w:r>
+        <w:rPr>
+          <w:i/>
+          <w:sz w:val="18"/>
+          <w:szCs w:val="18"/>
+          <w:lang w:val="en-US"/>
+        </w:rPr>
+        <w:t>PHP</w:t>
+      </w:r>
+      <w:r>
+        <w:rPr>
+          <w:i/>
+          <w:sz w:val="18"/>
+          <w:szCs w:val="18"/>
+          <w:lang w:val="en-US"/>
+        </w:rPr>
+        <w:t xml:space="preserve"> 8.0.2 </w:t>
+      </w:r>
+      <w:r>
+        <w:rPr>
+          <w:i/>
+          <w:sz w:val="18"/>
+          <w:szCs w:val="18"/>
+          <w:lang w:val="en-US"/>
+        </w:rPr>
+        <w:t xml:space="preserve">(cli) (built: </w:t>
+      </w:r>
+      <w:proofErr w:type="gramStart"/>
+      <w:r>
+        <w:rPr>
+          <w:i/>
+          <w:sz w:val="18"/>
+          <w:szCs w:val="18"/>
+          <w:lang w:val="en-US"/>
+        </w:rPr>
+        <w:t xml:space="preserve">Feb </w:t>
+      </w:r>
+      <w:r>
+        <w:rPr>
+          <w:i/>
+          <w:sz w:val="18"/>
+          <w:szCs w:val="18"/>
+          <w:lang w:val="en-US"/>
+        </w:rPr>
+        <w:t xml:space="preserve"> 3</w:t>
+      </w:r>
+      <w:proofErr w:type="gramEnd"/>
+      <w:r>
+        <w:rPr>
+          <w:i/>
+          <w:sz w:val="18"/>
+          <w:szCs w:val="18"/>
+          <w:lang w:val="en-US"/>
+        </w:rPr>
+        <w:t xml:space="preserve"> 2021 18:36:40) ( ZTS Visual C++ 2019 x64 )</w:t>
+      </w:r>
+      <w:r>
+        <w:rPr>
+          <w:i/>
           <w:sz w:val="18"/>
           <w:szCs w:val="18"/>
           <w:lang w:val="en-US"/>
@@ -1554,57 +1585,111 @@
       </w:r>
       <w:r>
         <w:rPr>
-          <w:sz w:val="18"/>
-          <w:szCs w:val="18"/>
-        </w:rPr>
-        <w:t xml:space="preserve">е писано на </w:t>
-      </w:r>
-      <w:r>
-        <w:rPr>
-          <w:i/>
-          <w:sz w:val="18"/>
-          <w:szCs w:val="18"/>
-          <w:lang w:val="en-US"/>
-        </w:rPr>
-        <w:t>PHP</w:t>
-      </w:r>
-      <w:r>
-        <w:rPr>
-          <w:sz w:val="18"/>
-          <w:szCs w:val="18"/>
-        </w:rPr>
-        <w:t>.</w:t>
-      </w:r>
-    </w:p>
-    <w:p>
-      <w:pPr>
-        <w:rPr>
-          <w:sz w:val="18"/>
-          <w:szCs w:val="18"/>
-        </w:rPr>
-      </w:pPr>
-      <w:r>
-        <w:rPr>
-          <w:sz w:val="18"/>
-          <w:szCs w:val="18"/>
-        </w:rPr>
-        <w:t xml:space="preserve">Използвани са </w:t>
-      </w:r>
-      <w:r>
-        <w:rPr>
-          <w:i/>
-          <w:sz w:val="18"/>
-          <w:szCs w:val="18"/>
-          <w:lang w:val="en-US"/>
-        </w:rPr>
-        <w:t>HTML5, CSS3, Vanilla JS</w:t>
-      </w:r>
-      <w:r>
-        <w:rPr>
-          <w:sz w:val="18"/>
-          <w:szCs w:val="18"/>
-        </w:rPr>
-        <w:t>.</w:t>
+          <w:i/>
+          <w:sz w:val="18"/>
+          <w:szCs w:val="18"/>
+          <w:lang w:val="en-US"/>
+        </w:rPr>
+        <w:t>Copyright (c) The PHP Group</w:t>
+      </w:r>
+      <w:r>
+        <w:rPr>
+          <w:i/>
+          <w:sz w:val="18"/>
+          <w:szCs w:val="18"/>
+          <w:lang w:val="en-US"/>
+        </w:rPr>
+        <w:t xml:space="preserve"> </w:t>
+      </w:r>
+      <w:r>
+        <w:rPr>
+          <w:i/>
+          <w:sz w:val="18"/>
+          <w:szCs w:val="18"/>
+          <w:lang w:val="en-US"/>
+        </w:rPr>
+        <w:t>Zend Engine v4.0.2, Copyright (c) Zend Technologies</w:t>
+      </w:r>
+    </w:p>
+    <w:p>
+      <w:pPr>
+        <w:rPr>
+          <w:i/>
+          <w:sz w:val="18"/>
+          <w:szCs w:val="18"/>
+          <w:lang w:val="en-US"/>
+        </w:rPr>
+      </w:pPr>
+      <w:r>
+        <w:rPr>
+          <w:i/>
+          <w:sz w:val="18"/>
+          <w:szCs w:val="18"/>
+          <w:lang w:val="en-US"/>
+        </w:rPr>
+        <w:t xml:space="preserve">MySQL </w:t>
+      </w:r>
+      <w:proofErr w:type="spellStart"/>
+      <w:proofErr w:type="gramStart"/>
+      <w:r>
+        <w:rPr>
+          <w:i/>
+          <w:sz w:val="18"/>
+          <w:szCs w:val="18"/>
+          <w:lang w:val="en-US"/>
+        </w:rPr>
+        <w:t>mysql</w:t>
+      </w:r>
+      <w:proofErr w:type="spellEnd"/>
+      <w:r>
+        <w:rPr>
+          <w:i/>
+          <w:sz w:val="18"/>
+          <w:szCs w:val="18"/>
+          <w:lang w:val="en-US"/>
+        </w:rPr>
+        <w:t xml:space="preserve">  </w:t>
+      </w:r>
+      <w:proofErr w:type="spellStart"/>
+      <w:r>
+        <w:rPr>
+          <w:i/>
+          <w:sz w:val="18"/>
+          <w:szCs w:val="18"/>
+          <w:lang w:val="en-US"/>
+        </w:rPr>
+        <w:t>Ver</w:t>
+      </w:r>
+      <w:proofErr w:type="spellEnd"/>
+      <w:proofErr w:type="gramEnd"/>
+      <w:r>
+        <w:rPr>
+          <w:i/>
+          <w:sz w:val="18"/>
+          <w:szCs w:val="18"/>
+          <w:lang w:val="en-US"/>
+        </w:rPr>
+        <w:t xml:space="preserve"> 15.1 </w:t>
+      </w:r>
+      <w:proofErr w:type="spellStart"/>
+      <w:r>
+        <w:rPr>
+          <w:i/>
+          <w:sz w:val="18"/>
+          <w:szCs w:val="18"/>
+          <w:lang w:val="en-US"/>
+        </w:rPr>
+        <w:t>Distrib</w:t>
+      </w:r>
+      <w:proofErr w:type="spellEnd"/>
+      <w:r>
+        <w:rPr>
+          <w:i/>
+          <w:sz w:val="18"/>
+          <w:szCs w:val="18"/>
+          <w:lang w:val="en-US"/>
+        </w:rPr>
+        <w:t xml:space="preserve"> 10.4.17-MariaDB, for Win64 (AMD64), source revision 5fbfdae130950d0a5a07d4b909f3bf1ff0498d34</w:t>
       </w:r>
     </w:p>
     <w:p>
@@ -1637,17 +1722,32 @@
     <w:p>
       <w:pPr>
         <w:rPr>
-          <w:sz w:val="18"/>
-          <w:szCs w:val="18"/>
-          <w:lang w:val="en-US"/>
-        </w:rPr>
-      </w:pPr>
-      <w:r>
-        <w:rPr>
-          <w:sz w:val="18"/>
-          <w:szCs w:val="18"/>
-        </w:rPr>
-        <w:t xml:space="preserve">Сървър - </w:t>
+          <w:i/>
+          <w:sz w:val="18"/>
+          <w:szCs w:val="18"/>
+          <w:lang w:val="en-US"/>
+        </w:rPr>
+      </w:pPr>
+      <w:r>
+        <w:rPr>
+          <w:sz w:val="18"/>
+          <w:szCs w:val="18"/>
+        </w:rPr>
+        <w:t xml:space="preserve">Сървър </w:t>
+      </w:r>
+      <w:r>
+        <w:rPr>
+          <w:sz w:val="18"/>
+          <w:szCs w:val="18"/>
+        </w:rPr>
+        <w:t>–</w:t>
+      </w:r>
+      <w:r>
+        <w:rPr>
+          <w:sz w:val="18"/>
+          <w:szCs w:val="18"/>
+        </w:rPr>
+        <w:t xml:space="preserve"> </w:t>
       </w:r>
       <w:r>
         <w:rPr>
@@ -1657,6 +1757,66 @@
           <w:lang w:val="en-US"/>
         </w:rPr>
         <w:t>Apache</w:t>
+      </w:r>
+    </w:p>
+    <w:p>
+      <w:pPr>
+        <w:rPr>
+          <w:sz w:val="18"/>
+          <w:szCs w:val="18"/>
+          <w:lang w:val="en-US"/>
+        </w:rPr>
+      </w:pPr>
+      <w:r>
+        <w:rPr>
+          <w:noProof/>
+          <w:sz w:val="18"/>
+          <w:szCs w:val="18"/>
+          <w:lang w:val="en-US"/>
+        </w:rPr>
+        <w:drawing>
+          <wp:inline distT="0" distB="0" distL="0" distR="0" wp14:anchorId="58C79BA8" wp14:editId="5535103C">
+            <wp:extent cx="3408883" cy="1188812"/>
+            <wp:effectExtent l="0" t="0" r="1270" b="0"/>
+            <wp:docPr id="6" name="Picture 6"/>
+            <wp:cNvGraphicFramePr>
+              <a:graphicFrameLocks xmlns:a="http://schemas.openxmlformats.org/drawingml/2006/main" noChangeAspect="1"/>
+            </wp:cNvGraphicFramePr>
+            <a:graphic xmlns:a="http://schemas.openxmlformats.org/drawingml/2006/main">
+              <a:graphicData uri="http://schemas.openxmlformats.org/drawingml/2006/picture">
+                <pic:pic xmlns:pic="http://schemas.openxmlformats.org/drawingml/2006/picture">
+                  <pic:nvPicPr>
+                    <pic:cNvPr id="1" name=""/>
+                    <pic:cNvPicPr/>
+                  </pic:nvPicPr>
+                  <pic:blipFill>
+                    <a:blip r:embed="rId9"/>
+                    <a:stretch>
+                      <a:fillRect/>
+                    </a:stretch>
+                  </pic:blipFill>
+                  <pic:spPr>
+                    <a:xfrm>
+                      <a:off x="0" y="0"/>
+                      <a:ext cx="3434517" cy="1197752"/>
+                    </a:xfrm>
+                    <a:prstGeom prst="rect">
+                      <a:avLst/>
+                    </a:prstGeom>
+                  </pic:spPr>
+                </pic:pic>
+              </a:graphicData>
+            </a:graphic>
+          </wp:inline>
+        </w:drawing>
+      </w:r>
+      <w:r>
+        <w:rPr>
+          <w:sz w:val="18"/>
+          <w:szCs w:val="18"/>
+          <w:lang w:val="en-US"/>
+        </w:rPr>
+        <w:br w:type="page"/>
       </w:r>
     </w:p>
     <w:p>
@@ -1672,6 +1832,7 @@
           <w:sz w:val="22"/>
           <w:szCs w:val="22"/>
         </w:rPr>
+        <w:lastRenderedPageBreak/>
         <w:t xml:space="preserve">5. </w:t>
       </w:r>
       <w:r>
@@ -1937,7 +2098,21 @@
           <w:sz w:val="18"/>
           <w:szCs w:val="18"/>
         </w:rPr>
-        <w:t xml:space="preserve">както и необходимите таблици за проекта с правилни колони  – </w:t>
+        <w:t>както и необходимите таблиц</w:t>
+      </w:r>
+      <w:r>
+        <w:rPr>
+          <w:sz w:val="18"/>
+          <w:szCs w:val="18"/>
+        </w:rPr>
+        <w:t xml:space="preserve">и за проекта с правилни колони </w:t>
+      </w:r>
+      <w:r>
+        <w:rPr>
+          <w:sz w:val="18"/>
+          <w:szCs w:val="18"/>
+        </w:rPr>
+        <w:t xml:space="preserve">– </w:t>
       </w:r>
       <w:r>
         <w:rPr>
@@ -1980,14 +2155,6 @@
           <w:lang w:val="en-US"/>
         </w:rPr>
         <w:t>.</w:t>
-      </w:r>
-      <w:r>
-        <w:rPr>
-          <w:i/>
-          <w:sz w:val="18"/>
-          <w:szCs w:val="18"/>
-        </w:rPr>
-        <w:t xml:space="preserve"> </w:t>
       </w:r>
     </w:p>
     <w:p>
@@ -2093,6 +2260,210 @@
     </w:p>
     <w:p>
       <w:pPr>
+        <w:jc w:val="center"/>
+        <w:rPr>
+          <w:sz w:val="18"/>
+          <w:szCs w:val="18"/>
+        </w:rPr>
+      </w:pPr>
+      <w:r>
+        <w:rPr>
+          <w:noProof/>
+          <w:sz w:val="18"/>
+          <w:szCs w:val="18"/>
+          <w:lang w:val="en-US"/>
+        </w:rPr>
+        <w:drawing>
+          <wp:inline distT="0" distB="0" distL="0" distR="0" wp14:anchorId="7678302A" wp14:editId="5D2F04F6">
+            <wp:extent cx="3569817" cy="1350741"/>
+            <wp:effectExtent l="0" t="0" r="0" b="1905"/>
+            <wp:docPr id="1" name="Picture 1"/>
+            <wp:cNvGraphicFramePr>
+              <a:graphicFrameLocks xmlns:a="http://schemas.openxmlformats.org/drawingml/2006/main" noChangeAspect="1"/>
+            </wp:cNvGraphicFramePr>
+            <a:graphic xmlns:a="http://schemas.openxmlformats.org/drawingml/2006/main">
+              <a:graphicData uri="http://schemas.openxmlformats.org/drawingml/2006/picture">
+                <pic:pic xmlns:pic="http://schemas.openxmlformats.org/drawingml/2006/picture">
+                  <pic:nvPicPr>
+                    <pic:cNvPr id="1" name=""/>
+                    <pic:cNvPicPr/>
+                  </pic:nvPicPr>
+                  <pic:blipFill>
+                    <a:blip r:embed="rId10"/>
+                    <a:stretch>
+                      <a:fillRect/>
+                    </a:stretch>
+                  </pic:blipFill>
+                  <pic:spPr>
+                    <a:xfrm>
+                      <a:off x="0" y="0"/>
+                      <a:ext cx="3585396" cy="1356636"/>
+                    </a:xfrm>
+                    <a:prstGeom prst="rect">
+                      <a:avLst/>
+                    </a:prstGeom>
+                  </pic:spPr>
+                </pic:pic>
+              </a:graphicData>
+            </a:graphic>
+          </wp:inline>
+        </w:drawing>
+      </w:r>
+    </w:p>
+    <w:p>
+      <w:pPr>
+        <w:rPr>
+          <w:sz w:val="18"/>
+          <w:szCs w:val="18"/>
+        </w:rPr>
+      </w:pPr>
+      <w:r>
+        <w:rPr>
+          <w:sz w:val="18"/>
+          <w:szCs w:val="18"/>
+        </w:rPr>
+        <w:t xml:space="preserve">След успешен вход се отваря </w:t>
+      </w:r>
+      <w:r>
+        <w:rPr>
+          <w:i/>
+          <w:sz w:val="18"/>
+          <w:szCs w:val="18"/>
+          <w:lang w:val="en-US"/>
+        </w:rPr>
+        <w:t>/pages/</w:t>
+      </w:r>
+      <w:proofErr w:type="spellStart"/>
+      <w:r>
+        <w:rPr>
+          <w:i/>
+          <w:sz w:val="18"/>
+          <w:szCs w:val="18"/>
+          <w:lang w:val="en-US"/>
+        </w:rPr>
+        <w:t>form.php</w:t>
+      </w:r>
+      <w:proofErr w:type="spellEnd"/>
+      <w:r>
+        <w:rPr>
+          <w:sz w:val="18"/>
+          <w:szCs w:val="18"/>
+          <w:lang w:val="en-US"/>
+        </w:rPr>
+        <w:t xml:space="preserve">. </w:t>
+      </w:r>
+      <w:r>
+        <w:rPr>
+          <w:sz w:val="18"/>
+          <w:szCs w:val="18"/>
+        </w:rPr>
+        <w:t xml:space="preserve">Тази форма представлява интерактивно „създаване“ на </w:t>
+      </w:r>
+      <w:proofErr w:type="spellStart"/>
+      <w:r>
+        <w:rPr>
+          <w:b/>
+          <w:sz w:val="18"/>
+          <w:szCs w:val="18"/>
+          <w:lang w:val="en-US"/>
+        </w:rPr>
+        <w:t>tasks.json</w:t>
+      </w:r>
+      <w:proofErr w:type="spellEnd"/>
+      <w:r>
+        <w:rPr>
+          <w:b/>
+          <w:sz w:val="18"/>
+          <w:szCs w:val="18"/>
+          <w:lang w:val="en-US"/>
+        </w:rPr>
+        <w:t>.</w:t>
+      </w:r>
+      <w:r>
+        <w:rPr>
+          <w:sz w:val="18"/>
+          <w:szCs w:val="18"/>
+          <w:lang w:val="en-US"/>
+        </w:rPr>
+        <w:t xml:space="preserve"> </w:t>
+      </w:r>
+      <w:r>
+        <w:rPr>
+          <w:sz w:val="18"/>
+          <w:szCs w:val="18"/>
+        </w:rPr>
+        <w:t xml:space="preserve">Първото поле представлява името на конфигурацията, което ще </w:t>
+      </w:r>
+      <w:r>
+        <w:rPr>
+          <w:sz w:val="18"/>
+          <w:szCs w:val="18"/>
+        </w:rPr>
+        <w:t xml:space="preserve">се </w:t>
+      </w:r>
+      <w:r>
+        <w:rPr>
+          <w:sz w:val="18"/>
+          <w:szCs w:val="18"/>
+        </w:rPr>
+        <w:t>показва в историята на конфигурации, която се достъпва чрез бутона „История“.</w:t>
+      </w:r>
+    </w:p>
+    <w:p>
+      <w:pPr>
+        <w:jc w:val="center"/>
+        <w:rPr>
+          <w:sz w:val="18"/>
+          <w:szCs w:val="18"/>
+          <w:lang w:val="en-US"/>
+        </w:rPr>
+      </w:pPr>
+      <w:r>
+        <w:rPr>
+          <w:noProof/>
+          <w:sz w:val="18"/>
+          <w:szCs w:val="18"/>
+          <w:lang w:val="en-US"/>
+        </w:rPr>
+        <w:drawing>
+          <wp:inline distT="0" distB="0" distL="0" distR="0" wp14:anchorId="341FAF6B" wp14:editId="2D4D9354">
+            <wp:extent cx="2619806" cy="4835348"/>
+            <wp:effectExtent l="0" t="0" r="9525" b="3810"/>
+            <wp:docPr id="3" name="Picture 3"/>
+            <wp:cNvGraphicFramePr>
+              <a:graphicFrameLocks xmlns:a="http://schemas.openxmlformats.org/drawingml/2006/main" noChangeAspect="1"/>
+            </wp:cNvGraphicFramePr>
+            <a:graphic xmlns:a="http://schemas.openxmlformats.org/drawingml/2006/main">
+              <a:graphicData uri="http://schemas.openxmlformats.org/drawingml/2006/picture">
+                <pic:pic xmlns:pic="http://schemas.openxmlformats.org/drawingml/2006/picture">
+                  <pic:nvPicPr>
+                    <pic:cNvPr id="1" name=""/>
+                    <pic:cNvPicPr/>
+                  </pic:nvPicPr>
+                  <pic:blipFill>
+                    <a:blip r:embed="rId11"/>
+                    <a:stretch>
+                      <a:fillRect/>
+                    </a:stretch>
+                  </pic:blipFill>
+                  <pic:spPr>
+                    <a:xfrm>
+                      <a:off x="0" y="0"/>
+                      <a:ext cx="2629031" cy="4852374"/>
+                    </a:xfrm>
+                    <a:prstGeom prst="rect">
+                      <a:avLst/>
+                    </a:prstGeom>
+                  </pic:spPr>
+                </pic:pic>
+              </a:graphicData>
+            </a:graphic>
+          </wp:inline>
+        </w:drawing>
+      </w:r>
+    </w:p>
+    <w:p>
+      <w:pPr>
         <w:rPr>
           <w:sz w:val="18"/>
           <w:szCs w:val="18"/>
@@ -2104,7 +2475,170 @@
           <w:szCs w:val="18"/>
         </w:rPr>
         <w:lastRenderedPageBreak/>
-        <w:t xml:space="preserve">След успешен вход се отваря </w:t>
+        <w:t xml:space="preserve">Бутонът „Генерирай </w:t>
+      </w:r>
+      <w:proofErr w:type="spellStart"/>
+      <w:r>
+        <w:rPr>
+          <w:b/>
+          <w:sz w:val="18"/>
+          <w:szCs w:val="18"/>
+          <w:lang w:val="en-US"/>
+        </w:rPr>
+        <w:t>tasks.json</w:t>
+      </w:r>
+      <w:proofErr w:type="spellEnd"/>
+      <w:r>
+        <w:rPr>
+          <w:sz w:val="18"/>
+          <w:szCs w:val="18"/>
+          <w:lang w:val="en-US"/>
+        </w:rPr>
+        <w:t xml:space="preserve">” </w:t>
+      </w:r>
+      <w:r>
+        <w:rPr>
+          <w:sz w:val="18"/>
+          <w:szCs w:val="18"/>
+        </w:rPr>
+        <w:t xml:space="preserve">прави заявка към сървъра, запазва конфигурацията в таблицата </w:t>
+      </w:r>
+      <w:r>
+        <w:rPr>
+          <w:i/>
+          <w:sz w:val="18"/>
+          <w:szCs w:val="18"/>
+          <w:lang w:val="en-US"/>
+        </w:rPr>
+        <w:t>histories</w:t>
+      </w:r>
+      <w:r>
+        <w:rPr>
+          <w:sz w:val="18"/>
+          <w:szCs w:val="18"/>
+          <w:lang w:val="en-US"/>
+        </w:rPr>
+        <w:t xml:space="preserve">, </w:t>
+      </w:r>
+      <w:r>
+        <w:rPr>
+          <w:sz w:val="18"/>
+          <w:szCs w:val="18"/>
+        </w:rPr>
+        <w:t xml:space="preserve">свързва я с текущо влезналия потребител </w:t>
+      </w:r>
+      <w:r>
+        <w:rPr>
+          <w:sz w:val="18"/>
+          <w:szCs w:val="18"/>
+        </w:rPr>
+        <w:t xml:space="preserve">и я визуализира на екрана в </w:t>
+      </w:r>
+      <w:r>
+        <w:rPr>
+          <w:i/>
+          <w:sz w:val="18"/>
+          <w:szCs w:val="18"/>
+          <w:lang w:val="en-US"/>
+        </w:rPr>
+        <w:t>JSON_PRETTY</w:t>
+      </w:r>
+      <w:r>
+        <w:rPr>
+          <w:i/>
+          <w:sz w:val="18"/>
+          <w:szCs w:val="18"/>
+          <w:lang w:val="en-US"/>
+        </w:rPr>
+        <w:t xml:space="preserve"> </w:t>
+      </w:r>
+      <w:r>
+        <w:rPr>
+          <w:sz w:val="18"/>
+          <w:szCs w:val="18"/>
+        </w:rPr>
+        <w:t>формат</w:t>
+      </w:r>
+      <w:r>
+        <w:rPr>
+          <w:sz w:val="18"/>
+          <w:szCs w:val="18"/>
+        </w:rPr>
+        <w:t>. Потребителят може да я копира в клипборда си натискайки бутона „Запазване в клипборда“ или да се върне към формата с бутона „Назад“.</w:t>
+      </w:r>
+    </w:p>
+    <w:p>
+      <w:pPr>
+        <w:jc w:val="center"/>
+        <w:rPr>
+          <w:sz w:val="18"/>
+          <w:szCs w:val="18"/>
+        </w:rPr>
+      </w:pPr>
+      <w:r>
+        <w:rPr>
+          <w:noProof/>
+          <w:sz w:val="18"/>
+          <w:szCs w:val="18"/>
+          <w:lang w:val="en-US"/>
+        </w:rPr>
+        <w:drawing>
+          <wp:inline distT="0" distB="0" distL="0" distR="0" wp14:anchorId="44C449FB" wp14:editId="59EC99E4">
+            <wp:extent cx="2738596" cy="3035808"/>
+            <wp:effectExtent l="0" t="0" r="5080" b="0"/>
+            <wp:docPr id="4" name="Picture 4"/>
+            <wp:cNvGraphicFramePr>
+              <a:graphicFrameLocks xmlns:a="http://schemas.openxmlformats.org/drawingml/2006/main" noChangeAspect="1"/>
+            </wp:cNvGraphicFramePr>
+            <a:graphic xmlns:a="http://schemas.openxmlformats.org/drawingml/2006/main">
+              <a:graphicData uri="http://schemas.openxmlformats.org/drawingml/2006/picture">
+                <pic:pic xmlns:pic="http://schemas.openxmlformats.org/drawingml/2006/picture">
+                  <pic:nvPicPr>
+                    <pic:cNvPr id="1" name=""/>
+                    <pic:cNvPicPr/>
+                  </pic:nvPicPr>
+                  <pic:blipFill>
+                    <a:blip r:embed="rId12"/>
+                    <a:stretch>
+                      <a:fillRect/>
+                    </a:stretch>
+                  </pic:blipFill>
+                  <pic:spPr>
+                    <a:xfrm>
+                      <a:off x="0" y="0"/>
+                      <a:ext cx="2745191" cy="3043119"/>
+                    </a:xfrm>
+                    <a:prstGeom prst="rect">
+                      <a:avLst/>
+                    </a:prstGeom>
+                  </pic:spPr>
+                </pic:pic>
+              </a:graphicData>
+            </a:graphic>
+          </wp:inline>
+        </w:drawing>
+      </w:r>
+    </w:p>
+    <w:p>
+      <w:pPr>
+        <w:rPr>
+          <w:sz w:val="18"/>
+          <w:szCs w:val="18"/>
+        </w:rPr>
+      </w:pPr>
+      <w:r>
+        <w:rPr>
+          <w:sz w:val="18"/>
+          <w:szCs w:val="18"/>
+        </w:rPr>
+        <w:t xml:space="preserve">Бутонът „История“ отваря </w:t>
+      </w:r>
+      <w:r>
+        <w:rPr>
+          <w:sz w:val="18"/>
+          <w:szCs w:val="18"/>
+        </w:rPr>
+        <w:t xml:space="preserve">страницата </w:t>
       </w:r>
       <w:r>
         <w:rPr>
@@ -2123,109 +2657,9 @@
           <w:szCs w:val="18"/>
           <w:lang w:val="en-US"/>
         </w:rPr>
-        <w:t>form.php</w:t>
-      </w:r>
-      <w:proofErr w:type="spellEnd"/>
-      <w:r>
-        <w:rPr>
-          <w:sz w:val="18"/>
-          <w:szCs w:val="18"/>
-          <w:lang w:val="en-US"/>
-        </w:rPr>
-        <w:t xml:space="preserve">. </w:t>
-      </w:r>
-      <w:r>
-        <w:rPr>
-          <w:sz w:val="18"/>
-          <w:szCs w:val="18"/>
-        </w:rPr>
-        <w:t xml:space="preserve">Тази форма представлява интерактивно „създаване“ на </w:t>
-      </w:r>
-      <w:proofErr w:type="spellStart"/>
-      <w:r>
-        <w:rPr>
-          <w:b/>
-          <w:sz w:val="18"/>
-          <w:szCs w:val="18"/>
-          <w:lang w:val="en-US"/>
-        </w:rPr>
-        <w:t>tasks.json</w:t>
-      </w:r>
-      <w:proofErr w:type="spellEnd"/>
-      <w:r>
-        <w:rPr>
-          <w:b/>
-          <w:sz w:val="18"/>
-          <w:szCs w:val="18"/>
-          <w:lang w:val="en-US"/>
-        </w:rPr>
-        <w:t>.</w:t>
-      </w:r>
-      <w:r>
-        <w:rPr>
-          <w:sz w:val="18"/>
-          <w:szCs w:val="18"/>
-          <w:lang w:val="en-US"/>
-        </w:rPr>
-        <w:t xml:space="preserve"> </w:t>
-      </w:r>
-      <w:r>
-        <w:rPr>
-          <w:sz w:val="18"/>
-          <w:szCs w:val="18"/>
-        </w:rPr>
-        <w:t>Първото поле представлява името на конфигурацията, което ще се показва в историята на конфигурации, която се достъпва чрез бутона „История“.</w:t>
-      </w:r>
-    </w:p>
-    <w:p>
-      <w:pPr>
-        <w:rPr>
-          <w:sz w:val="18"/>
-          <w:szCs w:val="18"/>
-        </w:rPr>
-      </w:pPr>
-      <w:r>
-        <w:rPr>
-          <w:sz w:val="18"/>
-          <w:szCs w:val="18"/>
-        </w:rPr>
-        <w:t xml:space="preserve">Бутонът „Генерирай </w:t>
-      </w:r>
-      <w:proofErr w:type="spellStart"/>
-      <w:r>
-        <w:rPr>
-          <w:b/>
-          <w:sz w:val="18"/>
-          <w:szCs w:val="18"/>
-          <w:lang w:val="en-US"/>
-        </w:rPr>
-        <w:t>tasks.json</w:t>
-      </w:r>
-      <w:proofErr w:type="spellEnd"/>
-      <w:r>
-        <w:rPr>
-          <w:sz w:val="18"/>
-          <w:szCs w:val="18"/>
-          <w:lang w:val="en-US"/>
-        </w:rPr>
-        <w:t xml:space="preserve">” </w:t>
-      </w:r>
-      <w:r>
-        <w:rPr>
-          <w:sz w:val="18"/>
-          <w:szCs w:val="18"/>
-        </w:rPr>
-        <w:t xml:space="preserve">прави заявка към сървъра, запазва конфигурацията в таблицата </w:t>
-      </w:r>
-      <w:r>
-        <w:rPr>
-          <w:i/>
-          <w:sz w:val="18"/>
-          <w:szCs w:val="18"/>
-          <w:lang w:val="en-US"/>
-        </w:rPr>
-        <w:t>histories</w:t>
-      </w:r>
+        <w:t>history.php</w:t>
+      </w:r>
+      <w:proofErr w:type="spellEnd"/>
       <w:r>
         <w:rPr>
           <w:sz w:val="18"/>
@@ -2239,102 +2673,6 @@
           <w:sz w:val="18"/>
           <w:szCs w:val="18"/>
         </w:rPr>
-        <w:t xml:space="preserve">свързва я с текущо влезналия потребител </w:t>
-      </w:r>
-      <w:r>
-        <w:rPr>
-          <w:sz w:val="18"/>
-          <w:szCs w:val="18"/>
-        </w:rPr>
-        <w:t xml:space="preserve">и я визуализира на екрана в </w:t>
-      </w:r>
-      <w:r>
-        <w:rPr>
-          <w:i/>
-          <w:sz w:val="18"/>
-          <w:szCs w:val="18"/>
-          <w:lang w:val="en-US"/>
-        </w:rPr>
-        <w:t>JSON_PRETTY</w:t>
-      </w:r>
-      <w:r>
-        <w:rPr>
-          <w:i/>
-          <w:sz w:val="18"/>
-          <w:szCs w:val="18"/>
-          <w:lang w:val="en-US"/>
-        </w:rPr>
-        <w:t xml:space="preserve"> </w:t>
-      </w:r>
-      <w:r>
-        <w:rPr>
-          <w:sz w:val="18"/>
-          <w:szCs w:val="18"/>
-        </w:rPr>
-        <w:t>формат</w:t>
-      </w:r>
-      <w:r>
-        <w:rPr>
-          <w:sz w:val="18"/>
-          <w:szCs w:val="18"/>
-        </w:rPr>
-        <w:t>. Потребителят може да я копира в клипборда си натискайки бутона „Запазване в клипборда“ или да се върне към формата с бутона „Назад“.</w:t>
-      </w:r>
-    </w:p>
-    <w:p>
-      <w:pPr>
-        <w:rPr>
-          <w:sz w:val="18"/>
-          <w:szCs w:val="18"/>
-        </w:rPr>
-      </w:pPr>
-      <w:r>
-        <w:rPr>
-          <w:sz w:val="18"/>
-          <w:szCs w:val="18"/>
-        </w:rPr>
-        <w:t xml:space="preserve">Бутонът „История“ отваря </w:t>
-      </w:r>
-      <w:r>
-        <w:rPr>
-          <w:sz w:val="18"/>
-          <w:szCs w:val="18"/>
-        </w:rPr>
-        <w:t xml:space="preserve">страницата </w:t>
-      </w:r>
-      <w:r>
-        <w:rPr>
-          <w:i/>
-          <w:sz w:val="18"/>
-          <w:szCs w:val="18"/>
-          <w:lang w:val="en-US"/>
-        </w:rPr>
-        <w:t>/pages/</w:t>
-      </w:r>
-      <w:proofErr w:type="spellStart"/>
-      <w:r>
-        <w:rPr>
-          <w:i/>
-          <w:sz w:val="18"/>
-          <w:szCs w:val="18"/>
-          <w:lang w:val="en-US"/>
-        </w:rPr>
-        <w:t>history.php</w:t>
-      </w:r>
-      <w:proofErr w:type="spellEnd"/>
-      <w:r>
-        <w:rPr>
-          <w:sz w:val="18"/>
-          <w:szCs w:val="18"/>
-          <w:lang w:val="en-US"/>
-        </w:rPr>
-        <w:t xml:space="preserve">, </w:t>
-      </w:r>
-      <w:r>
-        <w:rPr>
-          <w:sz w:val="18"/>
-          <w:szCs w:val="18"/>
-        </w:rPr>
         <w:t xml:space="preserve">на която се показват историите на конфигурации на съответния потребител. Всяка конфигурация може да бъде запазена в клипборда с бутона </w:t>
       </w:r>
       <w:r>
@@ -2351,6 +2689,58 @@
           <w:szCs w:val="18"/>
         </w:rPr>
         <w:t xml:space="preserve"> под съответната конфигурация.</w:t>
+      </w:r>
+    </w:p>
+    <w:p>
+      <w:pPr>
+        <w:jc w:val="center"/>
+        <w:rPr>
+          <w:sz w:val="18"/>
+          <w:szCs w:val="18"/>
+        </w:rPr>
+      </w:pPr>
+      <w:r>
+        <w:rPr>
+          <w:noProof/>
+          <w:sz w:val="18"/>
+          <w:szCs w:val="18"/>
+          <w:lang w:val="en-US"/>
+        </w:rPr>
+        <w:drawing>
+          <wp:inline distT="0" distB="0" distL="0" distR="0" wp14:anchorId="6CCDCE5A" wp14:editId="11E0CACD">
+            <wp:extent cx="2389673" cy="4367175"/>
+            <wp:effectExtent l="0" t="0" r="0" b="0"/>
+            <wp:docPr id="5" name="Picture 5"/>
+            <wp:cNvGraphicFramePr>
+              <a:graphicFrameLocks xmlns:a="http://schemas.openxmlformats.org/drawingml/2006/main" noChangeAspect="1"/>
+            </wp:cNvGraphicFramePr>
+            <a:graphic xmlns:a="http://schemas.openxmlformats.org/drawingml/2006/main">
+              <a:graphicData uri="http://schemas.openxmlformats.org/drawingml/2006/picture">
+                <pic:pic xmlns:pic="http://schemas.openxmlformats.org/drawingml/2006/picture">
+                  <pic:nvPicPr>
+                    <pic:cNvPr id="1" name=""/>
+                    <pic:cNvPicPr/>
+                  </pic:nvPicPr>
+                  <pic:blipFill>
+                    <a:blip r:embed="rId13"/>
+                    <a:stretch>
+                      <a:fillRect/>
+                    </a:stretch>
+                  </pic:blipFill>
+                  <pic:spPr>
+                    <a:xfrm>
+                      <a:off x="0" y="0"/>
+                      <a:ext cx="2419212" cy="4421158"/>
+                    </a:xfrm>
+                    <a:prstGeom prst="rect">
+                      <a:avLst/>
+                    </a:prstGeom>
+                  </pic:spPr>
+                </pic:pic>
+              </a:graphicData>
+            </a:graphic>
+          </wp:inline>
+        </w:drawing>
       </w:r>
     </w:p>
     <w:p>
@@ -2410,6 +2800,7 @@
           <w:sz w:val="22"/>
           <w:szCs w:val="22"/>
         </w:rPr>
+        <w:lastRenderedPageBreak/>
         <w:t>7</w:t>
       </w:r>
       <w:r>
@@ -2557,220 +2948,6 @@
           <w:szCs w:val="18"/>
         </w:rPr>
         <w:t>Налични са следните класове:</w:t>
-      </w:r>
-    </w:p>
-    <w:p>
-      <w:pPr>
-        <w:shd w:val="clear" w:color="auto" w:fill="1E1E1E"/>
-        <w:spacing w:after="0" w:line="285" w:lineRule="atLeast"/>
-        <w:rPr>
-          <w:rFonts w:ascii="Consolas" w:hAnsi="Consolas"/>
-          <w:color w:val="D4D4D4"/>
-          <w:sz w:val="21"/>
-          <w:szCs w:val="21"/>
-          <w:lang w:val="en-US"/>
-        </w:rPr>
-      </w:pPr>
-      <w:r>
-        <w:rPr>
-          <w:rFonts w:ascii="Consolas" w:hAnsi="Consolas"/>
-          <w:color w:val="D4D4D4"/>
-          <w:sz w:val="21"/>
-          <w:szCs w:val="21"/>
-          <w:lang w:val="en-US"/>
-        </w:rPr>
-        <w:t xml:space="preserve">•   </w:t>
-      </w:r>
-      <w:proofErr w:type="spellStart"/>
-      <w:r>
-        <w:rPr>
-          <w:rFonts w:ascii="Consolas" w:hAnsi="Consolas"/>
-          <w:color w:val="D4D4D4"/>
-          <w:sz w:val="21"/>
-          <w:szCs w:val="21"/>
-          <w:lang w:val="en-US"/>
-        </w:rPr>
-        <w:t>TaskConfiguration</w:t>
-      </w:r>
-      <w:proofErr w:type="spellEnd"/>
-      <w:r>
-        <w:rPr>
-          <w:rFonts w:ascii="Consolas" w:hAnsi="Consolas"/>
-          <w:color w:val="D4D4D4"/>
-          <w:sz w:val="21"/>
-          <w:szCs w:val="21"/>
-          <w:lang w:val="en-US"/>
-        </w:rPr>
-        <w:t xml:space="preserve"> </w:t>
-      </w:r>
-      <w:r>
-        <w:rPr>
-          <w:rFonts w:ascii="Consolas" w:hAnsi="Consolas"/>
-          <w:color w:val="569CD6"/>
-          <w:sz w:val="21"/>
-          <w:szCs w:val="21"/>
-          <w:lang w:val="en-US"/>
-        </w:rPr>
-        <w:t>extends</w:t>
-      </w:r>
-      <w:r>
-        <w:rPr>
-          <w:rFonts w:ascii="Consolas" w:hAnsi="Consolas"/>
-          <w:color w:val="D4D4D4"/>
-          <w:sz w:val="21"/>
-          <w:szCs w:val="21"/>
-          <w:lang w:val="en-US"/>
-        </w:rPr>
-        <w:t xml:space="preserve"> </w:t>
-      </w:r>
-      <w:proofErr w:type="spellStart"/>
-      <w:r>
-        <w:rPr>
-          <w:rFonts w:ascii="Consolas" w:hAnsi="Consolas"/>
-          <w:color w:val="D4D4D4"/>
-          <w:sz w:val="21"/>
-          <w:szCs w:val="21"/>
-          <w:lang w:val="en-US"/>
-        </w:rPr>
-        <w:t>BaseTaskConfiguration</w:t>
-      </w:r>
-      <w:proofErr w:type="spellEnd"/>
-    </w:p>
-    <w:p>
-      <w:pPr>
-        <w:shd w:val="clear" w:color="auto" w:fill="1E1E1E"/>
-        <w:spacing w:after="0" w:line="285" w:lineRule="atLeast"/>
-        <w:rPr>
-          <w:rFonts w:ascii="Consolas" w:hAnsi="Consolas"/>
-          <w:color w:val="D4D4D4"/>
-          <w:sz w:val="21"/>
-          <w:szCs w:val="21"/>
-          <w:lang w:val="en-US"/>
-        </w:rPr>
-      </w:pPr>
-      <w:r>
-        <w:rPr>
-          <w:rFonts w:ascii="Consolas" w:hAnsi="Consolas"/>
-          <w:color w:val="D4D4D4"/>
-          <w:sz w:val="21"/>
-          <w:szCs w:val="21"/>
-          <w:lang w:val="en-US"/>
-        </w:rPr>
-        <w:t xml:space="preserve">•   </w:t>
-      </w:r>
-      <w:proofErr w:type="spellStart"/>
-      <w:r>
-        <w:rPr>
-          <w:rFonts w:ascii="Consolas" w:hAnsi="Consolas"/>
-          <w:color w:val="D4D4D4"/>
-          <w:sz w:val="21"/>
-          <w:szCs w:val="21"/>
-          <w:lang w:val="en-US"/>
-        </w:rPr>
-        <w:t>CommandOptions</w:t>
-      </w:r>
-      <w:proofErr w:type="spellEnd"/>
-    </w:p>
-    <w:p>
-      <w:pPr>
-        <w:shd w:val="clear" w:color="auto" w:fill="1E1E1E"/>
-        <w:spacing w:after="0" w:line="285" w:lineRule="atLeast"/>
-        <w:rPr>
-          <w:rFonts w:ascii="Consolas" w:hAnsi="Consolas"/>
-          <w:color w:val="D4D4D4"/>
-          <w:sz w:val="21"/>
-          <w:szCs w:val="21"/>
-          <w:lang w:val="en-US"/>
-        </w:rPr>
-      </w:pPr>
-      <w:r>
-        <w:rPr>
-          <w:rFonts w:ascii="Consolas" w:hAnsi="Consolas"/>
-          <w:color w:val="D4D4D4"/>
-          <w:sz w:val="21"/>
-          <w:szCs w:val="21"/>
-          <w:lang w:val="en-US"/>
-        </w:rPr>
-        <w:t xml:space="preserve">•   </w:t>
-      </w:r>
-      <w:proofErr w:type="spellStart"/>
-      <w:r>
-        <w:rPr>
-          <w:rFonts w:ascii="Consolas" w:hAnsi="Consolas"/>
-          <w:color w:val="D4D4D4"/>
-          <w:sz w:val="21"/>
-          <w:szCs w:val="21"/>
-          <w:lang w:val="en-US"/>
-        </w:rPr>
-        <w:t>PresentationOptions</w:t>
-      </w:r>
-      <w:proofErr w:type="spellEnd"/>
-    </w:p>
-    <w:p>
-      <w:pPr>
-        <w:shd w:val="clear" w:color="auto" w:fill="1E1E1E"/>
-        <w:spacing w:after="0" w:line="285" w:lineRule="atLeast"/>
-        <w:rPr>
-          <w:rFonts w:ascii="Consolas" w:hAnsi="Consolas"/>
-          <w:color w:val="D4D4D4"/>
-          <w:sz w:val="21"/>
-          <w:szCs w:val="21"/>
-          <w:lang w:val="en-US"/>
-        </w:rPr>
-      </w:pPr>
-      <w:r>
-        <w:rPr>
-          <w:rFonts w:ascii="Consolas" w:hAnsi="Consolas"/>
-          <w:color w:val="D4D4D4"/>
-          <w:sz w:val="21"/>
-          <w:szCs w:val="21"/>
-          <w:lang w:val="en-US"/>
-        </w:rPr>
-        <w:t xml:space="preserve">•   HTML </w:t>
-      </w:r>
-      <w:proofErr w:type="spellStart"/>
-      <w:r>
-        <w:rPr>
-          <w:rFonts w:ascii="Consolas" w:hAnsi="Consolas"/>
-          <w:color w:val="DCDCAA"/>
-          <w:sz w:val="21"/>
-          <w:szCs w:val="21"/>
-          <w:lang w:val="en-US"/>
-        </w:rPr>
-        <w:t>класове</w:t>
-      </w:r>
-      <w:proofErr w:type="spellEnd"/>
-      <w:r>
-        <w:rPr>
-          <w:rFonts w:ascii="Consolas" w:hAnsi="Consolas"/>
-          <w:color w:val="D4D4D4"/>
-          <w:sz w:val="21"/>
-          <w:szCs w:val="21"/>
-          <w:lang w:val="en-US"/>
-        </w:rPr>
-        <w:t xml:space="preserve"> (HTML_&lt;</w:t>
-      </w:r>
-      <w:proofErr w:type="spellStart"/>
-      <w:r>
-        <w:rPr>
-          <w:rFonts w:ascii="Consolas" w:hAnsi="Consolas"/>
-          <w:color w:val="D4D4D4"/>
-          <w:sz w:val="21"/>
-          <w:szCs w:val="21"/>
-          <w:lang w:val="en-US"/>
-        </w:rPr>
-        <w:t>dom</w:t>
-      </w:r>
-      <w:proofErr w:type="spellEnd"/>
-      <w:r>
-        <w:rPr>
-          <w:rFonts w:ascii="Consolas" w:hAnsi="Consolas"/>
-          <w:color w:val="D4D4D4"/>
-          <w:sz w:val="21"/>
-          <w:szCs w:val="21"/>
-          <w:lang w:val="en-US"/>
-        </w:rPr>
-        <w:t>-element&gt;)</w:t>
       </w:r>
     </w:p>
     <w:p>
@@ -2778,28 +2955,52 @@
         <w:pStyle w:val="ListParagraph"/>
         <w:numPr>
           <w:ilvl w:val="0"/>
-          <w:numId w:val="8"/>
+          <w:numId w:val="9"/>
         </w:numPr>
-        <w:shd w:val="clear" w:color="auto" w:fill="1E1E1E"/>
-        <w:spacing w:after="0" w:line="285" w:lineRule="atLeast"/>
-        <w:rPr>
-          <w:rFonts w:ascii="Consolas" w:hAnsi="Consolas"/>
-          <w:color w:val="D4D4D4"/>
-          <w:sz w:val="21"/>
-          <w:szCs w:val="21"/>
-          <w:lang w:val="en-US"/>
-        </w:rPr>
-      </w:pPr>
-      <w:proofErr w:type="spellStart"/>
-      <w:r>
-        <w:rPr>
-          <w:rFonts w:ascii="Consolas" w:hAnsi="Consolas"/>
-          <w:color w:val="D4D4D4"/>
-          <w:sz w:val="21"/>
-          <w:szCs w:val="21"/>
-          <w:lang w:val="en-US"/>
-        </w:rPr>
-        <w:t>HTML_Field</w:t>
+        <w:rPr>
+          <w:rFonts w:cstheme="minorHAnsi"/>
+          <w:color w:val="333333"/>
+          <w:sz w:val="18"/>
+          <w:szCs w:val="24"/>
+          <w:lang w:val="en-US"/>
+        </w:rPr>
+      </w:pPr>
+      <w:proofErr w:type="spellStart"/>
+      <w:r>
+        <w:rPr>
+          <w:rFonts w:cstheme="minorHAnsi"/>
+          <w:b/>
+          <w:bCs/>
+          <w:color w:val="000000"/>
+          <w:sz w:val="18"/>
+          <w:szCs w:val="24"/>
+          <w:lang w:val="en-US"/>
+        </w:rPr>
+        <w:t>TaskConfiguration</w:t>
+      </w:r>
+      <w:proofErr w:type="spellEnd"/>
+      <w:r>
+        <w:rPr>
+          <w:rFonts w:cstheme="minorHAnsi"/>
+          <w:color w:val="333333"/>
+          <w:sz w:val="18"/>
+          <w:szCs w:val="24"/>
+          <w:lang w:val="en-US"/>
+        </w:rPr>
+        <w:t> extends </w:t>
+      </w:r>
+      <w:proofErr w:type="spellStart"/>
+      <w:r>
+        <w:rPr>
+          <w:rFonts w:cstheme="minorHAnsi"/>
+          <w:b/>
+          <w:bCs/>
+          <w:color w:val="000000"/>
+          <w:sz w:val="18"/>
+          <w:szCs w:val="24"/>
+          <w:lang w:val="en-US"/>
+        </w:rPr>
+        <w:t>BaseTaskConfiguration</w:t>
       </w:r>
       <w:proofErr w:type="spellEnd"/>
     </w:p>
@@ -2808,70 +3009,28 @@
         <w:pStyle w:val="ListParagraph"/>
         <w:numPr>
           <w:ilvl w:val="0"/>
-          <w:numId w:val="8"/>
+          <w:numId w:val="9"/>
         </w:numPr>
-        <w:shd w:val="clear" w:color="auto" w:fill="1E1E1E"/>
-        <w:spacing w:after="0" w:line="285" w:lineRule="atLeast"/>
-        <w:rPr>
-          <w:rFonts w:ascii="Consolas" w:hAnsi="Consolas"/>
-          <w:color w:val="D4D4D4"/>
-          <w:sz w:val="21"/>
-          <w:szCs w:val="21"/>
-          <w:lang w:val="en-US"/>
-        </w:rPr>
-      </w:pPr>
-      <w:proofErr w:type="spellStart"/>
-      <w:r>
-        <w:rPr>
-          <w:rFonts w:ascii="Consolas" w:hAnsi="Consolas"/>
-          <w:color w:val="D4D4D4"/>
-          <w:sz w:val="21"/>
-          <w:szCs w:val="21"/>
-          <w:lang w:val="en-US"/>
-        </w:rPr>
-        <w:t>HTML_Text</w:t>
-      </w:r>
-      <w:proofErr w:type="spellEnd"/>
-      <w:r>
-        <w:rPr>
-          <w:rFonts w:ascii="Consolas" w:hAnsi="Consolas"/>
-          <w:color w:val="D4D4D4"/>
-          <w:sz w:val="21"/>
-          <w:szCs w:val="21"/>
-          <w:lang w:val="en-US"/>
-        </w:rPr>
-        <w:t xml:space="preserve"> </w:t>
-      </w:r>
-      <w:r>
-        <w:rPr>
-          <w:rFonts w:ascii="Consolas" w:hAnsi="Consolas"/>
-          <w:color w:val="569CD6"/>
-          <w:sz w:val="21"/>
-          <w:szCs w:val="21"/>
-          <w:lang w:val="en-US"/>
-        </w:rPr>
-        <w:t>extends</w:t>
-      </w:r>
-      <w:r>
-        <w:rPr>
-          <w:rFonts w:ascii="Consolas" w:hAnsi="Consolas"/>
-          <w:color w:val="D4D4D4"/>
-          <w:sz w:val="21"/>
-          <w:szCs w:val="21"/>
-          <w:lang w:val="en-US"/>
-        </w:rPr>
-        <w:t xml:space="preserve"> </w:t>
-      </w:r>
-      <w:proofErr w:type="spellStart"/>
-      <w:r>
-        <w:rPr>
-          <w:rFonts w:ascii="Consolas" w:hAnsi="Consolas"/>
-          <w:color w:val="D4D4D4"/>
-          <w:sz w:val="21"/>
-          <w:szCs w:val="21"/>
-          <w:lang w:val="en-US"/>
-        </w:rPr>
-        <w:t>HTML_Field</w:t>
+        <w:rPr>
+          <w:rFonts w:cstheme="minorHAnsi"/>
+          <w:color w:val="333333"/>
+          <w:sz w:val="18"/>
+          <w:szCs w:val="24"/>
+          <w:lang w:val="en-US"/>
+        </w:rPr>
+      </w:pPr>
+      <w:proofErr w:type="spellStart"/>
+      <w:r>
+        <w:rPr>
+          <w:rFonts w:cstheme="minorHAnsi"/>
+          <w:b/>
+          <w:bCs/>
+          <w:color w:val="000000"/>
+          <w:sz w:val="18"/>
+          <w:szCs w:val="24"/>
+          <w:lang w:val="en-US"/>
+        </w:rPr>
+        <w:t>CommandOption</w:t>
       </w:r>
       <w:proofErr w:type="spellEnd"/>
     </w:p>
@@ -2880,70 +3039,28 @@
         <w:pStyle w:val="ListParagraph"/>
         <w:numPr>
           <w:ilvl w:val="0"/>
-          <w:numId w:val="8"/>
+          <w:numId w:val="9"/>
         </w:numPr>
-        <w:shd w:val="clear" w:color="auto" w:fill="1E1E1E"/>
-        <w:spacing w:after="0" w:line="285" w:lineRule="atLeast"/>
-        <w:rPr>
-          <w:rFonts w:ascii="Consolas" w:hAnsi="Consolas"/>
-          <w:color w:val="D4D4D4"/>
-          <w:sz w:val="21"/>
-          <w:szCs w:val="21"/>
-          <w:lang w:val="en-US"/>
-        </w:rPr>
-      </w:pPr>
-      <w:proofErr w:type="spellStart"/>
-      <w:r>
-        <w:rPr>
-          <w:rFonts w:ascii="Consolas" w:hAnsi="Consolas"/>
-          <w:color w:val="D4D4D4"/>
-          <w:sz w:val="21"/>
-          <w:szCs w:val="21"/>
-          <w:lang w:val="en-US"/>
-        </w:rPr>
-        <w:t>HTML_Checkbox</w:t>
-      </w:r>
-      <w:proofErr w:type="spellEnd"/>
-      <w:r>
-        <w:rPr>
-          <w:rFonts w:ascii="Consolas" w:hAnsi="Consolas"/>
-          <w:color w:val="D4D4D4"/>
-          <w:sz w:val="21"/>
-          <w:szCs w:val="21"/>
-          <w:lang w:val="en-US"/>
-        </w:rPr>
-        <w:t xml:space="preserve"> </w:t>
-      </w:r>
-      <w:r>
-        <w:rPr>
-          <w:rFonts w:ascii="Consolas" w:hAnsi="Consolas"/>
-          <w:color w:val="569CD6"/>
-          <w:sz w:val="21"/>
-          <w:szCs w:val="21"/>
-          <w:lang w:val="en-US"/>
-        </w:rPr>
-        <w:t>extends</w:t>
-      </w:r>
-      <w:r>
-        <w:rPr>
-          <w:rFonts w:ascii="Consolas" w:hAnsi="Consolas"/>
-          <w:color w:val="D4D4D4"/>
-          <w:sz w:val="21"/>
-          <w:szCs w:val="21"/>
-          <w:lang w:val="en-US"/>
-        </w:rPr>
-        <w:t xml:space="preserve"> </w:t>
-      </w:r>
-      <w:proofErr w:type="spellStart"/>
-      <w:r>
-        <w:rPr>
-          <w:rFonts w:ascii="Consolas" w:hAnsi="Consolas"/>
-          <w:color w:val="D4D4D4"/>
-          <w:sz w:val="21"/>
-          <w:szCs w:val="21"/>
-          <w:lang w:val="en-US"/>
-        </w:rPr>
-        <w:t>HTML_Field</w:t>
+        <w:rPr>
+          <w:rFonts w:cstheme="minorHAnsi"/>
+          <w:color w:val="333333"/>
+          <w:sz w:val="18"/>
+          <w:szCs w:val="24"/>
+          <w:lang w:val="en-US"/>
+        </w:rPr>
+      </w:pPr>
+      <w:proofErr w:type="spellStart"/>
+      <w:r>
+        <w:rPr>
+          <w:rFonts w:cstheme="minorHAnsi"/>
+          <w:b/>
+          <w:bCs/>
+          <w:color w:val="000000"/>
+          <w:sz w:val="18"/>
+          <w:szCs w:val="24"/>
+          <w:lang w:val="en-US"/>
+        </w:rPr>
+        <w:t>PresentationOptions</w:t>
       </w:r>
       <w:proofErr w:type="spellEnd"/>
     </w:p>
@@ -2952,25 +3069,235 @@
         <w:pStyle w:val="ListParagraph"/>
         <w:numPr>
           <w:ilvl w:val="0"/>
-          <w:numId w:val="8"/>
+          <w:numId w:val="9"/>
         </w:numPr>
-        <w:shd w:val="clear" w:color="auto" w:fill="1E1E1E"/>
-        <w:spacing w:after="0" w:line="285" w:lineRule="atLeast"/>
-        <w:rPr>
-          <w:rFonts w:ascii="Consolas" w:hAnsi="Consolas"/>
-          <w:color w:val="D4D4D4"/>
-          <w:sz w:val="21"/>
-          <w:szCs w:val="21"/>
-          <w:lang w:val="en-US"/>
-        </w:rPr>
-      </w:pPr>
-      <w:proofErr w:type="spellStart"/>
-      <w:r>
-        <w:rPr>
-          <w:rFonts w:ascii="Consolas" w:hAnsi="Consolas"/>
-          <w:color w:val="D4D4D4"/>
-          <w:sz w:val="21"/>
-          <w:szCs w:val="21"/>
+        <w:rPr>
+          <w:rFonts w:cstheme="minorHAnsi"/>
+          <w:color w:val="333333"/>
+          <w:sz w:val="18"/>
+          <w:szCs w:val="24"/>
+          <w:lang w:val="en-US"/>
+        </w:rPr>
+      </w:pPr>
+      <w:r>
+        <w:rPr>
+          <w:rFonts w:cstheme="minorHAnsi"/>
+          <w:b/>
+          <w:bCs/>
+          <w:color w:val="000000"/>
+          <w:sz w:val="18"/>
+          <w:szCs w:val="24"/>
+          <w:lang w:val="en-US"/>
+        </w:rPr>
+        <w:t>HTML</w:t>
+      </w:r>
+      <w:r>
+        <w:rPr>
+          <w:rFonts w:cstheme="minorHAnsi"/>
+          <w:color w:val="333333"/>
+          <w:sz w:val="18"/>
+          <w:szCs w:val="24"/>
+          <w:lang w:val="en-US"/>
+        </w:rPr>
+        <w:t> </w:t>
+      </w:r>
+      <w:proofErr w:type="spellStart"/>
+      <w:r>
+        <w:rPr>
+          <w:rFonts w:cstheme="minorHAnsi"/>
+          <w:color w:val="333333"/>
+          <w:sz w:val="18"/>
+          <w:szCs w:val="24"/>
+          <w:lang w:val="en-US"/>
+        </w:rPr>
+        <w:t>класове</w:t>
+      </w:r>
+      <w:proofErr w:type="spellEnd"/>
+      <w:r>
+        <w:rPr>
+          <w:rFonts w:cstheme="minorHAnsi"/>
+          <w:color w:val="333333"/>
+          <w:sz w:val="18"/>
+          <w:szCs w:val="24"/>
+          <w:lang w:val="en-US"/>
+        </w:rPr>
+        <w:t> </w:t>
+      </w:r>
+      <w:r>
+        <w:rPr>
+          <w:rFonts w:cstheme="minorHAnsi"/>
+          <w:i/>
+          <w:iCs/>
+          <w:color w:val="333333"/>
+          <w:sz w:val="18"/>
+          <w:szCs w:val="24"/>
+          <w:lang w:val="en-US"/>
+        </w:rPr>
+        <w:t>(HTML_)</w:t>
+      </w:r>
+    </w:p>
+    <w:p>
+      <w:pPr>
+        <w:pStyle w:val="ListParagraph"/>
+        <w:numPr>
+          <w:ilvl w:val="1"/>
+          <w:numId w:val="9"/>
+        </w:numPr>
+        <w:rPr>
+          <w:rFonts w:cstheme="minorHAnsi"/>
+          <w:color w:val="333333"/>
+          <w:sz w:val="18"/>
+          <w:szCs w:val="24"/>
+          <w:lang w:val="en-US"/>
+        </w:rPr>
+      </w:pPr>
+      <w:proofErr w:type="spellStart"/>
+      <w:r>
+        <w:rPr>
+          <w:rFonts w:cstheme="minorHAnsi"/>
+          <w:b/>
+          <w:bCs/>
+          <w:color w:val="000000"/>
+          <w:sz w:val="18"/>
+          <w:szCs w:val="24"/>
+          <w:lang w:val="en-US"/>
+        </w:rPr>
+        <w:t>HTML_Field</w:t>
+      </w:r>
+      <w:proofErr w:type="spellEnd"/>
+    </w:p>
+    <w:p>
+      <w:pPr>
+        <w:pStyle w:val="ListParagraph"/>
+        <w:numPr>
+          <w:ilvl w:val="1"/>
+          <w:numId w:val="9"/>
+        </w:numPr>
+        <w:rPr>
+          <w:rFonts w:cstheme="minorHAnsi"/>
+          <w:color w:val="333333"/>
+          <w:sz w:val="18"/>
+          <w:szCs w:val="24"/>
+          <w:lang w:val="en-US"/>
+        </w:rPr>
+      </w:pPr>
+      <w:proofErr w:type="spellStart"/>
+      <w:r>
+        <w:rPr>
+          <w:rFonts w:cstheme="minorHAnsi"/>
+          <w:b/>
+          <w:bCs/>
+          <w:color w:val="000000"/>
+          <w:sz w:val="18"/>
+          <w:szCs w:val="24"/>
+          <w:lang w:val="en-US"/>
+        </w:rPr>
+        <w:t>HTML_Text</w:t>
+      </w:r>
+      <w:proofErr w:type="spellEnd"/>
+      <w:r>
+        <w:rPr>
+          <w:rFonts w:cstheme="minorHAnsi"/>
+          <w:color w:val="333333"/>
+          <w:sz w:val="18"/>
+          <w:szCs w:val="24"/>
+          <w:lang w:val="en-US"/>
+        </w:rPr>
+        <w:t> extends </w:t>
+      </w:r>
+      <w:proofErr w:type="spellStart"/>
+      <w:r>
+        <w:rPr>
+          <w:rFonts w:cstheme="minorHAnsi"/>
+          <w:b/>
+          <w:bCs/>
+          <w:color w:val="000000"/>
+          <w:sz w:val="18"/>
+          <w:szCs w:val="24"/>
+          <w:lang w:val="en-US"/>
+        </w:rPr>
+        <w:t>HTML_Field</w:t>
+      </w:r>
+      <w:proofErr w:type="spellEnd"/>
+    </w:p>
+    <w:p>
+      <w:pPr>
+        <w:pStyle w:val="ListParagraph"/>
+        <w:numPr>
+          <w:ilvl w:val="1"/>
+          <w:numId w:val="9"/>
+        </w:numPr>
+        <w:rPr>
+          <w:rFonts w:cstheme="minorHAnsi"/>
+          <w:color w:val="333333"/>
+          <w:sz w:val="18"/>
+          <w:szCs w:val="24"/>
+          <w:lang w:val="en-US"/>
+        </w:rPr>
+      </w:pPr>
+      <w:proofErr w:type="spellStart"/>
+      <w:r>
+        <w:rPr>
+          <w:rFonts w:cstheme="minorHAnsi"/>
+          <w:b/>
+          <w:bCs/>
+          <w:color w:val="000000"/>
+          <w:sz w:val="18"/>
+          <w:szCs w:val="24"/>
+          <w:lang w:val="en-US"/>
+        </w:rPr>
+        <w:t>HTML_Checkbox</w:t>
+      </w:r>
+      <w:proofErr w:type="spellEnd"/>
+      <w:r>
+        <w:rPr>
+          <w:rFonts w:cstheme="minorHAnsi"/>
+          <w:color w:val="333333"/>
+          <w:sz w:val="18"/>
+          <w:szCs w:val="24"/>
+          <w:lang w:val="en-US"/>
+        </w:rPr>
+        <w:t> extends </w:t>
+      </w:r>
+      <w:proofErr w:type="spellStart"/>
+      <w:r>
+        <w:rPr>
+          <w:rFonts w:cstheme="minorHAnsi"/>
+          <w:b/>
+          <w:bCs/>
+          <w:color w:val="000000"/>
+          <w:sz w:val="18"/>
+          <w:szCs w:val="24"/>
+          <w:lang w:val="en-US"/>
+        </w:rPr>
+        <w:t>HTML_Field</w:t>
+      </w:r>
+      <w:proofErr w:type="spellEnd"/>
+    </w:p>
+    <w:p>
+      <w:pPr>
+        <w:pStyle w:val="ListParagraph"/>
+        <w:numPr>
+          <w:ilvl w:val="1"/>
+          <w:numId w:val="9"/>
+        </w:numPr>
+        <w:rPr>
+          <w:rFonts w:cstheme="minorHAnsi"/>
+          <w:color w:val="333333"/>
+          <w:sz w:val="18"/>
+          <w:szCs w:val="24"/>
+          <w:lang w:val="en-US"/>
+        </w:rPr>
+      </w:pPr>
+      <w:proofErr w:type="spellStart"/>
+      <w:r>
+        <w:rPr>
+          <w:rFonts w:cstheme="minorHAnsi"/>
+          <w:b/>
+          <w:bCs/>
+          <w:color w:val="000000"/>
+          <w:sz w:val="18"/>
+          <w:szCs w:val="24"/>
           <w:lang w:val="en-US"/>
         </w:rPr>
         <w:t>HTML_Select</w:t>
@@ -2978,142 +3305,138 @@
       <w:proofErr w:type="spellEnd"/>
       <w:r>
         <w:rPr>
-          <w:rFonts w:ascii="Consolas" w:hAnsi="Consolas"/>
-          <w:color w:val="D4D4D4"/>
-          <w:sz w:val="21"/>
-          <w:szCs w:val="21"/>
+          <w:rFonts w:cstheme="minorHAnsi"/>
+          <w:color w:val="333333"/>
+          <w:sz w:val="18"/>
+          <w:szCs w:val="24"/>
+          <w:lang w:val="en-US"/>
+        </w:rPr>
+        <w:t> extends </w:t>
+      </w:r>
+      <w:proofErr w:type="spellStart"/>
+      <w:r>
+        <w:rPr>
+          <w:rFonts w:cstheme="minorHAnsi"/>
+          <w:b/>
+          <w:bCs/>
+          <w:color w:val="000000"/>
+          <w:sz w:val="18"/>
+          <w:szCs w:val="24"/>
+          <w:lang w:val="en-US"/>
+        </w:rPr>
+        <w:t>HTML_Field</w:t>
+      </w:r>
+      <w:proofErr w:type="spellEnd"/>
+    </w:p>
+    <w:p>
+      <w:pPr>
+        <w:rPr>
+          <w:sz w:val="18"/>
+          <w:szCs w:val="18"/>
+        </w:rPr>
+      </w:pPr>
+      <w:r>
+        <w:rPr>
+          <w:sz w:val="18"/>
+          <w:szCs w:val="18"/>
+        </w:rPr>
+        <w:t xml:space="preserve">Всеки един атрибут на основния </w:t>
+      </w:r>
+      <w:proofErr w:type="spellStart"/>
+      <w:r>
+        <w:rPr>
+          <w:i/>
+          <w:sz w:val="18"/>
+          <w:szCs w:val="18"/>
+          <w:lang w:val="en-US"/>
+        </w:rPr>
+        <w:t>TaskConfiguration</w:t>
+      </w:r>
+      <w:proofErr w:type="spellEnd"/>
+      <w:r>
+        <w:rPr>
+          <w:sz w:val="18"/>
+          <w:szCs w:val="18"/>
+        </w:rPr>
+        <w:t xml:space="preserve"> бива рекурсивно проверяван за класа му и в случай че е част от </w:t>
+      </w:r>
+      <w:r>
+        <w:rPr>
+          <w:i/>
+          <w:sz w:val="18"/>
+          <w:szCs w:val="18"/>
+          <w:lang w:val="en-US"/>
+        </w:rPr>
+        <w:t>HTML_</w:t>
+      </w:r>
+      <w:r>
+        <w:rPr>
+          <w:sz w:val="18"/>
+          <w:szCs w:val="18"/>
+        </w:rPr>
+        <w:t xml:space="preserve"> класовете – той елементът бива генериран като съответния </w:t>
+      </w:r>
+      <w:r>
+        <w:rPr>
+          <w:i/>
+          <w:sz w:val="18"/>
+          <w:szCs w:val="18"/>
+          <w:lang w:val="en-US"/>
+        </w:rPr>
+        <w:t>DOM</w:t>
+      </w:r>
+      <w:r>
+        <w:rPr>
+          <w:sz w:val="18"/>
+          <w:szCs w:val="18"/>
           <w:lang w:val="en-US"/>
         </w:rPr>
         <w:t xml:space="preserve"> </w:t>
       </w:r>
       <w:r>
         <w:rPr>
-          <w:rFonts w:ascii="Consolas" w:hAnsi="Consolas"/>
-          <w:color w:val="569CD6"/>
-          <w:sz w:val="21"/>
-          <w:szCs w:val="21"/>
-          <w:lang w:val="en-US"/>
-        </w:rPr>
-        <w:t>extends</w:t>
-      </w:r>
-      <w:r>
-        <w:rPr>
-          <w:rFonts w:ascii="Consolas" w:hAnsi="Consolas"/>
-          <w:color w:val="D4D4D4"/>
-          <w:sz w:val="21"/>
-          <w:szCs w:val="21"/>
-          <w:lang w:val="en-US"/>
+          <w:sz w:val="18"/>
+          <w:szCs w:val="18"/>
+        </w:rPr>
+        <w:t>елемент</w:t>
+      </w:r>
+      <w:r>
+        <w:rPr>
+          <w:sz w:val="18"/>
+          <w:szCs w:val="18"/>
+          <w:lang w:val="en-US"/>
+        </w:rPr>
+        <w:t xml:space="preserve"> (</w:t>
+      </w:r>
+      <w:r>
+        <w:rPr>
+          <w:sz w:val="18"/>
+          <w:szCs w:val="18"/>
         </w:rPr>
         <w:t xml:space="preserve"> </w:t>
       </w:r>
-      <w:proofErr w:type="spellStart"/>
-      <w:r>
-        <w:rPr>
-          <w:rFonts w:ascii="Consolas" w:hAnsi="Consolas"/>
-          <w:color w:val="D4D4D4"/>
-          <w:sz w:val="21"/>
-          <w:szCs w:val="21"/>
-          <w:lang w:val="en-US"/>
-        </w:rPr>
-        <w:t>HTML_Field</w:t>
-      </w:r>
-      <w:proofErr w:type="spellEnd"/>
-    </w:p>
-    <w:p>
-      <w:pPr>
-        <w:rPr>
-          <w:sz w:val="18"/>
-          <w:szCs w:val="18"/>
-          <w:lang w:val="en-US"/>
-        </w:rPr>
-      </w:pPr>
-      <w:r>
-        <w:rPr>
-          <w:sz w:val="18"/>
-          <w:szCs w:val="18"/>
-        </w:rPr>
-        <w:t xml:space="preserve">Всеки един атрибут на основния </w:t>
-      </w:r>
-      <w:proofErr w:type="spellStart"/>
-      <w:r>
-        <w:rPr>
-          <w:i/>
-          <w:sz w:val="18"/>
-          <w:szCs w:val="18"/>
-          <w:lang w:val="en-US"/>
-        </w:rPr>
-        <w:t>TaskConfiguration</w:t>
-      </w:r>
-      <w:proofErr w:type="spellEnd"/>
-      <w:r>
-        <w:rPr>
-          <w:sz w:val="18"/>
-          <w:szCs w:val="18"/>
-        </w:rPr>
-        <w:t xml:space="preserve"> бива рекурсивно проверяван за класа му и в случай че е част от </w:t>
-      </w:r>
-      <w:r>
-        <w:rPr>
-          <w:sz w:val="18"/>
-          <w:szCs w:val="18"/>
-          <w:lang w:val="en-US"/>
-        </w:rPr>
-        <w:t>HTML</w:t>
-      </w:r>
-      <w:r>
-        <w:rPr>
-          <w:i/>
-          <w:sz w:val="18"/>
-          <w:szCs w:val="18"/>
-          <w:lang w:val="en-US"/>
-        </w:rPr>
-        <w:t>_</w:t>
-      </w:r>
-      <w:r>
-        <w:rPr>
-          <w:sz w:val="18"/>
-          <w:szCs w:val="18"/>
-        </w:rPr>
-        <w:t xml:space="preserve"> класовете – той елементът бива генериран като съответния </w:t>
-      </w:r>
-      <w:r>
-        <w:rPr>
-          <w:i/>
-          <w:sz w:val="18"/>
-          <w:szCs w:val="18"/>
-          <w:lang w:val="en-US"/>
-        </w:rPr>
-        <w:t>DOM</w:t>
-      </w:r>
-      <w:r>
-        <w:rPr>
-          <w:sz w:val="18"/>
-          <w:szCs w:val="18"/>
-          <w:lang w:val="en-US"/>
+      <w:r>
+        <w:rPr>
+          <w:sz w:val="18"/>
+          <w:szCs w:val="18"/>
+        </w:rPr>
+        <w:t>взет съответно от името на класа</w:t>
+      </w:r>
+      <w:r>
+        <w:rPr>
+          <w:sz w:val="18"/>
+          <w:szCs w:val="18"/>
         </w:rPr>
         <w:t xml:space="preserve"> </w:t>
       </w:r>
-      <w:r>
-        <w:rPr>
-          <w:sz w:val="18"/>
-          <w:szCs w:val="18"/>
-        </w:rPr>
-        <w:t>елемент</w:t>
-      </w:r>
-      <w:r>
-        <w:rPr>
-          <w:sz w:val="18"/>
-          <w:szCs w:val="18"/>
-          <w:lang w:val="en-US"/>
-        </w:rPr>
-        <w:t xml:space="preserve"> (</w:t>
-      </w:r>
-      <w:r>
-        <w:rPr>
-          <w:sz w:val="18"/>
-          <w:szCs w:val="18"/>
-        </w:rPr>
-        <w:t>взет съответно от името на класа)</w:t>
+      <w:bookmarkStart w:id="0" w:name="_GoBack"/>
+      <w:bookmarkEnd w:id="0"/>
+      <w:r>
+        <w:rPr>
+          <w:sz w:val="18"/>
+          <w:szCs w:val="18"/>
+        </w:rPr>
+        <w:t>)</w:t>
       </w:r>
       <w:r>
         <w:rPr>
@@ -3123,6 +3446,81 @@
         </w:rPr>
         <w:t>.</w:t>
       </w:r>
+      <w:r>
+        <w:rPr>
+          <w:sz w:val="18"/>
+          <w:szCs w:val="18"/>
+        </w:rPr>
+        <w:t xml:space="preserve"> Той може да приема стойности по подразбиране, дали даденото поле е задължително и дали е селектирано ( </w:t>
+      </w:r>
+      <w:proofErr w:type="spellStart"/>
+      <w:r>
+        <w:rPr>
+          <w:sz w:val="18"/>
+          <w:szCs w:val="18"/>
+        </w:rPr>
+        <w:t>чекбокс</w:t>
+      </w:r>
+      <w:proofErr w:type="spellEnd"/>
+      <w:r>
+        <w:rPr>
+          <w:sz w:val="18"/>
+          <w:szCs w:val="18"/>
+        </w:rPr>
+        <w:t xml:space="preserve"> ).</w:t>
+      </w:r>
+    </w:p>
+    <w:p>
+      <w:pPr>
+        <w:jc w:val="center"/>
+        <w:rPr>
+          <w:sz w:val="18"/>
+          <w:szCs w:val="18"/>
+          <w:lang w:val="en-US"/>
+        </w:rPr>
+      </w:pPr>
+      <w:r>
+        <w:rPr>
+          <w:sz w:val="18"/>
+          <w:szCs w:val="18"/>
+          <w:lang w:val="en-US"/>
+        </w:rPr>
+        <w:drawing>
+          <wp:inline distT="0" distB="0" distL="0" distR="0" wp14:anchorId="393D10E1" wp14:editId="17C2FE4B">
+            <wp:extent cx="3767328" cy="1123222"/>
+            <wp:effectExtent l="0" t="0" r="5080" b="1270"/>
+            <wp:docPr id="12" name="Picture 12"/>
+            <wp:cNvGraphicFramePr>
+              <a:graphicFrameLocks xmlns:a="http://schemas.openxmlformats.org/drawingml/2006/main" noChangeAspect="1"/>
+            </wp:cNvGraphicFramePr>
+            <a:graphic xmlns:a="http://schemas.openxmlformats.org/drawingml/2006/main">
+              <a:graphicData uri="http://schemas.openxmlformats.org/drawingml/2006/picture">
+                <pic:pic xmlns:pic="http://schemas.openxmlformats.org/drawingml/2006/picture">
+                  <pic:nvPicPr>
+                    <pic:cNvPr id="1" name=""/>
+                    <pic:cNvPicPr/>
+                  </pic:nvPicPr>
+                  <pic:blipFill>
+                    <a:blip r:embed="rId14"/>
+                    <a:stretch>
+                      <a:fillRect/>
+                    </a:stretch>
+                  </pic:blipFill>
+                  <pic:spPr>
+                    <a:xfrm>
+                      <a:off x="0" y="0"/>
+                      <a:ext cx="3788482" cy="1129529"/>
+                    </a:xfrm>
+                    <a:prstGeom prst="rect">
+                      <a:avLst/>
+                    </a:prstGeom>
+                  </pic:spPr>
+                </pic:pic>
+              </a:graphicData>
+            </a:graphic>
+          </wp:inline>
+        </w:drawing>
+      </w:r>
     </w:p>
     <w:p>
       <w:pPr>
@@ -3319,6 +3717,60 @@
     </w:p>
     <w:p>
       <w:pPr>
+        <w:jc w:val="center"/>
+        <w:rPr>
+          <w:i/>
+          <w:sz w:val="18"/>
+          <w:szCs w:val="18"/>
+          <w:lang w:val="en-US"/>
+        </w:rPr>
+      </w:pPr>
+      <w:r>
+        <w:rPr>
+          <w:i/>
+          <w:sz w:val="18"/>
+          <w:szCs w:val="18"/>
+          <w:lang w:val="en-US"/>
+        </w:rPr>
+        <w:drawing>
+          <wp:inline distT="0" distB="0" distL="0" distR="0" wp14:anchorId="568F3EF2" wp14:editId="034BC0E6">
+            <wp:extent cx="3291840" cy="1225973"/>
+            <wp:effectExtent l="0" t="0" r="3810" b="0"/>
+            <wp:docPr id="2" name="Picture 2"/>
+            <wp:cNvGraphicFramePr>
+              <a:graphicFrameLocks xmlns:a="http://schemas.openxmlformats.org/drawingml/2006/main" noChangeAspect="1"/>
+            </wp:cNvGraphicFramePr>
+            <a:graphic xmlns:a="http://schemas.openxmlformats.org/drawingml/2006/main">
+              <a:graphicData uri="http://schemas.openxmlformats.org/drawingml/2006/picture">
+                <pic:pic xmlns:pic="http://schemas.openxmlformats.org/drawingml/2006/picture">
+                  <pic:nvPicPr>
+                    <pic:cNvPr id="1" name=""/>
+                    <pic:cNvPicPr/>
+                  </pic:nvPicPr>
+                  <pic:blipFill>
+                    <a:blip r:embed="rId15"/>
+                    <a:stretch>
+                      <a:fillRect/>
+                    </a:stretch>
+                  </pic:blipFill>
+                  <pic:spPr>
+                    <a:xfrm>
+                      <a:off x="0" y="0"/>
+                      <a:ext cx="3327741" cy="1239344"/>
+                    </a:xfrm>
+                    <a:prstGeom prst="rect">
+                      <a:avLst/>
+                    </a:prstGeom>
+                  </pic:spPr>
+                </pic:pic>
+              </a:graphicData>
+            </a:graphic>
+          </wp:inline>
+        </w:drawing>
+      </w:r>
+    </w:p>
+    <w:p>
+      <w:pPr>
         <w:rPr>
           <w:sz w:val="18"/>
           <w:szCs w:val="18"/>
@@ -3351,9 +3803,25 @@
     </w:p>
     <w:p>
       <w:pPr>
+        <w:rPr>
+          <w:sz w:val="18"/>
+          <w:szCs w:val="18"/>
+        </w:rPr>
+      </w:pPr>
+      <w:r>
+        <w:rPr>
+          <w:sz w:val="18"/>
+          <w:szCs w:val="18"/>
+        </w:rPr>
+        <w:br w:type="page"/>
+      </w:r>
+    </w:p>
+    <w:p>
+      <w:pPr>
         <w:pStyle w:val="Heading3"/>
       </w:pPr>
       <w:r>
+        <w:lastRenderedPageBreak/>
         <w:t>Сървър</w:t>
       </w:r>
     </w:p>
@@ -3370,28 +3838,7 @@
           <w:sz w:val="18"/>
           <w:szCs w:val="18"/>
         </w:rPr>
-        <w:t xml:space="preserve">Потребителят не може </w:t>
-      </w:r>
-      <w:r>
-        <w:rPr>
-          <w:sz w:val="18"/>
-          <w:szCs w:val="18"/>
-        </w:rPr>
-        <w:t xml:space="preserve">да изпълни заявка </w:t>
-      </w:r>
-      <w:r>
-        <w:rPr>
-          <w:sz w:val="18"/>
-          <w:szCs w:val="18"/>
-        </w:rPr>
-        <w:t xml:space="preserve">към </w:t>
-      </w:r>
-      <w:r>
-        <w:rPr>
-          <w:sz w:val="18"/>
-          <w:szCs w:val="18"/>
-        </w:rPr>
-        <w:t xml:space="preserve">сървъра </w:t>
+        <w:t xml:space="preserve">Потребителят не може да изпълни заявка към сървъра </w:t>
       </w:r>
       <w:r>
         <w:rPr>
@@ -3427,7 +3874,86 @@
           <w:szCs w:val="18"/>
           <w:lang w:val="en-US"/>
         </w:rPr>
-        <w:t xml:space="preserve"> и</w:t>
+        <w:t xml:space="preserve"> и </w:t>
+      </w:r>
+      <w:r>
+        <w:rPr>
+          <w:i/>
+          <w:sz w:val="18"/>
+          <w:szCs w:val="18"/>
+          <w:lang w:val="en-US"/>
+        </w:rPr>
+        <w:t>/server/</w:t>
+      </w:r>
+      <w:proofErr w:type="spellStart"/>
+      <w:r>
+        <w:rPr>
+          <w:i/>
+          <w:sz w:val="18"/>
+          <w:szCs w:val="18"/>
+          <w:lang w:val="en-US"/>
+        </w:rPr>
+        <w:t>get_history.php</w:t>
+      </w:r>
+      <w:proofErr w:type="spellEnd"/>
+      <w:r>
+        <w:rPr>
+          <w:sz w:val="18"/>
+          <w:szCs w:val="18"/>
+        </w:rPr>
+        <w:t xml:space="preserve">, ако няма създадена сесия за него ( бива пренасочен към </w:t>
+      </w:r>
+      <w:proofErr w:type="spellStart"/>
+      <w:r>
+        <w:rPr>
+          <w:i/>
+          <w:sz w:val="18"/>
+          <w:szCs w:val="18"/>
+          <w:lang w:val="en-US"/>
+        </w:rPr>
+        <w:t>index.php</w:t>
+      </w:r>
+      <w:proofErr w:type="spellEnd"/>
+      <w:r>
+        <w:rPr>
+          <w:sz w:val="18"/>
+          <w:szCs w:val="18"/>
+        </w:rPr>
+        <w:t xml:space="preserve"> )</w:t>
+      </w:r>
+      <w:r>
+        <w:rPr>
+          <w:sz w:val="18"/>
+          <w:szCs w:val="18"/>
+          <w:lang w:val="en-US"/>
+        </w:rPr>
+        <w:t>.</w:t>
+      </w:r>
+    </w:p>
+    <w:p>
+      <w:pPr>
+        <w:rPr>
+          <w:i/>
+          <w:sz w:val="18"/>
+          <w:szCs w:val="18"/>
+          <w:lang w:val="en-US"/>
+        </w:rPr>
+      </w:pPr>
+      <w:r>
+        <w:rPr>
+          <w:sz w:val="18"/>
+          <w:szCs w:val="18"/>
+        </w:rPr>
+        <w:t xml:space="preserve">За потребителска сесия се използва </w:t>
+      </w:r>
+      <w:r>
+        <w:rPr>
+          <w:i/>
+          <w:sz w:val="18"/>
+          <w:szCs w:val="18"/>
+          <w:lang w:val="en-US"/>
+        </w:rPr>
+        <w:t>PHP</w:t>
       </w:r>
       <w:r>
         <w:rPr>
@@ -3439,6 +3965,93 @@
       </w:r>
       <w:r>
         <w:rPr>
+          <w:sz w:val="18"/>
+          <w:szCs w:val="18"/>
+        </w:rPr>
+        <w:t xml:space="preserve">сесия – </w:t>
+      </w:r>
+      <w:proofErr w:type="spellStart"/>
+      <w:r>
+        <w:rPr>
+          <w:i/>
+          <w:sz w:val="18"/>
+          <w:szCs w:val="18"/>
+          <w:lang w:val="en-US"/>
+        </w:rPr>
+        <w:t>session_start</w:t>
+      </w:r>
+      <w:proofErr w:type="spellEnd"/>
+      <w:r>
+        <w:rPr>
+          <w:i/>
+          <w:sz w:val="18"/>
+          <w:szCs w:val="18"/>
+          <w:lang w:val="en-US"/>
+        </w:rPr>
+        <w:t>()</w:t>
+      </w:r>
+      <w:r>
+        <w:rPr>
+          <w:i/>
+          <w:sz w:val="18"/>
+          <w:szCs w:val="18"/>
+          <w:lang w:val="en-US"/>
+        </w:rPr>
+        <w:t xml:space="preserve"> </w:t>
+      </w:r>
+      <w:r>
+        <w:rPr>
+          <w:sz w:val="18"/>
+          <w:szCs w:val="18"/>
+        </w:rPr>
+        <w:t xml:space="preserve">като предварително се задава име на сесията чрез </w:t>
+      </w:r>
+      <w:proofErr w:type="spellStart"/>
+      <w:r>
+        <w:rPr>
+          <w:i/>
+          <w:sz w:val="18"/>
+          <w:szCs w:val="18"/>
+          <w:lang w:val="en-US"/>
+        </w:rPr>
+        <w:t>session_name</w:t>
+      </w:r>
+      <w:proofErr w:type="spellEnd"/>
+      <w:r>
+        <w:rPr>
+          <w:i/>
+          <w:sz w:val="18"/>
+          <w:szCs w:val="18"/>
+          <w:lang w:val="en-US"/>
+        </w:rPr>
+        <w:t>(&lt;name&gt;)</w:t>
+      </w:r>
+      <w:r>
+        <w:rPr>
+          <w:i/>
+          <w:sz w:val="18"/>
+          <w:szCs w:val="18"/>
+          <w:lang w:val="en-US"/>
+        </w:rPr>
+        <w:t xml:space="preserve"> –</w:t>
+      </w:r>
+      <w:r>
+        <w:rPr>
+          <w:i/>
+          <w:sz w:val="18"/>
+          <w:szCs w:val="18"/>
+        </w:rPr>
+        <w:t xml:space="preserve"> </w:t>
+      </w:r>
+      <w:r>
+        <w:rPr>
+          <w:sz w:val="18"/>
+          <w:szCs w:val="18"/>
+        </w:rPr>
+        <w:t xml:space="preserve">намира се в </w:t>
+      </w:r>
+      <w:r>
+        <w:rPr>
           <w:i/>
           <w:sz w:val="18"/>
           <w:szCs w:val="18"/>
@@ -3454,57 +4067,75 @@
           <w:szCs w:val="18"/>
           <w:lang w:val="en-US"/>
         </w:rPr>
-        <w:t>get_history.php</w:t>
-      </w:r>
-      <w:proofErr w:type="spellEnd"/>
-      <w:r>
-        <w:rPr>
-          <w:sz w:val="18"/>
-          <w:szCs w:val="18"/>
-        </w:rPr>
-        <w:t xml:space="preserve">, ако няма създадена сесия за него ( бива пренасочен към </w:t>
-      </w:r>
-      <w:proofErr w:type="spellStart"/>
-      <w:r>
-        <w:rPr>
-          <w:i/>
-          <w:sz w:val="18"/>
-          <w:szCs w:val="18"/>
-          <w:lang w:val="en-US"/>
-        </w:rPr>
-        <w:t>index.php</w:t>
-      </w:r>
-      <w:proofErr w:type="spellEnd"/>
-      <w:r>
-        <w:rPr>
-          <w:sz w:val="18"/>
-          <w:szCs w:val="18"/>
-        </w:rPr>
-        <w:t xml:space="preserve"> )</w:t>
-      </w:r>
-      <w:r>
-        <w:rPr>
-          <w:sz w:val="18"/>
-          <w:szCs w:val="18"/>
-          <w:lang w:val="en-US"/>
-        </w:rPr>
-        <w:t>.</w:t>
-      </w:r>
-    </w:p>
-    <w:p>
-      <w:pPr>
-        <w:rPr>
-          <w:sz w:val="18"/>
-          <w:szCs w:val="18"/>
-          <w:lang w:val="en-US"/>
-        </w:rPr>
-      </w:pPr>
-      <w:r>
-        <w:rPr>
-          <w:sz w:val="18"/>
-          <w:szCs w:val="18"/>
-        </w:rPr>
-        <w:t xml:space="preserve">За потребителска сесия се използва </w:t>
+        <w:t>session.php</w:t>
+      </w:r>
+      <w:proofErr w:type="spellEnd"/>
+    </w:p>
+    <w:p>
+      <w:pPr>
+        <w:jc w:val="center"/>
+        <w:rPr>
+          <w:sz w:val="18"/>
+          <w:szCs w:val="18"/>
+          <w:lang w:val="en-US"/>
+        </w:rPr>
+      </w:pPr>
+      <w:r>
+        <w:rPr>
+          <w:sz w:val="18"/>
+          <w:szCs w:val="18"/>
+          <w:lang w:val="en-US"/>
+        </w:rPr>
+        <w:drawing>
+          <wp:inline distT="0" distB="0" distL="0" distR="0" wp14:anchorId="4B599A8B" wp14:editId="2B9D7BC5">
+            <wp:extent cx="2574344" cy="753466"/>
+            <wp:effectExtent l="0" t="0" r="0" b="8890"/>
+            <wp:docPr id="10" name="Picture 10"/>
+            <wp:cNvGraphicFramePr>
+              <a:graphicFrameLocks xmlns:a="http://schemas.openxmlformats.org/drawingml/2006/main" noChangeAspect="1"/>
+            </wp:cNvGraphicFramePr>
+            <a:graphic xmlns:a="http://schemas.openxmlformats.org/drawingml/2006/main">
+              <a:graphicData uri="http://schemas.openxmlformats.org/drawingml/2006/picture">
+                <pic:pic xmlns:pic="http://schemas.openxmlformats.org/drawingml/2006/picture">
+                  <pic:nvPicPr>
+                    <pic:cNvPr id="1" name=""/>
+                    <pic:cNvPicPr/>
+                  </pic:nvPicPr>
+                  <pic:blipFill>
+                    <a:blip r:embed="rId16"/>
+                    <a:stretch>
+                      <a:fillRect/>
+                    </a:stretch>
+                  </pic:blipFill>
+                  <pic:spPr>
+                    <a:xfrm>
+                      <a:off x="0" y="0"/>
+                      <a:ext cx="2624548" cy="768160"/>
+                    </a:xfrm>
+                    <a:prstGeom prst="rect">
+                      <a:avLst/>
+                    </a:prstGeom>
+                  </pic:spPr>
+                </pic:pic>
+              </a:graphicData>
+            </a:graphic>
+          </wp:inline>
+        </w:drawing>
+      </w:r>
+    </w:p>
+    <w:p>
+      <w:pPr>
+        <w:rPr>
+          <w:sz w:val="18"/>
+          <w:szCs w:val="18"/>
+        </w:rPr>
+      </w:pPr>
+      <w:r>
+        <w:rPr>
+          <w:sz w:val="18"/>
+          <w:szCs w:val="18"/>
+        </w:rPr>
+        <w:t xml:space="preserve">При излизане от системата данните за сесията се зануляват и сесията с </w:t>
       </w:r>
       <w:r>
         <w:rPr>
@@ -3528,57 +4159,46 @@
           <w:sz w:val="18"/>
           <w:szCs w:val="18"/>
         </w:rPr>
-        <w:t xml:space="preserve">сесия – </w:t>
-      </w:r>
-      <w:proofErr w:type="spellStart"/>
-      <w:r>
-        <w:rPr>
-          <w:i/>
-          <w:sz w:val="18"/>
-          <w:szCs w:val="18"/>
-          <w:lang w:val="en-US"/>
-        </w:rPr>
-        <w:t>session_start</w:t>
-      </w:r>
-      <w:proofErr w:type="spellEnd"/>
-      <w:r>
-        <w:rPr>
-          <w:i/>
-          <w:sz w:val="18"/>
-          <w:szCs w:val="18"/>
-          <w:lang w:val="en-US"/>
-        </w:rPr>
-        <w:t>()</w:t>
-      </w:r>
-    </w:p>
-    <w:p>
-      <w:pPr>
-        <w:rPr>
-          <w:sz w:val="18"/>
-          <w:szCs w:val="18"/>
-        </w:rPr>
-      </w:pPr>
-      <w:r>
-        <w:rPr>
-          <w:sz w:val="18"/>
-          <w:szCs w:val="18"/>
-        </w:rPr>
-        <w:t xml:space="preserve">При излизане от системата данните за сесията се зануляват и сесията с </w:t>
-      </w:r>
-      <w:r>
-        <w:rPr>
-          <w:i/>
-          <w:sz w:val="18"/>
-          <w:szCs w:val="18"/>
-          <w:lang w:val="en-US"/>
-        </w:rPr>
-        <w:t>PHP</w:t>
-      </w:r>
-      <w:r>
-        <w:rPr>
-          <w:sz w:val="18"/>
-          <w:szCs w:val="18"/>
-          <w:lang w:val="en-US"/>
+        <w:t xml:space="preserve">се унищожава. Също така се изтрива и глобалния масив </w:t>
+      </w:r>
+      <w:r>
+        <w:rPr>
+          <w:i/>
+          <w:sz w:val="18"/>
+          <w:szCs w:val="18"/>
+          <w:lang w:val="en-US"/>
+        </w:rPr>
+        <w:t>$GLOBALS[‘histories’]</w:t>
+      </w:r>
+      <w:r>
+        <w:rPr>
+          <w:sz w:val="18"/>
+          <w:szCs w:val="18"/>
+          <w:lang w:val="en-US"/>
+        </w:rPr>
+        <w:t xml:space="preserve">, </w:t>
+      </w:r>
+      <w:r>
+        <w:rPr>
+          <w:sz w:val="18"/>
+          <w:szCs w:val="18"/>
+        </w:rPr>
+        <w:t xml:space="preserve">който се пази в </w:t>
+      </w:r>
+      <w:r>
+        <w:rPr>
+          <w:i/>
+          <w:sz w:val="18"/>
+          <w:szCs w:val="18"/>
+          <w:lang w:val="en-US"/>
+        </w:rPr>
+        <w:t>$GLOBALS</w:t>
+      </w:r>
+      <w:r>
+        <w:rPr>
+          <w:i/>
+          <w:sz w:val="18"/>
+          <w:szCs w:val="18"/>
         </w:rPr>
         <w:t xml:space="preserve"> </w:t>
       </w:r>
@@ -3586,54 +4206,6 @@
         <w:rPr>
           <w:sz w:val="18"/>
           <w:szCs w:val="18"/>
-        </w:rPr>
-        <w:t xml:space="preserve">се унищожава. Също така се изтрива и глобалния масив </w:t>
-      </w:r>
-      <w:r>
-        <w:rPr>
-          <w:i/>
-          <w:sz w:val="18"/>
-          <w:szCs w:val="18"/>
-          <w:lang w:val="en-US"/>
-        </w:rPr>
-        <w:t>$GLOBALS[‘histories’]</w:t>
-      </w:r>
-      <w:r>
-        <w:rPr>
-          <w:sz w:val="18"/>
-          <w:szCs w:val="18"/>
-          <w:lang w:val="en-US"/>
-        </w:rPr>
-        <w:t xml:space="preserve">, </w:t>
-      </w:r>
-      <w:r>
-        <w:rPr>
-          <w:sz w:val="18"/>
-          <w:szCs w:val="18"/>
-        </w:rPr>
-        <w:t xml:space="preserve">който се пази в </w:t>
-      </w:r>
-      <w:r>
-        <w:rPr>
-          <w:i/>
-          <w:sz w:val="18"/>
-          <w:szCs w:val="18"/>
-          <w:lang w:val="en-US"/>
-        </w:rPr>
-        <w:t>$GLOBALS</w:t>
-      </w:r>
-      <w:r>
-        <w:rPr>
-          <w:i/>
-          <w:sz w:val="18"/>
-          <w:szCs w:val="18"/>
-        </w:rPr>
-        <w:t xml:space="preserve"> </w:t>
-      </w:r>
-      <w:r>
-        <w:rPr>
-          <w:sz w:val="18"/>
-          <w:szCs w:val="18"/>
           <w:lang w:val="en-US"/>
         </w:rPr>
         <w:t xml:space="preserve">с </w:t>
@@ -3644,6 +4216,69 @@
           <w:szCs w:val="18"/>
         </w:rPr>
         <w:t>цел улеснение на заданието.</w:t>
+      </w:r>
+    </w:p>
+    <w:p>
+      <w:pPr>
+        <w:jc w:val="center"/>
+        <w:rPr>
+          <w:sz w:val="18"/>
+          <w:szCs w:val="18"/>
+        </w:rPr>
+      </w:pPr>
+      <w:r>
+        <w:rPr>
+          <w:sz w:val="18"/>
+          <w:szCs w:val="18"/>
+        </w:rPr>
+        <w:drawing>
+          <wp:inline distT="0" distB="0" distL="0" distR="0" wp14:anchorId="39B9B295" wp14:editId="668B1189">
+            <wp:extent cx="2172614" cy="1882932"/>
+            <wp:effectExtent l="0" t="0" r="0" b="3175"/>
+            <wp:docPr id="11" name="Picture 11"/>
+            <wp:cNvGraphicFramePr>
+              <a:graphicFrameLocks xmlns:a="http://schemas.openxmlformats.org/drawingml/2006/main" noChangeAspect="1"/>
+            </wp:cNvGraphicFramePr>
+            <a:graphic xmlns:a="http://schemas.openxmlformats.org/drawingml/2006/main">
+              <a:graphicData uri="http://schemas.openxmlformats.org/drawingml/2006/picture">
+                <pic:pic xmlns:pic="http://schemas.openxmlformats.org/drawingml/2006/picture">
+                  <pic:nvPicPr>
+                    <pic:cNvPr id="1" name=""/>
+                    <pic:cNvPicPr/>
+                  </pic:nvPicPr>
+                  <pic:blipFill>
+                    <a:blip r:embed="rId17"/>
+                    <a:stretch>
+                      <a:fillRect/>
+                    </a:stretch>
+                  </pic:blipFill>
+                  <pic:spPr>
+                    <a:xfrm>
+                      <a:off x="0" y="0"/>
+                      <a:ext cx="2172614" cy="1882932"/>
+                    </a:xfrm>
+                    <a:prstGeom prst="rect">
+                      <a:avLst/>
+                    </a:prstGeom>
+                  </pic:spPr>
+                </pic:pic>
+              </a:graphicData>
+            </a:graphic>
+          </wp:inline>
+        </w:drawing>
+      </w:r>
+    </w:p>
+    <w:p>
+      <w:pPr>
+        <w:rPr>
+          <w:rFonts w:asciiTheme="majorHAnsi" w:eastAsiaTheme="majorEastAsia" w:hAnsiTheme="majorHAnsi"/>
+          <w:b/>
+          <w:bCs/>
+          <w:color w:val="4F81BD" w:themeColor="accent1"/>
+        </w:rPr>
+      </w:pPr>
+      <w:r>
+        <w:br w:type="page"/>
       </w:r>
     </w:p>
     <w:p>
@@ -3659,6 +4294,7 @@
           <w:sz w:val="22"/>
           <w:szCs w:val="22"/>
         </w:rPr>
+        <w:lastRenderedPageBreak/>
         <w:t>8</w:t>
       </w:r>
       <w:r>
@@ -3709,7 +4345,55 @@
           <w:sz w:val="18"/>
           <w:szCs w:val="18"/>
         </w:rPr>
-        <w:t xml:space="preserve">В бъдеще може да се разшири наличния набор от полета в конфигурацията </w:t>
+        <w:t xml:space="preserve">В бъдеще </w:t>
+      </w:r>
+      <w:r>
+        <w:rPr>
+          <w:sz w:val="18"/>
+          <w:szCs w:val="18"/>
+        </w:rPr>
+        <w:t xml:space="preserve">проектът може да се </w:t>
+      </w:r>
+      <w:r>
+        <w:rPr>
+          <w:sz w:val="18"/>
+          <w:szCs w:val="18"/>
+        </w:rPr>
+        <w:t xml:space="preserve">разшири </w:t>
+      </w:r>
+      <w:r>
+        <w:rPr>
+          <w:sz w:val="18"/>
+          <w:szCs w:val="18"/>
+        </w:rPr>
+        <w:t>по следните направления:</w:t>
+      </w:r>
+    </w:p>
+    <w:p>
+      <w:pPr>
+        <w:pStyle w:val="ListParagraph"/>
+        <w:numPr>
+          <w:ilvl w:val="0"/>
+          <w:numId w:val="9"/>
+        </w:numPr>
+        <w:rPr>
+          <w:sz w:val="18"/>
+          <w:szCs w:val="18"/>
+        </w:rPr>
+      </w:pPr>
+      <w:r>
+        <w:rPr>
+          <w:sz w:val="18"/>
+          <w:szCs w:val="18"/>
+        </w:rPr>
+        <w:t xml:space="preserve">Увеличаване </w:t>
+      </w:r>
+      <w:r>
+        <w:rPr>
+          <w:sz w:val="18"/>
+          <w:szCs w:val="18"/>
+        </w:rPr>
+        <w:t xml:space="preserve">наличния набор от полета в конфигурацията </w:t>
       </w:r>
       <w:r>
         <w:rPr>
@@ -3747,36 +4431,52 @@
         </w:rPr>
         <w:t xml:space="preserve"> )</w:t>
       </w:r>
-      <w:r>
-        <w:rPr>
-          <w:i/>
-          <w:sz w:val="18"/>
-          <w:szCs w:val="18"/>
-          <w:lang w:val="en-US"/>
-        </w:rPr>
-        <w:t>.</w:t>
-      </w:r>
-      <w:r>
-        <w:rPr>
-          <w:sz w:val="18"/>
-          <w:szCs w:val="18"/>
-        </w:rPr>
-        <w:t xml:space="preserve"> </w:t>
-      </w:r>
-    </w:p>
-    <w:p>
-      <w:pPr>
-        <w:rPr>
-          <w:sz w:val="18"/>
-          <w:szCs w:val="18"/>
-        </w:rPr>
-      </w:pPr>
-      <w:r>
-        <w:rPr>
-          <w:sz w:val="18"/>
-          <w:szCs w:val="18"/>
-        </w:rPr>
-        <w:t xml:space="preserve">Също така може да се добави оторизация </w:t>
+    </w:p>
+    <w:p>
+      <w:pPr>
+        <w:pStyle w:val="ListParagraph"/>
+        <w:numPr>
+          <w:ilvl w:val="0"/>
+          <w:numId w:val="9"/>
+        </w:numPr>
+        <w:rPr>
+          <w:sz w:val="18"/>
+          <w:szCs w:val="18"/>
+        </w:rPr>
+      </w:pPr>
+      <w:r>
+        <w:rPr>
+          <w:sz w:val="18"/>
+          <w:szCs w:val="18"/>
+        </w:rPr>
+        <w:t>проверка за съществуваща конфигурация с дадено име</w:t>
+      </w:r>
+    </w:p>
+    <w:p>
+      <w:pPr>
+        <w:pStyle w:val="ListParagraph"/>
+        <w:numPr>
+          <w:ilvl w:val="0"/>
+          <w:numId w:val="9"/>
+        </w:numPr>
+        <w:rPr>
+          <w:sz w:val="18"/>
+          <w:szCs w:val="18"/>
+        </w:rPr>
+      </w:pPr>
+      <w:r>
+        <w:rPr>
+          <w:sz w:val="18"/>
+          <w:szCs w:val="18"/>
+        </w:rPr>
+        <w:t>добавяне</w:t>
+      </w:r>
+      <w:r>
+        <w:rPr>
+          <w:sz w:val="18"/>
+          <w:szCs w:val="18"/>
+        </w:rPr>
+        <w:t xml:space="preserve"> оторизация </w:t>
       </w:r>
       <w:r>
         <w:rPr>
@@ -3792,12 +4492,25 @@
         </w:rPr>
         <w:t xml:space="preserve"> (защита с парола)</w:t>
       </w:r>
-      <w:r>
-        <w:rPr>
-          <w:sz w:val="18"/>
-          <w:szCs w:val="18"/>
-        </w:rPr>
-        <w:t>.</w:t>
+    </w:p>
+    <w:p>
+      <w:pPr>
+        <w:pStyle w:val="ListParagraph"/>
+        <w:numPr>
+          <w:ilvl w:val="0"/>
+          <w:numId w:val="9"/>
+        </w:numPr>
+        <w:rPr>
+          <w:sz w:val="18"/>
+          <w:szCs w:val="18"/>
+        </w:rPr>
+      </w:pPr>
+      <w:r>
+        <w:rPr>
+          <w:sz w:val="18"/>
+          <w:szCs w:val="18"/>
+        </w:rPr>
+        <w:t>показване на стилизирани грешки на страницата</w:t>
       </w:r>
     </w:p>
     <w:p>
@@ -3813,7 +4526,6 @@
           <w:sz w:val="22"/>
           <w:szCs w:val="22"/>
         </w:rPr>
-        <w:lastRenderedPageBreak/>
         <w:t>9</w:t>
       </w:r>
       <w:r>
@@ -4229,6 +4941,55 @@
     </w:p>
     <w:p>
       <w:pPr>
+        <w:rPr>
+          <w:sz w:val="18"/>
+          <w:szCs w:val="18"/>
+        </w:rPr>
+      </w:pPr>
+      <w:r>
+        <w:rPr>
+          <w:sz w:val="18"/>
+          <w:szCs w:val="18"/>
+        </w:rPr>
+        <w:drawing>
+          <wp:inline distT="0" distB="0" distL="0" distR="0" wp14:anchorId="6CDB4129" wp14:editId="1AF17582">
+            <wp:extent cx="1097280" cy="383387"/>
+            <wp:effectExtent l="0" t="0" r="7620" b="0"/>
+            <wp:docPr id="9" name="Picture 9"/>
+            <wp:cNvGraphicFramePr>
+              <a:graphicFrameLocks xmlns:a="http://schemas.openxmlformats.org/drawingml/2006/main" noChangeAspect="1"/>
+            </wp:cNvGraphicFramePr>
+            <a:graphic xmlns:a="http://schemas.openxmlformats.org/drawingml/2006/main">
+              <a:graphicData uri="http://schemas.openxmlformats.org/drawingml/2006/picture">
+                <pic:pic xmlns:pic="http://schemas.openxmlformats.org/drawingml/2006/picture">
+                  <pic:nvPicPr>
+                    <pic:cNvPr id="1" name=""/>
+                    <pic:cNvPicPr/>
+                  </pic:nvPicPr>
+                  <pic:blipFill>
+                    <a:blip r:embed="rId18"/>
+                    <a:stretch>
+                      <a:fillRect/>
+                    </a:stretch>
+                  </pic:blipFill>
+                  <pic:spPr>
+                    <a:xfrm>
+                      <a:off x="0" y="0"/>
+                      <a:ext cx="1127049" cy="393788"/>
+                    </a:xfrm>
+                    <a:prstGeom prst="rect">
+                      <a:avLst/>
+                    </a:prstGeom>
+                  </pic:spPr>
+                </pic:pic>
+              </a:graphicData>
+            </a:graphic>
+          </wp:inline>
+        </w:drawing>
+      </w:r>
+    </w:p>
+    <w:p>
+      <w:pPr>
         <w:pStyle w:val="Heading2"/>
         <w:rPr>
           <w:sz w:val="22"/>
@@ -4279,7 +5040,7 @@
           <w:lang w:val="en-US"/>
         </w:rPr>
       </w:pPr>
-      <w:hyperlink r:id="rId7" w:history="1">
+      <w:hyperlink r:id="rId19" w:history="1">
         <w:r>
           <w:rPr>
             <w:rStyle w:val="Hyperlink"/>
@@ -4300,7 +5061,7 @@
           <w:lang w:val="en-US"/>
         </w:rPr>
       </w:pPr>
-      <w:hyperlink r:id="rId8" w:history="1">
+      <w:hyperlink r:id="rId20" w:history="1">
         <w:r>
           <w:rPr>
             <w:rStyle w:val="Hyperlink"/>
@@ -4351,7 +5112,7 @@
           <w:lang w:val="en-US"/>
         </w:rPr>
       </w:pPr>
-      <w:hyperlink r:id="rId9" w:history="1">
+      <w:hyperlink r:id="rId21" w:history="1">
         <w:r>
           <w:rPr>
             <w:rStyle w:val="Hyperlink"/>
@@ -4359,25 +5120,7 @@
             <w:szCs w:val="18"/>
             <w:lang w:val="en-US"/>
           </w:rPr>
-          <w:t>https://stackoverflow.com/questions/33731067/checkbox-still-checked-hitting-the-back-button-but-it-has-no-checked-attri</w:t>
-        </w:r>
-        <w:r>
-          <w:rPr>
-            <w:rStyle w:val="Hyperlink"/>
-            <w:sz w:val="18"/>
-            <w:szCs w:val="18"/>
-            <w:lang w:val="en-US"/>
-          </w:rPr>
-          <w:t>b</w:t>
-        </w:r>
-        <w:r>
-          <w:rPr>
-            <w:rStyle w:val="Hyperlink"/>
-            <w:sz w:val="18"/>
-            <w:szCs w:val="18"/>
-            <w:lang w:val="en-US"/>
-          </w:rPr>
-          <w:t>ut</w:t>
+          <w:t>https://stackoverflow.com/questions/33731067/checkbox-still-checked-hitting-the-back-button-but-it-has-no-checked-attribut</w:t>
         </w:r>
       </w:hyperlink>
     </w:p>
@@ -4589,8 +5332,9 @@
       </w:r>
     </w:p>
     <w:sectPr>
+      <w:footerReference w:type="default" r:id="rId22"/>
       <w:pgSz w:w="11906" w:h="16838"/>
-      <w:pgMar w:top="1417" w:right="1417" w:bottom="1080" w:left="1417" w:header="708" w:footer="708" w:gutter="0"/>
+      <w:pgMar w:top="1170" w:right="1106" w:bottom="1170" w:left="1080" w:header="708" w:footer="708" w:gutter="0"/>
       <w:cols w:space="708"/>
       <w:docGrid w:linePitch="360"/>
     </w:sectPr>
@@ -4598,9 +5342,261 @@
 </w:document>
 </file>
 
+<file path=word/endnotes.xml><?xml version="1.0" encoding="utf-8"?>
+<w:endnotes xmlns:wpc="http://schemas.microsoft.com/office/word/2010/wordprocessingCanvas" xmlns:mc="http://schemas.openxmlformats.org/markup-compatibility/2006" xmlns:o="urn:schemas-microsoft-com:office:office" xmlns:r="http://schemas.openxmlformats.org/officeDocument/2006/relationships" xmlns:m="http://schemas.openxmlformats.org/officeDocument/2006/math" xmlns:v="urn:schemas-microsoft-com:vml" xmlns:wp14="http://schemas.microsoft.com/office/word/2010/wordprocessingDrawing" xmlns:wp="http://schemas.openxmlformats.org/drawingml/2006/wordprocessingDrawing" xmlns:w10="urn:schemas-microsoft-com:office:word" xmlns:w="http://schemas.openxmlformats.org/wordprocessingml/2006/main" xmlns:w14="http://schemas.microsoft.com/office/word/2010/wordml" xmlns:w15="http://schemas.microsoft.com/office/word/2012/wordml" xmlns:wpg="http://schemas.microsoft.com/office/word/2010/wordprocessingGroup" xmlns:wpi="http://schemas.microsoft.com/office/word/2010/wordprocessingInk" xmlns:wne="http://schemas.microsoft.com/office/word/2006/wordml" xmlns:wps="http://schemas.microsoft.com/office/word/2010/wordprocessingShape" mc:Ignorable="w14 w15 wp14">
+  <w:endnote w:type="separator" w:id="-1">
+    <w:p>
+      <w:pPr>
+        <w:spacing w:after="0" w:line="240" w:lineRule="auto"/>
+      </w:pPr>
+      <w:r>
+        <w:separator/>
+      </w:r>
+    </w:p>
+  </w:endnote>
+  <w:endnote w:type="continuationSeparator" w:id="0">
+    <w:p>
+      <w:pPr>
+        <w:spacing w:after="0" w:line="240" w:lineRule="auto"/>
+      </w:pPr>
+      <w:r>
+        <w:continuationSeparator/>
+      </w:r>
+    </w:p>
+  </w:endnote>
+</w:endnotes>
+</file>
+
+<file path=word/footer1.xml><?xml version="1.0" encoding="utf-8"?>
+<w:ftr xmlns:wpc="http://schemas.microsoft.com/office/word/2010/wordprocessingCanvas" xmlns:mc="http://schemas.openxmlformats.org/markup-compatibility/2006" xmlns:o="urn:schemas-microsoft-com:office:office" xmlns:r="http://schemas.openxmlformats.org/officeDocument/2006/relationships" xmlns:m="http://schemas.openxmlformats.org/officeDocument/2006/math" xmlns:v="urn:schemas-microsoft-com:vml" xmlns:wp14="http://schemas.microsoft.com/office/word/2010/wordprocessingDrawing" xmlns:wp="http://schemas.openxmlformats.org/drawingml/2006/wordprocessingDrawing" xmlns:w10="urn:schemas-microsoft-com:office:word" xmlns:w="http://schemas.openxmlformats.org/wordprocessingml/2006/main" xmlns:w14="http://schemas.microsoft.com/office/word/2010/wordml" xmlns:w15="http://schemas.microsoft.com/office/word/2012/wordml" xmlns:wpg="http://schemas.microsoft.com/office/word/2010/wordprocessingGroup" xmlns:wpi="http://schemas.microsoft.com/office/word/2010/wordprocessingInk" xmlns:wne="http://schemas.microsoft.com/office/word/2006/wordml" xmlns:wps="http://schemas.microsoft.com/office/word/2010/wordprocessingShape" mc:Ignorable="w14 w15 wp14">
+  <w:sdt>
+    <w:sdtPr>
+      <w:id w:val="-860750852"/>
+      <w:docPartObj>
+        <w:docPartGallery w:val="Page Numbers (Bottom of Page)"/>
+        <w:docPartUnique/>
+      </w:docPartObj>
+    </w:sdtPr>
+    <w:sdtEndPr>
+      <w:rPr>
+        <w:noProof/>
+      </w:rPr>
+    </w:sdtEndPr>
+    <w:sdtContent>
+      <w:p>
+        <w:pPr>
+          <w:pStyle w:val="Footer"/>
+          <w:jc w:val="right"/>
+        </w:pPr>
+        <w:r>
+          <w:fldChar w:fldCharType="begin"/>
+        </w:r>
+        <w:r>
+          <w:instrText xml:space="preserve"> PAGE   \* MERGEFORMAT </w:instrText>
+        </w:r>
+        <w:r>
+          <w:fldChar w:fldCharType="separate"/>
+        </w:r>
+        <w:r>
+          <w:rPr>
+            <w:noProof/>
+          </w:rPr>
+          <w:t>6</w:t>
+        </w:r>
+        <w:r>
+          <w:rPr>
+            <w:noProof/>
+          </w:rPr>
+          <w:fldChar w:fldCharType="end"/>
+        </w:r>
+      </w:p>
+    </w:sdtContent>
+  </w:sdt>
+  <w:p>
+    <w:pPr>
+      <w:pStyle w:val="Footer"/>
+    </w:pPr>
+  </w:p>
+</w:ftr>
+</file>
+
+<file path=word/footnotes.xml><?xml version="1.0" encoding="utf-8"?>
+<w:footnotes xmlns:wpc="http://schemas.microsoft.com/office/word/2010/wordprocessingCanvas" xmlns:mc="http://schemas.openxmlformats.org/markup-compatibility/2006" xmlns:o="urn:schemas-microsoft-com:office:office" xmlns:r="http://schemas.openxmlformats.org/officeDocument/2006/relationships" xmlns:m="http://schemas.openxmlformats.org/officeDocument/2006/math" xmlns:v="urn:schemas-microsoft-com:vml" xmlns:wp14="http://schemas.microsoft.com/office/word/2010/wordprocessingDrawing" xmlns:wp="http://schemas.openxmlformats.org/drawingml/2006/wordprocessingDrawing" xmlns:w10="urn:schemas-microsoft-com:office:word" xmlns:w="http://schemas.openxmlformats.org/wordprocessingml/2006/main" xmlns:w14="http://schemas.microsoft.com/office/word/2010/wordml" xmlns:w15="http://schemas.microsoft.com/office/word/2012/wordml" xmlns:wpg="http://schemas.microsoft.com/office/word/2010/wordprocessingGroup" xmlns:wpi="http://schemas.microsoft.com/office/word/2010/wordprocessingInk" xmlns:wne="http://schemas.microsoft.com/office/word/2006/wordml" xmlns:wps="http://schemas.microsoft.com/office/word/2010/wordprocessingShape" mc:Ignorable="w14 w15 wp14">
+  <w:footnote w:type="separator" w:id="-1">
+    <w:p>
+      <w:pPr>
+        <w:spacing w:after="0" w:line="240" w:lineRule="auto"/>
+      </w:pPr>
+      <w:r>
+        <w:separator/>
+      </w:r>
+    </w:p>
+  </w:footnote>
+  <w:footnote w:type="continuationSeparator" w:id="0">
+    <w:p>
+      <w:pPr>
+        <w:spacing w:after="0" w:line="240" w:lineRule="auto"/>
+      </w:pPr>
+      <w:r>
+        <w:continuationSeparator/>
+      </w:r>
+    </w:p>
+  </w:footnote>
+</w:footnotes>
+</file>
+
 <file path=word/numbering.xml><?xml version="1.0" encoding="utf-8"?>
 <w:numbering xmlns:wpc="http://schemas.microsoft.com/office/word/2010/wordprocessingCanvas" xmlns:mc="http://schemas.openxmlformats.org/markup-compatibility/2006" xmlns:o="urn:schemas-microsoft-com:office:office" xmlns:r="http://schemas.openxmlformats.org/officeDocument/2006/relationships" xmlns:m="http://schemas.openxmlformats.org/officeDocument/2006/math" xmlns:v="urn:schemas-microsoft-com:vml" xmlns:wp14="http://schemas.microsoft.com/office/word/2010/wordprocessingDrawing" xmlns:wp="http://schemas.openxmlformats.org/drawingml/2006/wordprocessingDrawing" xmlns:w10="urn:schemas-microsoft-com:office:word" xmlns:w="http://schemas.openxmlformats.org/wordprocessingml/2006/main" xmlns:w14="http://schemas.microsoft.com/office/word/2010/wordml" xmlns:w15="http://schemas.microsoft.com/office/word/2012/wordml" xmlns:wpg="http://schemas.microsoft.com/office/word/2010/wordprocessingGroup" xmlns:wpi="http://schemas.microsoft.com/office/word/2010/wordprocessingInk" xmlns:wne="http://schemas.microsoft.com/office/word/2006/wordml" xmlns:wps="http://schemas.microsoft.com/office/word/2010/wordprocessingShape" mc:Ignorable="w14 w15 wp14">
   <w:abstractNum w:abstractNumId="0" w15:restartNumberingAfterBreak="0">
+    <w:nsid w:val="036A3424"/>
+    <w:multiLevelType w:val="multilevel"/>
+    <w:tmpl w:val="33B40506"/>
+    <w:lvl w:ilvl="0">
+      <w:start w:val="1"/>
+      <w:numFmt w:val="bullet"/>
+      <w:lvlText w:val=""/>
+      <w:lvlJc w:val="left"/>
+      <w:pPr>
+        <w:tabs>
+          <w:tab w:val="num" w:pos="360"/>
+        </w:tabs>
+        <w:ind w:left="360" w:hanging="360"/>
+      </w:pPr>
+      <w:rPr>
+        <w:rFonts w:ascii="Symbol" w:hAnsi="Symbol" w:hint="default"/>
+        <w:sz w:val="20"/>
+      </w:rPr>
+    </w:lvl>
+    <w:lvl w:ilvl="1">
+      <w:start w:val="1"/>
+      <w:numFmt w:val="bullet"/>
+      <w:lvlText w:val="o"/>
+      <w:lvlJc w:val="left"/>
+      <w:pPr>
+        <w:tabs>
+          <w:tab w:val="num" w:pos="1080"/>
+        </w:tabs>
+        <w:ind w:left="1080" w:hanging="360"/>
+      </w:pPr>
+      <w:rPr>
+        <w:rFonts w:ascii="Courier New" w:hAnsi="Courier New" w:hint="default"/>
+        <w:sz w:val="20"/>
+      </w:rPr>
+    </w:lvl>
+    <w:lvl w:ilvl="2" w:tentative="1">
+      <w:start w:val="1"/>
+      <w:numFmt w:val="bullet"/>
+      <w:lvlText w:val=""/>
+      <w:lvlJc w:val="left"/>
+      <w:pPr>
+        <w:tabs>
+          <w:tab w:val="num" w:pos="1800"/>
+        </w:tabs>
+        <w:ind w:left="1800" w:hanging="360"/>
+      </w:pPr>
+      <w:rPr>
+        <w:rFonts w:ascii="Wingdings" w:hAnsi="Wingdings" w:hint="default"/>
+        <w:sz w:val="20"/>
+      </w:rPr>
+    </w:lvl>
+    <w:lvl w:ilvl="3" w:tentative="1">
+      <w:start w:val="1"/>
+      <w:numFmt w:val="bullet"/>
+      <w:lvlText w:val=""/>
+      <w:lvlJc w:val="left"/>
+      <w:pPr>
+        <w:tabs>
+          <w:tab w:val="num" w:pos="2520"/>
+        </w:tabs>
+        <w:ind w:left="2520" w:hanging="360"/>
+      </w:pPr>
+      <w:rPr>
+        <w:rFonts w:ascii="Wingdings" w:hAnsi="Wingdings" w:hint="default"/>
+        <w:sz w:val="20"/>
+      </w:rPr>
+    </w:lvl>
+    <w:lvl w:ilvl="4" w:tentative="1">
+      <w:start w:val="1"/>
+      <w:numFmt w:val="bullet"/>
+      <w:lvlText w:val=""/>
+      <w:lvlJc w:val="left"/>
+      <w:pPr>
+        <w:tabs>
+          <w:tab w:val="num" w:pos="3240"/>
+        </w:tabs>
+        <w:ind w:left="3240" w:hanging="360"/>
+      </w:pPr>
+      <w:rPr>
+        <w:rFonts w:ascii="Wingdings" w:hAnsi="Wingdings" w:hint="default"/>
+        <w:sz w:val="20"/>
+      </w:rPr>
+    </w:lvl>
+    <w:lvl w:ilvl="5" w:tentative="1">
+      <w:start w:val="1"/>
+      <w:numFmt w:val="bullet"/>
+      <w:lvlText w:val=""/>
+      <w:lvlJc w:val="left"/>
+      <w:pPr>
+        <w:tabs>
+          <w:tab w:val="num" w:pos="3960"/>
+        </w:tabs>
+        <w:ind w:left="3960" w:hanging="360"/>
+      </w:pPr>
+      <w:rPr>
+        <w:rFonts w:ascii="Wingdings" w:hAnsi="Wingdings" w:hint="default"/>
+        <w:sz w:val="20"/>
+      </w:rPr>
+    </w:lvl>
+    <w:lvl w:ilvl="6" w:tentative="1">
+      <w:start w:val="1"/>
+      <w:numFmt w:val="bullet"/>
+      <w:lvlText w:val=""/>
+      <w:lvlJc w:val="left"/>
+      <w:pPr>
+        <w:tabs>
+          <w:tab w:val="num" w:pos="4680"/>
+        </w:tabs>
+        <w:ind w:left="4680" w:hanging="360"/>
+      </w:pPr>
+      <w:rPr>
+        <w:rFonts w:ascii="Wingdings" w:hAnsi="Wingdings" w:hint="default"/>
+        <w:sz w:val="20"/>
+      </w:rPr>
+    </w:lvl>
+    <w:lvl w:ilvl="7" w:tentative="1">
+      <w:start w:val="1"/>
+      <w:numFmt w:val="bullet"/>
+      <w:lvlText w:val=""/>
+      <w:lvlJc w:val="left"/>
+      <w:pPr>
+        <w:tabs>
+          <w:tab w:val="num" w:pos="5400"/>
+        </w:tabs>
+        <w:ind w:left="5400" w:hanging="360"/>
+      </w:pPr>
+      <w:rPr>
+        <w:rFonts w:ascii="Wingdings" w:hAnsi="Wingdings" w:hint="default"/>
+        <w:sz w:val="20"/>
+      </w:rPr>
+    </w:lvl>
+    <w:lvl w:ilvl="8" w:tentative="1">
+      <w:start w:val="1"/>
+      <w:numFmt w:val="bullet"/>
+      <w:lvlText w:val=""/>
+      <w:lvlJc w:val="left"/>
+      <w:pPr>
+        <w:tabs>
+          <w:tab w:val="num" w:pos="6120"/>
+        </w:tabs>
+        <w:ind w:left="6120" w:hanging="360"/>
+      </w:pPr>
+      <w:rPr>
+        <w:rFonts w:ascii="Wingdings" w:hAnsi="Wingdings" w:hint="default"/>
+        <w:sz w:val="20"/>
+      </w:rPr>
+    </w:lvl>
+  </w:abstractNum>
+  <w:abstractNum w:abstractNumId="1" w15:restartNumberingAfterBreak="0">
     <w:nsid w:val="0F9F74F6"/>
     <w:multiLevelType w:val="hybridMultilevel"/>
     <w:tmpl w:val="83B2BAF4"/>
@@ -4713,7 +5709,7 @@
       </w:rPr>
     </w:lvl>
   </w:abstractNum>
-  <w:abstractNum w:abstractNumId="1" w15:restartNumberingAfterBreak="0">
+  <w:abstractNum w:abstractNumId="2" w15:restartNumberingAfterBreak="0">
     <w:nsid w:val="107D2D1E"/>
     <w:multiLevelType w:val="hybridMultilevel"/>
     <w:tmpl w:val="AA4E0066"/>
@@ -4826,7 +5822,7 @@
       </w:rPr>
     </w:lvl>
   </w:abstractNum>
-  <w:abstractNum w:abstractNumId="2" w15:restartNumberingAfterBreak="0">
+  <w:abstractNum w:abstractNumId="3" w15:restartNumberingAfterBreak="0">
     <w:nsid w:val="2CF56644"/>
     <w:multiLevelType w:val="hybridMultilevel"/>
     <w:tmpl w:val="43EAE156"/>
@@ -4940,7 +5936,7 @@
       </w:rPr>
     </w:lvl>
   </w:abstractNum>
-  <w:abstractNum w:abstractNumId="3" w15:restartNumberingAfterBreak="0">
+  <w:abstractNum w:abstractNumId="4" w15:restartNumberingAfterBreak="0">
     <w:nsid w:val="472473A6"/>
     <w:multiLevelType w:val="multilevel"/>
     <w:tmpl w:val="578617B4"/>
@@ -5053,7 +6049,7 @@
       </w:rPr>
     </w:lvl>
   </w:abstractNum>
-  <w:abstractNum w:abstractNumId="4" w15:restartNumberingAfterBreak="0">
+  <w:abstractNum w:abstractNumId="5" w15:restartNumberingAfterBreak="0">
     <w:nsid w:val="4D6F6379"/>
     <w:multiLevelType w:val="hybridMultilevel"/>
     <w:tmpl w:val="C5F00BB4"/>
@@ -5166,7 +6162,7 @@
       </w:rPr>
     </w:lvl>
   </w:abstractNum>
-  <w:abstractNum w:abstractNumId="5" w15:restartNumberingAfterBreak="0">
+  <w:abstractNum w:abstractNumId="6" w15:restartNumberingAfterBreak="0">
     <w:nsid w:val="5D0C51ED"/>
     <w:multiLevelType w:val="hybridMultilevel"/>
     <w:tmpl w:val="578617B4"/>
@@ -5279,7 +6275,7 @@
       </w:rPr>
     </w:lvl>
   </w:abstractNum>
-  <w:abstractNum w:abstractNumId="6" w15:restartNumberingAfterBreak="0">
+  <w:abstractNum w:abstractNumId="7" w15:restartNumberingAfterBreak="0">
     <w:nsid w:val="621D3478"/>
     <w:multiLevelType w:val="hybridMultilevel"/>
     <w:tmpl w:val="287CA07C"/>
@@ -5392,7 +6388,7 @@
       </w:rPr>
     </w:lvl>
   </w:abstractNum>
-  <w:abstractNum w:abstractNumId="7" w15:restartNumberingAfterBreak="0">
+  <w:abstractNum w:abstractNumId="8" w15:restartNumberingAfterBreak="0">
     <w:nsid w:val="65DF74D5"/>
     <w:multiLevelType w:val="multilevel"/>
     <w:tmpl w:val="0409001D"/>
@@ -5479,28 +6475,31 @@
     </w:lvl>
   </w:abstractNum>
   <w:num w:numId="1">
+    <w:abstractNumId w:val="5"/>
+  </w:num>
+  <w:num w:numId="2">
+    <w:abstractNumId w:val="3"/>
+  </w:num>
+  <w:num w:numId="3">
+    <w:abstractNumId w:val="7"/>
+  </w:num>
+  <w:num w:numId="4">
+    <w:abstractNumId w:val="1"/>
+  </w:num>
+  <w:num w:numId="5">
+    <w:abstractNumId w:val="6"/>
+  </w:num>
+  <w:num w:numId="6">
+    <w:abstractNumId w:val="8"/>
+  </w:num>
+  <w:num w:numId="7">
     <w:abstractNumId w:val="4"/>
   </w:num>
-  <w:num w:numId="2">
+  <w:num w:numId="8">
     <w:abstractNumId w:val="2"/>
   </w:num>
-  <w:num w:numId="3">
-    <w:abstractNumId w:val="6"/>
-  </w:num>
-  <w:num w:numId="4">
+  <w:num w:numId="9">
     <w:abstractNumId w:val="0"/>
-  </w:num>
-  <w:num w:numId="5">
-    <w:abstractNumId w:val="5"/>
-  </w:num>
-  <w:num w:numId="6">
-    <w:abstractNumId w:val="7"/>
-  </w:num>
-  <w:num w:numId="7">
-    <w:abstractNumId w:val="3"/>
-  </w:num>
-  <w:num w:numId="8">
-    <w:abstractNumId w:val="1"/>
   </w:num>
 </w:numbering>
 </file>
@@ -5895,6 +6894,7 @@
   <w:style w:type="character" w:default="1" w:styleId="DefaultParagraphFont">
     <w:name w:val="Default Paragraph Font"/>
     <w:uiPriority w:val="1"/>
+    <w:semiHidden/>
     <w:unhideWhenUsed/>
   </w:style>
   <w:style w:type="table" w:default="1" w:styleId="TableNormal">
@@ -5997,6 +6997,76 @@
     <w:rPr>
       <w:color w:val="800080" w:themeColor="followedHyperlink"/>
       <w:u w:val="single"/>
+    </w:rPr>
+  </w:style>
+  <w:style w:type="character" w:styleId="Strong">
+    <w:name w:val="Strong"/>
+    <w:basedOn w:val="DefaultParagraphFont"/>
+    <w:uiPriority w:val="22"/>
+    <w:qFormat/>
+    <w:rsid w:val="003E1A34"/>
+    <w:rPr>
+      <w:b/>
+      <w:bCs/>
+    </w:rPr>
+  </w:style>
+  <w:style w:type="character" w:styleId="Emphasis">
+    <w:name w:val="Emphasis"/>
+    <w:basedOn w:val="DefaultParagraphFont"/>
+    <w:uiPriority w:val="20"/>
+    <w:qFormat/>
+    <w:rsid w:val="003E1A34"/>
+    <w:rPr>
+      <w:i/>
+      <w:iCs/>
+    </w:rPr>
+  </w:style>
+  <w:style w:type="paragraph" w:styleId="Header">
+    <w:name w:val="header"/>
+    <w:basedOn w:val="Normal"/>
+    <w:link w:val="HeaderChar"/>
+    <w:uiPriority w:val="99"/>
+    <w:rsid w:val="00B56EDE"/>
+    <w:pPr>
+      <w:tabs>
+        <w:tab w:val="center" w:pos="4703"/>
+        <w:tab w:val="right" w:pos="9406"/>
+      </w:tabs>
+      <w:spacing w:after="0" w:line="240" w:lineRule="auto"/>
+    </w:pPr>
+  </w:style>
+  <w:style w:type="character" w:customStyle="1" w:styleId="HeaderChar">
+    <w:name w:val="Header Char"/>
+    <w:basedOn w:val="DefaultParagraphFont"/>
+    <w:link w:val="Header"/>
+    <w:uiPriority w:val="99"/>
+    <w:rsid w:val="00B56EDE"/>
+    <w:rPr>
+      <w:rFonts w:cs="Times New Roman"/>
+    </w:rPr>
+  </w:style>
+  <w:style w:type="paragraph" w:styleId="Footer">
+    <w:name w:val="footer"/>
+    <w:basedOn w:val="Normal"/>
+    <w:link w:val="FooterChar"/>
+    <w:uiPriority w:val="99"/>
+    <w:rsid w:val="00B56EDE"/>
+    <w:pPr>
+      <w:tabs>
+        <w:tab w:val="center" w:pos="4703"/>
+        <w:tab w:val="right" w:pos="9406"/>
+      </w:tabs>
+      <w:spacing w:after="0" w:line="240" w:lineRule="auto"/>
+    </w:pPr>
+  </w:style>
+  <w:style w:type="character" w:customStyle="1" w:styleId="FooterChar">
+    <w:name w:val="Footer Char"/>
+    <w:basedOn w:val="DefaultParagraphFont"/>
+    <w:link w:val="Footer"/>
+    <w:uiPriority w:val="99"/>
+    <w:rsid w:val="00B56EDE"/>
+    <w:rPr>
+      <w:rFonts w:cs="Times New Roman"/>
     </w:rPr>
   </w:style>
 </w:styles>
@@ -6290,7 +7360,7 @@
 </file>
 
 <file path=customXml/itemProps1.xml><?xml version="1.0" encoding="utf-8"?>
-<ds:datastoreItem xmlns:ds="http://schemas.openxmlformats.org/officeDocument/2006/customXml" ds:itemID="{418CCAD1-C174-4A88-9B85-D0B9830D967C}">
+<ds:datastoreItem xmlns:ds="http://schemas.openxmlformats.org/officeDocument/2006/customXml" ds:itemID="{B1229C13-2B8F-4F3A-8379-D997268E783E}">
   <ds:schemaRefs>
     <ds:schemaRef ds:uri="http://schemas.openxmlformats.org/officeDocument/2006/bibliography"/>
   </ds:schemaRefs>

</xml_diff>

<commit_message>
update docs w/ Phinx
</commit_message>
<xml_diff>
--- a/81644_Документация.docx
+++ b/81644_Документация.docx
@@ -20,7 +20,15 @@
         <w:rPr>
           <w:b/>
         </w:rPr>
-        <w:t>мена:</w:t>
+        <w:t>ме</w:t>
+      </w:r>
+      <w:bookmarkStart w:id="0" w:name="_GoBack"/>
+      <w:bookmarkEnd w:id="0"/>
+      <w:r>
+        <w:rPr>
+          <w:b/>
+        </w:rPr>
+        <w:t>на:</w:t>
       </w:r>
       <w:r>
         <w:rPr>
@@ -1846,6 +1854,369 @@
     <w:p>
       <w:pPr>
         <w:rPr>
+          <w:sz w:val="18"/>
+          <w:szCs w:val="18"/>
+        </w:rPr>
+      </w:pPr>
+      <w:r>
+        <w:rPr>
+          <w:sz w:val="18"/>
+          <w:szCs w:val="18"/>
+        </w:rPr>
+        <w:t xml:space="preserve">Проектът използва </w:t>
+      </w:r>
+      <w:proofErr w:type="spellStart"/>
+      <w:r>
+        <w:rPr>
+          <w:i/>
+          <w:sz w:val="18"/>
+          <w:szCs w:val="18"/>
+          <w:lang w:val="en-US"/>
+        </w:rPr>
+        <w:t>Phinx</w:t>
+      </w:r>
+      <w:proofErr w:type="spellEnd"/>
+      <w:r>
+        <w:rPr>
+          <w:i/>
+          <w:sz w:val="18"/>
+          <w:szCs w:val="18"/>
+          <w:lang w:val="en-US"/>
+        </w:rPr>
+        <w:t xml:space="preserve"> Migrations</w:t>
+      </w:r>
+      <w:r>
+        <w:rPr>
+          <w:sz w:val="18"/>
+          <w:szCs w:val="18"/>
+          <w:lang w:val="en-US"/>
+        </w:rPr>
+        <w:t xml:space="preserve">. </w:t>
+      </w:r>
+      <w:r>
+        <w:rPr>
+          <w:sz w:val="18"/>
+          <w:szCs w:val="18"/>
+        </w:rPr>
+        <w:t xml:space="preserve">За начална настройка на проекта </w:t>
+      </w:r>
+      <w:r>
+        <w:rPr>
+          <w:i/>
+          <w:sz w:val="18"/>
+          <w:szCs w:val="18"/>
+        </w:rPr>
+        <w:t>( в случая само на базата )</w:t>
+      </w:r>
+      <w:r>
+        <w:rPr>
+          <w:sz w:val="18"/>
+          <w:szCs w:val="18"/>
+        </w:rPr>
+        <w:t>, потребителят е необходимо да изпълни следните стъпки:</w:t>
+      </w:r>
+    </w:p>
+    <w:p>
+      <w:pPr>
+        <w:pStyle w:val="HTMLPreformatted"/>
+        <w:numPr>
+          <w:ilvl w:val="0"/>
+          <w:numId w:val="10"/>
+        </w:numPr>
+        <w:pBdr>
+          <w:top w:val="single" w:sz="6" w:space="7" w:color="CCCCCC"/>
+          <w:left w:val="single" w:sz="6" w:space="7" w:color="CCCCCC"/>
+          <w:bottom w:val="single" w:sz="6" w:space="7" w:color="CCCCCC"/>
+          <w:right w:val="single" w:sz="6" w:space="7" w:color="CCCCCC"/>
+        </w:pBdr>
+        <w:shd w:val="clear" w:color="auto" w:fill="F5F5F5"/>
+        <w:wordWrap w:val="0"/>
+        <w:spacing w:after="150"/>
+        <w:rPr>
+          <w:rFonts w:ascii="Consolas" w:hAnsi="Consolas"/>
+          <w:color w:val="333333"/>
+        </w:rPr>
+      </w:pPr>
+      <w:r>
+        <w:rPr>
+          <w:sz w:val="18"/>
+          <w:szCs w:val="18"/>
+        </w:rPr>
+        <w:t xml:space="preserve">cd </w:t>
+      </w:r>
+      <w:proofErr w:type="spellStart"/>
+      <w:r>
+        <w:rPr>
+          <w:sz w:val="18"/>
+          <w:szCs w:val="18"/>
+        </w:rPr>
+        <w:t>src</w:t>
+      </w:r>
+      <w:proofErr w:type="spellEnd"/>
+      <w:r>
+        <w:rPr>
+          <w:sz w:val="18"/>
+          <w:szCs w:val="18"/>
+          <w:lang w:val="bg-BG"/>
+        </w:rPr>
+        <w:t xml:space="preserve"> </w:t>
+      </w:r>
+      <w:r>
+        <w:rPr>
+          <w:i/>
+          <w:sz w:val="18"/>
+          <w:szCs w:val="18"/>
+          <w:lang w:val="bg-BG"/>
+        </w:rPr>
+        <w:t>(– основна работна директория)</w:t>
+      </w:r>
+    </w:p>
+    <w:p>
+      <w:pPr>
+        <w:pStyle w:val="HTMLPreformatted"/>
+        <w:numPr>
+          <w:ilvl w:val="0"/>
+          <w:numId w:val="10"/>
+        </w:numPr>
+        <w:pBdr>
+          <w:top w:val="single" w:sz="6" w:space="7" w:color="CCCCCC"/>
+          <w:left w:val="single" w:sz="6" w:space="7" w:color="CCCCCC"/>
+          <w:bottom w:val="single" w:sz="6" w:space="7" w:color="CCCCCC"/>
+          <w:right w:val="single" w:sz="6" w:space="7" w:color="CCCCCC"/>
+        </w:pBdr>
+        <w:shd w:val="clear" w:color="auto" w:fill="F5F5F5"/>
+        <w:wordWrap w:val="0"/>
+        <w:spacing w:after="150"/>
+        <w:rPr>
+          <w:rFonts w:ascii="Consolas" w:hAnsi="Consolas"/>
+          <w:color w:val="333333"/>
+        </w:rPr>
+      </w:pPr>
+      <w:r>
+        <w:rPr>
+          <w:sz w:val="18"/>
+          <w:szCs w:val="18"/>
+          <w:lang w:val="bg-BG"/>
+        </w:rPr>
+        <w:t xml:space="preserve">във файла </w:t>
+      </w:r>
+      <w:proofErr w:type="spellStart"/>
+      <w:r>
+        <w:rPr>
+          <w:sz w:val="18"/>
+          <w:szCs w:val="18"/>
+        </w:rPr>
+        <w:t>phinx.php</w:t>
+      </w:r>
+      <w:proofErr w:type="spellEnd"/>
+      <w:r>
+        <w:rPr>
+          <w:sz w:val="18"/>
+          <w:szCs w:val="18"/>
+        </w:rPr>
+        <w:t xml:space="preserve"> – </w:t>
+      </w:r>
+      <w:proofErr w:type="spellStart"/>
+      <w:r>
+        <w:rPr>
+          <w:sz w:val="18"/>
+          <w:szCs w:val="18"/>
+        </w:rPr>
+        <w:t>да</w:t>
+      </w:r>
+      <w:proofErr w:type="spellEnd"/>
+      <w:r>
+        <w:rPr>
+          <w:sz w:val="18"/>
+          <w:szCs w:val="18"/>
+          <w:lang w:val="bg-BG"/>
+        </w:rPr>
+        <w:t xml:space="preserve"> опише коректно данните на базата и акаунтът, с който ще се свързва към базата, съответно за една от трите налични среди – </w:t>
+      </w:r>
+      <w:r>
+        <w:rPr>
+          <w:sz w:val="18"/>
+          <w:szCs w:val="18"/>
+        </w:rPr>
+        <w:t xml:space="preserve">production, development </w:t>
+      </w:r>
+      <w:r>
+        <w:rPr>
+          <w:sz w:val="18"/>
+          <w:szCs w:val="18"/>
+          <w:lang w:val="bg-BG"/>
+        </w:rPr>
+        <w:t>и</w:t>
+      </w:r>
+      <w:r>
+        <w:rPr>
+          <w:sz w:val="18"/>
+          <w:szCs w:val="18"/>
+        </w:rPr>
+        <w:t xml:space="preserve"> testing</w:t>
+      </w:r>
+    </w:p>
+    <w:p>
+      <w:pPr>
+        <w:pStyle w:val="HTMLPreformatted"/>
+        <w:numPr>
+          <w:ilvl w:val="0"/>
+          <w:numId w:val="10"/>
+        </w:numPr>
+        <w:pBdr>
+          <w:top w:val="single" w:sz="6" w:space="7" w:color="CCCCCC"/>
+          <w:left w:val="single" w:sz="6" w:space="7" w:color="CCCCCC"/>
+          <w:bottom w:val="single" w:sz="6" w:space="7" w:color="CCCCCC"/>
+          <w:right w:val="single" w:sz="6" w:space="7" w:color="CCCCCC"/>
+        </w:pBdr>
+        <w:shd w:val="clear" w:color="auto" w:fill="F5F5F5"/>
+        <w:wordWrap w:val="0"/>
+        <w:spacing w:after="150"/>
+        <w:rPr>
+          <w:rFonts w:ascii="Consolas" w:hAnsi="Consolas"/>
+          <w:color w:val="333333"/>
+        </w:rPr>
+      </w:pPr>
+      <w:r>
+        <w:rPr>
+          <w:sz w:val="18"/>
+          <w:szCs w:val="18"/>
+        </w:rPr>
+        <w:t xml:space="preserve">composer </w:t>
+      </w:r>
+      <w:r>
+        <w:rPr>
+          <w:sz w:val="18"/>
+          <w:szCs w:val="18"/>
+        </w:rPr>
+        <w:t>install</w:t>
+      </w:r>
+      <w:r>
+        <w:rPr>
+          <w:sz w:val="18"/>
+          <w:szCs w:val="18"/>
+          <w:lang w:val="bg-BG"/>
+        </w:rPr>
+        <w:t xml:space="preserve"> </w:t>
+      </w:r>
+      <w:r>
+        <w:rPr>
+          <w:i/>
+          <w:sz w:val="18"/>
+          <w:szCs w:val="18"/>
+          <w:lang w:val="bg-BG"/>
+        </w:rPr>
+        <w:t xml:space="preserve">(– инсталиране на пакети от </w:t>
+      </w:r>
+      <w:proofErr w:type="spellStart"/>
+      <w:r>
+        <w:rPr>
+          <w:i/>
+          <w:sz w:val="18"/>
+          <w:szCs w:val="18"/>
+        </w:rPr>
+        <w:t>composer.lock</w:t>
+      </w:r>
+      <w:proofErr w:type="spellEnd"/>
+      <w:r>
+        <w:rPr>
+          <w:i/>
+          <w:sz w:val="18"/>
+          <w:szCs w:val="18"/>
+        </w:rPr>
+        <w:t xml:space="preserve"> </w:t>
+      </w:r>
+      <w:r>
+        <w:rPr>
+          <w:i/>
+          <w:sz w:val="18"/>
+          <w:szCs w:val="18"/>
+          <w:lang w:val="bg-BG"/>
+        </w:rPr>
+        <w:t>файла)</w:t>
+      </w:r>
+    </w:p>
+    <w:p>
+      <w:pPr>
+        <w:pStyle w:val="HTMLPreformatted"/>
+        <w:numPr>
+          <w:ilvl w:val="0"/>
+          <w:numId w:val="10"/>
+        </w:numPr>
+        <w:pBdr>
+          <w:top w:val="single" w:sz="6" w:space="7" w:color="CCCCCC"/>
+          <w:left w:val="single" w:sz="6" w:space="7" w:color="CCCCCC"/>
+          <w:bottom w:val="single" w:sz="6" w:space="7" w:color="CCCCCC"/>
+          <w:right w:val="single" w:sz="6" w:space="7" w:color="CCCCCC"/>
+        </w:pBdr>
+        <w:shd w:val="clear" w:color="auto" w:fill="F5F5F5"/>
+        <w:wordWrap w:val="0"/>
+        <w:spacing w:after="150"/>
+        <w:rPr>
+          <w:rFonts w:ascii="Consolas" w:hAnsi="Consolas"/>
+          <w:color w:val="333333"/>
+        </w:rPr>
+      </w:pPr>
+      <w:r>
+        <w:rPr>
+          <w:sz w:val="18"/>
+          <w:szCs w:val="18"/>
+        </w:rPr>
+        <w:t>vendor/bin/</w:t>
+      </w:r>
+      <w:proofErr w:type="spellStart"/>
+      <w:r>
+        <w:rPr>
+          <w:sz w:val="18"/>
+          <w:szCs w:val="18"/>
+        </w:rPr>
+        <w:t>phinx</w:t>
+      </w:r>
+      <w:proofErr w:type="spellEnd"/>
+      <w:r>
+        <w:rPr>
+          <w:sz w:val="18"/>
+          <w:szCs w:val="18"/>
+        </w:rPr>
+        <w:t xml:space="preserve"> migrate -e production</w:t>
+      </w:r>
+      <w:r>
+        <w:rPr>
+          <w:sz w:val="18"/>
+          <w:szCs w:val="18"/>
+        </w:rPr>
+        <w:t xml:space="preserve"> </w:t>
+      </w:r>
+      <w:r>
+        <w:rPr>
+          <w:i/>
+          <w:sz w:val="18"/>
+          <w:szCs w:val="18"/>
+          <w:lang w:val="bg-BG"/>
+        </w:rPr>
+        <w:t>(</w:t>
+      </w:r>
+      <w:r>
+        <w:rPr>
+          <w:i/>
+          <w:sz w:val="18"/>
+          <w:szCs w:val="18"/>
+        </w:rPr>
+        <w:t xml:space="preserve">– </w:t>
+      </w:r>
+      <w:r>
+        <w:rPr>
+          <w:i/>
+          <w:sz w:val="18"/>
+          <w:szCs w:val="18"/>
+          <w:lang w:val="bg-BG"/>
+        </w:rPr>
+        <w:t>стартиране на миграциите)</w:t>
+      </w:r>
+    </w:p>
+    <w:p>
+      <w:pPr>
+        <w:rPr>
           <w:i/>
           <w:sz w:val="18"/>
           <w:szCs w:val="18"/>
@@ -2297,7 +2668,7 @@
                   <pic:spPr>
                     <a:xfrm>
                       <a:off x="0" y="0"/>
-                      <a:ext cx="3585396" cy="1356636"/>
+                      <a:ext cx="3569817" cy="1350741"/>
                     </a:xfrm>
                     <a:prstGeom prst="rect">
                       <a:avLst/>
@@ -2312,110 +2683,10 @@
     </w:p>
     <w:p>
       <w:pPr>
-        <w:rPr>
-          <w:sz w:val="18"/>
-          <w:szCs w:val="18"/>
-        </w:rPr>
-      </w:pPr>
-      <w:r>
-        <w:rPr>
-          <w:sz w:val="18"/>
-          <w:szCs w:val="18"/>
-        </w:rPr>
-        <w:t xml:space="preserve">След успешен вход се отваря </w:t>
-      </w:r>
-      <w:r>
-        <w:rPr>
-          <w:i/>
-          <w:sz w:val="18"/>
-          <w:szCs w:val="18"/>
-          <w:lang w:val="en-US"/>
-        </w:rPr>
-        <w:t>/pages/</w:t>
-      </w:r>
-      <w:proofErr w:type="spellStart"/>
-      <w:r>
-        <w:rPr>
-          <w:i/>
-          <w:sz w:val="18"/>
-          <w:szCs w:val="18"/>
-          <w:lang w:val="en-US"/>
-        </w:rPr>
-        <w:t>form.php</w:t>
-      </w:r>
-      <w:proofErr w:type="spellEnd"/>
-      <w:r>
-        <w:rPr>
-          <w:sz w:val="18"/>
-          <w:szCs w:val="18"/>
-          <w:lang w:val="en-US"/>
-        </w:rPr>
-        <w:t xml:space="preserve">. </w:t>
-      </w:r>
-      <w:r>
-        <w:rPr>
-          <w:sz w:val="18"/>
-          <w:szCs w:val="18"/>
-        </w:rPr>
-        <w:t xml:space="preserve">Тази форма представлява интерактивно „създаване“ на </w:t>
-      </w:r>
-      <w:proofErr w:type="spellStart"/>
-      <w:r>
-        <w:rPr>
-          <w:b/>
-          <w:sz w:val="18"/>
-          <w:szCs w:val="18"/>
-          <w:lang w:val="en-US"/>
-        </w:rPr>
-        <w:t>tasks.json</w:t>
-      </w:r>
-      <w:proofErr w:type="spellEnd"/>
-      <w:r>
-        <w:rPr>
-          <w:b/>
-          <w:sz w:val="18"/>
-          <w:szCs w:val="18"/>
-          <w:lang w:val="en-US"/>
-        </w:rPr>
-        <w:t>.</w:t>
-      </w:r>
-      <w:r>
-        <w:rPr>
-          <w:sz w:val="18"/>
-          <w:szCs w:val="18"/>
-          <w:lang w:val="en-US"/>
-        </w:rPr>
-        <w:t xml:space="preserve"> </w:t>
-      </w:r>
-      <w:r>
-        <w:rPr>
-          <w:sz w:val="18"/>
-          <w:szCs w:val="18"/>
-        </w:rPr>
-        <w:t xml:space="preserve">Първото поле представлява името на конфигурацията, което ще </w:t>
-      </w:r>
-      <w:r>
-        <w:rPr>
-          <w:sz w:val="18"/>
-          <w:szCs w:val="18"/>
-        </w:rPr>
-        <w:t xml:space="preserve">се </w:t>
-      </w:r>
-      <w:r>
-        <w:rPr>
-          <w:sz w:val="18"/>
-          <w:szCs w:val="18"/>
-        </w:rPr>
-        <w:t>показва в историята на конфигурации, която се достъпва чрез бутона „История“.</w:t>
-      </w:r>
-    </w:p>
-    <w:p>
-      <w:pPr>
-        <w:jc w:val="center"/>
-        <w:rPr>
-          <w:sz w:val="18"/>
-          <w:szCs w:val="18"/>
-          <w:lang w:val="en-US"/>
+        <w:spacing w:before="600"/>
+        <w:rPr>
+          <w:sz w:val="18"/>
+          <w:szCs w:val="18"/>
         </w:rPr>
       </w:pPr>
       <w:r>
@@ -2426,9 +2697,17 @@
           <w:lang w:val="en-US"/>
         </w:rPr>
         <w:drawing>
-          <wp:inline distT="0" distB="0" distL="0" distR="0" wp14:anchorId="341FAF6B" wp14:editId="2D4D9354">
-            <wp:extent cx="2619806" cy="4835348"/>
-            <wp:effectExtent l="0" t="0" r="9525" b="3810"/>
+          <wp:anchor distT="0" distB="0" distL="114300" distR="114300" simplePos="0" relativeHeight="251658240" behindDoc="0" locked="0" layoutInCell="1" allowOverlap="1">
+            <wp:simplePos x="0" y="0"/>
+            <wp:positionH relativeFrom="margin">
+              <wp:align>right</wp:align>
+            </wp:positionH>
+            <wp:positionV relativeFrom="paragraph">
+              <wp:posOffset>24765</wp:posOffset>
+            </wp:positionV>
+            <wp:extent cx="1959610" cy="3617595"/>
+            <wp:effectExtent l="0" t="0" r="2540" b="1905"/>
+            <wp:wrapSquare wrapText="bothSides"/>
             <wp:docPr id="3" name="Picture 3"/>
             <wp:cNvGraphicFramePr>
               <a:graphicFrameLocks xmlns:a="http://schemas.openxmlformats.org/drawingml/2006/main" noChangeAspect="1"/>
@@ -2441,7 +2720,13 @@
                     <pic:cNvPicPr/>
                   </pic:nvPicPr>
                   <pic:blipFill>
-                    <a:blip r:embed="rId11"/>
+                    <a:blip r:embed="rId11">
+                      <a:extLst>
+                        <a:ext uri="{28A0092B-C50C-407E-A947-70E740481C1C}">
+                          <a14:useLocalDpi xmlns:a14="http://schemas.microsoft.com/office/drawing/2010/main" val="0"/>
+                        </a:ext>
+                      </a:extLst>
+                    </a:blip>
                     <a:stretch>
                       <a:fillRect/>
                     </a:stretch>
@@ -2449,7 +2734,7 @@
                   <pic:spPr>
                     <a:xfrm>
                       <a:off x="0" y="0"/>
-                      <a:ext cx="2629031" cy="4852374"/>
+                      <a:ext cx="1959610" cy="3617595"/>
                     </a:xfrm>
                     <a:prstGeom prst="rect">
                       <a:avLst/>
@@ -2458,134 +2743,141 @@
                 </pic:pic>
               </a:graphicData>
             </a:graphic>
-          </wp:inline>
+            <wp14:sizeRelH relativeFrom="margin">
+              <wp14:pctWidth>0</wp14:pctWidth>
+            </wp14:sizeRelH>
+            <wp14:sizeRelV relativeFrom="margin">
+              <wp14:pctHeight>0</wp14:pctHeight>
+            </wp14:sizeRelV>
+          </wp:anchor>
         </w:drawing>
       </w:r>
-    </w:p>
-    <w:p>
-      <w:pPr>
-        <w:rPr>
-          <w:sz w:val="18"/>
-          <w:szCs w:val="18"/>
-        </w:rPr>
-      </w:pPr>
-      <w:r>
-        <w:rPr>
-          <w:sz w:val="18"/>
-          <w:szCs w:val="18"/>
+      <w:r>
+        <w:rPr>
+          <w:sz w:val="18"/>
+          <w:szCs w:val="18"/>
+        </w:rPr>
+        <w:t xml:space="preserve">След успешен вход се отваря </w:t>
+      </w:r>
+      <w:r>
+        <w:rPr>
+          <w:i/>
+          <w:sz w:val="18"/>
+          <w:szCs w:val="18"/>
+          <w:lang w:val="en-US"/>
+        </w:rPr>
+        <w:t>/pages/</w:t>
+      </w:r>
+      <w:proofErr w:type="spellStart"/>
+      <w:r>
+        <w:rPr>
+          <w:i/>
+          <w:sz w:val="18"/>
+          <w:szCs w:val="18"/>
+          <w:lang w:val="en-US"/>
+        </w:rPr>
+        <w:t>form.php</w:t>
+      </w:r>
+      <w:proofErr w:type="spellEnd"/>
+      <w:r>
+        <w:rPr>
+          <w:sz w:val="18"/>
+          <w:szCs w:val="18"/>
+          <w:lang w:val="en-US"/>
+        </w:rPr>
+        <w:t xml:space="preserve">. </w:t>
+      </w:r>
+      <w:r>
+        <w:rPr>
+          <w:sz w:val="18"/>
+          <w:szCs w:val="18"/>
+        </w:rPr>
+        <w:t xml:space="preserve">Тази форма представлява интерактивно „създаване“ на </w:t>
+      </w:r>
+      <w:proofErr w:type="spellStart"/>
+      <w:r>
+        <w:rPr>
+          <w:b/>
+          <w:sz w:val="18"/>
+          <w:szCs w:val="18"/>
+          <w:lang w:val="en-US"/>
+        </w:rPr>
+        <w:t>tasks.json</w:t>
+      </w:r>
+      <w:proofErr w:type="spellEnd"/>
+      <w:r>
+        <w:rPr>
+          <w:b/>
+          <w:sz w:val="18"/>
+          <w:szCs w:val="18"/>
+          <w:lang w:val="en-US"/>
+        </w:rPr>
+        <w:t>.</w:t>
+      </w:r>
+      <w:r>
+        <w:rPr>
+          <w:sz w:val="18"/>
+          <w:szCs w:val="18"/>
+          <w:lang w:val="en-US"/>
+        </w:rPr>
+        <w:t xml:space="preserve"> </w:t>
+      </w:r>
+      <w:r>
+        <w:rPr>
+          <w:sz w:val="18"/>
+          <w:szCs w:val="18"/>
+        </w:rPr>
+        <w:t xml:space="preserve">Първото поле представлява името на конфигурацията, което ще </w:t>
+      </w:r>
+      <w:r>
+        <w:rPr>
+          <w:sz w:val="18"/>
+          <w:szCs w:val="18"/>
+        </w:rPr>
+        <w:t xml:space="preserve">се </w:t>
+      </w:r>
+      <w:r>
+        <w:rPr>
+          <w:sz w:val="18"/>
+          <w:szCs w:val="18"/>
+        </w:rPr>
+        <w:t>показва в историята на конфигурации, която се достъпва чрез бутона „История“.</w:t>
+      </w:r>
+      <w:r>
+        <w:rPr>
+          <w:sz w:val="18"/>
+          <w:szCs w:val="18"/>
+        </w:rPr>
+        <w:br w:type="page"/>
+      </w:r>
+    </w:p>
+    <w:p>
+      <w:pPr>
+        <w:rPr>
+          <w:sz w:val="18"/>
+          <w:szCs w:val="18"/>
+        </w:rPr>
+      </w:pPr>
+      <w:r>
+        <w:rPr>
+          <w:noProof/>
+          <w:sz w:val="18"/>
+          <w:szCs w:val="18"/>
+          <w:lang w:val="en-US"/>
         </w:rPr>
         <w:lastRenderedPageBreak/>
-        <w:t xml:space="preserve">Бутонът „Генерирай </w:t>
-      </w:r>
-      <w:proofErr w:type="spellStart"/>
-      <w:r>
-        <w:rPr>
-          <w:b/>
-          <w:sz w:val="18"/>
-          <w:szCs w:val="18"/>
-          <w:lang w:val="en-US"/>
-        </w:rPr>
-        <w:t>tasks.json</w:t>
-      </w:r>
-      <w:proofErr w:type="spellEnd"/>
-      <w:r>
-        <w:rPr>
-          <w:sz w:val="18"/>
-          <w:szCs w:val="18"/>
-          <w:lang w:val="en-US"/>
-        </w:rPr>
-        <w:t xml:space="preserve">” </w:t>
-      </w:r>
-      <w:r>
-        <w:rPr>
-          <w:sz w:val="18"/>
-          <w:szCs w:val="18"/>
-        </w:rPr>
-        <w:t xml:space="preserve">прави заявка към сървъра, запазва конфигурацията в таблицата </w:t>
-      </w:r>
-      <w:r>
-        <w:rPr>
-          <w:i/>
-          <w:sz w:val="18"/>
-          <w:szCs w:val="18"/>
-          <w:lang w:val="en-US"/>
-        </w:rPr>
-        <w:t>histories</w:t>
-      </w:r>
-      <w:r>
-        <w:rPr>
-          <w:sz w:val="18"/>
-          <w:szCs w:val="18"/>
-          <w:lang w:val="en-US"/>
-        </w:rPr>
-        <w:t xml:space="preserve">, </w:t>
-      </w:r>
-      <w:r>
-        <w:rPr>
-          <w:sz w:val="18"/>
-          <w:szCs w:val="18"/>
-        </w:rPr>
-        <w:t xml:space="preserve">свързва я с текущо влезналия потребител </w:t>
-      </w:r>
-      <w:r>
-        <w:rPr>
-          <w:sz w:val="18"/>
-          <w:szCs w:val="18"/>
-        </w:rPr>
-        <w:t xml:space="preserve">и я визуализира на екрана в </w:t>
-      </w:r>
-      <w:r>
-        <w:rPr>
-          <w:i/>
-          <w:sz w:val="18"/>
-          <w:szCs w:val="18"/>
-          <w:lang w:val="en-US"/>
-        </w:rPr>
-        <w:t>JSON_PRETTY</w:t>
-      </w:r>
-      <w:r>
-        <w:rPr>
-          <w:i/>
-          <w:sz w:val="18"/>
-          <w:szCs w:val="18"/>
-          <w:lang w:val="en-US"/>
-        </w:rPr>
-        <w:t xml:space="preserve"> </w:t>
-      </w:r>
-      <w:r>
-        <w:rPr>
-          <w:sz w:val="18"/>
-          <w:szCs w:val="18"/>
-        </w:rPr>
-        <w:t>формат</w:t>
-      </w:r>
-      <w:r>
-        <w:rPr>
-          <w:sz w:val="18"/>
-          <w:szCs w:val="18"/>
-        </w:rPr>
-        <w:t>. Потребителят може да я копира в клипборда си натискайки бутона „Запазване в клипборда“ или да се върне към формата с бутона „Назад“.</w:t>
-      </w:r>
-    </w:p>
-    <w:p>
-      <w:pPr>
-        <w:jc w:val="center"/>
-        <w:rPr>
-          <w:sz w:val="18"/>
-          <w:szCs w:val="18"/>
-        </w:rPr>
-      </w:pPr>
-      <w:r>
-        <w:rPr>
-          <w:noProof/>
-          <w:sz w:val="18"/>
-          <w:szCs w:val="18"/>
-          <w:lang w:val="en-US"/>
-        </w:rPr>
         <w:drawing>
-          <wp:inline distT="0" distB="0" distL="0" distR="0" wp14:anchorId="44C449FB" wp14:editId="59EC99E4">
+          <wp:anchor distT="0" distB="0" distL="114300" distR="114300" simplePos="0" relativeHeight="251659264" behindDoc="0" locked="0" layoutInCell="1" allowOverlap="1">
+            <wp:simplePos x="0" y="0"/>
+            <wp:positionH relativeFrom="margin">
+              <wp:align>right</wp:align>
+            </wp:positionH>
+            <wp:positionV relativeFrom="paragraph">
+              <wp:posOffset>457</wp:posOffset>
+            </wp:positionV>
             <wp:extent cx="2738596" cy="3035808"/>
             <wp:effectExtent l="0" t="0" r="5080" b="0"/>
+            <wp:wrapSquare wrapText="bothSides"/>
             <wp:docPr id="4" name="Picture 4"/>
             <wp:cNvGraphicFramePr>
               <a:graphicFrameLocks xmlns:a="http://schemas.openxmlformats.org/drawingml/2006/main" noChangeAspect="1"/>
@@ -2598,7 +2890,13 @@
                     <pic:cNvPicPr/>
                   </pic:nvPicPr>
                   <pic:blipFill>
-                    <a:blip r:embed="rId12"/>
+                    <a:blip r:embed="rId12">
+                      <a:extLst>
+                        <a:ext uri="{28A0092B-C50C-407E-A947-70E740481C1C}">
+                          <a14:useLocalDpi xmlns:a14="http://schemas.microsoft.com/office/drawing/2010/main" val="0"/>
+                        </a:ext>
+                      </a:extLst>
+                    </a:blip>
                     <a:stretch>
                       <a:fillRect/>
                     </a:stretch>
@@ -2606,7 +2904,7 @@
                   <pic:spPr>
                     <a:xfrm>
                       <a:off x="0" y="0"/>
-                      <a:ext cx="2745191" cy="3043119"/>
+                      <a:ext cx="2738596" cy="3035808"/>
                     </a:xfrm>
                     <a:prstGeom prst="rect">
                       <a:avLst/>
@@ -2615,49 +2913,25 @@
                 </pic:pic>
               </a:graphicData>
             </a:graphic>
-          </wp:inline>
+          </wp:anchor>
         </w:drawing>
       </w:r>
-    </w:p>
-    <w:p>
-      <w:pPr>
-        <w:rPr>
-          <w:sz w:val="18"/>
-          <w:szCs w:val="18"/>
-        </w:rPr>
-      </w:pPr>
-      <w:r>
-        <w:rPr>
-          <w:sz w:val="18"/>
-          <w:szCs w:val="18"/>
-        </w:rPr>
-        <w:t xml:space="preserve">Бутонът „История“ отваря </w:t>
-      </w:r>
-      <w:r>
-        <w:rPr>
-          <w:sz w:val="18"/>
-          <w:szCs w:val="18"/>
-        </w:rPr>
-        <w:t xml:space="preserve">страницата </w:t>
-      </w:r>
-      <w:r>
-        <w:rPr>
-          <w:i/>
-          <w:sz w:val="18"/>
-          <w:szCs w:val="18"/>
-          <w:lang w:val="en-US"/>
-        </w:rPr>
-        <w:t>/pages/</w:t>
+      <w:r>
+        <w:rPr>
+          <w:sz w:val="18"/>
+          <w:szCs w:val="18"/>
+        </w:rPr>
+        <w:t xml:space="preserve">Бутонът „Генерирай </w:t>
       </w:r>
       <w:proofErr w:type="spellStart"/>
       <w:r>
         <w:rPr>
-          <w:i/>
-          <w:sz w:val="18"/>
-          <w:szCs w:val="18"/>
-          <w:lang w:val="en-US"/>
-        </w:rPr>
-        <w:t>history.php</w:t>
+          <w:b/>
+          <w:sz w:val="18"/>
+          <w:szCs w:val="18"/>
+          <w:lang w:val="en-US"/>
+        </w:rPr>
+        <w:t>tasks.json</w:t>
       </w:r>
       <w:proofErr w:type="spellEnd"/>
       <w:r>
@@ -2666,6 +2940,30 @@
           <w:szCs w:val="18"/>
           <w:lang w:val="en-US"/>
         </w:rPr>
+        <w:t xml:space="preserve">” </w:t>
+      </w:r>
+      <w:r>
+        <w:rPr>
+          <w:sz w:val="18"/>
+          <w:szCs w:val="18"/>
+        </w:rPr>
+        <w:t xml:space="preserve">прави заявка към сървъра, запазва конфигурацията в таблицата </w:t>
+      </w:r>
+      <w:r>
+        <w:rPr>
+          <w:i/>
+          <w:sz w:val="18"/>
+          <w:szCs w:val="18"/>
+          <w:lang w:val="en-US"/>
+        </w:rPr>
+        <w:t>histories</w:t>
+      </w:r>
+      <w:r>
+        <w:rPr>
+          <w:sz w:val="18"/>
+          <w:szCs w:val="18"/>
+          <w:lang w:val="en-US"/>
+        </w:rPr>
         <w:t xml:space="preserve">, </w:t>
       </w:r>
       <w:r>
@@ -2673,22 +2971,46 @@
           <w:sz w:val="18"/>
           <w:szCs w:val="18"/>
         </w:rPr>
-        <w:t xml:space="preserve">на която се показват историите на конфигурации на съответния потребител. Всяка конфигурация може да бъде запазена в клипборда с бутона </w:t>
-      </w:r>
-      <w:r>
-        <w:rPr>
-          <w:i/>
-          <w:sz w:val="18"/>
-          <w:szCs w:val="18"/>
-        </w:rPr>
-        <w:t>„Запазване в клипборда“</w:t>
-      </w:r>
-      <w:r>
-        <w:rPr>
-          <w:sz w:val="18"/>
-          <w:szCs w:val="18"/>
-        </w:rPr>
-        <w:t xml:space="preserve"> под съответната конфигурация.</w:t>
+        <w:t xml:space="preserve">свързва я с текущо влезналия потребител </w:t>
+      </w:r>
+      <w:r>
+        <w:rPr>
+          <w:sz w:val="18"/>
+          <w:szCs w:val="18"/>
+        </w:rPr>
+        <w:t xml:space="preserve">и я визуализира на екрана в </w:t>
+      </w:r>
+      <w:r>
+        <w:rPr>
+          <w:i/>
+          <w:sz w:val="18"/>
+          <w:szCs w:val="18"/>
+          <w:lang w:val="en-US"/>
+        </w:rPr>
+        <w:t>JSON_PRETTY</w:t>
+      </w:r>
+      <w:r>
+        <w:rPr>
+          <w:i/>
+          <w:sz w:val="18"/>
+          <w:szCs w:val="18"/>
+          <w:lang w:val="en-US"/>
+        </w:rPr>
+        <w:t xml:space="preserve"> </w:t>
+      </w:r>
+      <w:r>
+        <w:rPr>
+          <w:sz w:val="18"/>
+          <w:szCs w:val="18"/>
+        </w:rPr>
+        <w:t>формат</w:t>
+      </w:r>
+      <w:r>
+        <w:rPr>
+          <w:sz w:val="18"/>
+          <w:szCs w:val="18"/>
+        </w:rPr>
+        <w:t>. Потребителят може да я копира в клипборда си натискайки бутона „Запазване в клипборда“ или да се върне към формата с бутона „Назад“.</w:t>
       </w:r>
     </w:p>
     <w:p>
@@ -2699,6 +3021,62 @@
           <w:szCs w:val="18"/>
         </w:rPr>
       </w:pPr>
+    </w:p>
+    <w:p>
+      <w:pPr>
+        <w:rPr>
+          <w:sz w:val="18"/>
+          <w:szCs w:val="18"/>
+        </w:rPr>
+      </w:pPr>
+    </w:p>
+    <w:p>
+      <w:pPr>
+        <w:rPr>
+          <w:sz w:val="18"/>
+          <w:szCs w:val="18"/>
+        </w:rPr>
+      </w:pPr>
+    </w:p>
+    <w:p>
+      <w:pPr>
+        <w:rPr>
+          <w:sz w:val="18"/>
+          <w:szCs w:val="18"/>
+        </w:rPr>
+      </w:pPr>
+    </w:p>
+    <w:p>
+      <w:pPr>
+        <w:rPr>
+          <w:sz w:val="18"/>
+          <w:szCs w:val="18"/>
+        </w:rPr>
+      </w:pPr>
+    </w:p>
+    <w:p>
+      <w:pPr>
+        <w:rPr>
+          <w:sz w:val="18"/>
+          <w:szCs w:val="18"/>
+        </w:rPr>
+      </w:pPr>
+    </w:p>
+    <w:p>
+      <w:pPr>
+        <w:rPr>
+          <w:sz w:val="18"/>
+          <w:szCs w:val="18"/>
+        </w:rPr>
+      </w:pPr>
+    </w:p>
+    <w:p>
+      <w:pPr>
+        <w:rPr>
+          <w:sz w:val="18"/>
+          <w:szCs w:val="18"/>
+        </w:rPr>
+      </w:pPr>
       <w:r>
         <w:rPr>
           <w:noProof/>
@@ -2707,9 +3085,17 @@
           <w:lang w:val="en-US"/>
         </w:rPr>
         <w:drawing>
-          <wp:inline distT="0" distB="0" distL="0" distR="0" wp14:anchorId="6CCDCE5A" wp14:editId="11E0CACD">
+          <wp:anchor distT="0" distB="0" distL="114300" distR="114300" simplePos="0" relativeHeight="251660288" behindDoc="0" locked="0" layoutInCell="1" allowOverlap="1">
+            <wp:simplePos x="0" y="0"/>
+            <wp:positionH relativeFrom="margin">
+              <wp:align>right</wp:align>
+            </wp:positionH>
+            <wp:positionV relativeFrom="paragraph">
+              <wp:posOffset>192837</wp:posOffset>
+            </wp:positionV>
             <wp:extent cx="2389673" cy="4367175"/>
             <wp:effectExtent l="0" t="0" r="0" b="0"/>
+            <wp:wrapSquare wrapText="bothSides"/>
             <wp:docPr id="5" name="Picture 5"/>
             <wp:cNvGraphicFramePr>
               <a:graphicFrameLocks xmlns:a="http://schemas.openxmlformats.org/drawingml/2006/main" noChangeAspect="1"/>
@@ -2722,7 +3108,13 @@
                     <pic:cNvPicPr/>
                   </pic:nvPicPr>
                   <pic:blipFill>
-                    <a:blip r:embed="rId13"/>
+                    <a:blip r:embed="rId13">
+                      <a:extLst>
+                        <a:ext uri="{28A0092B-C50C-407E-A947-70E740481C1C}">
+                          <a14:useLocalDpi xmlns:a14="http://schemas.microsoft.com/office/drawing/2010/main" val="0"/>
+                        </a:ext>
+                      </a:extLst>
+                    </a:blip>
                     <a:stretch>
                       <a:fillRect/>
                     </a:stretch>
@@ -2730,7 +3122,7 @@
                   <pic:spPr>
                     <a:xfrm>
                       <a:off x="0" y="0"/>
-                      <a:ext cx="2419212" cy="4421158"/>
+                      <a:ext cx="2389673" cy="4367175"/>
                     </a:xfrm>
                     <a:prstGeom prst="rect">
                       <a:avLst/>
@@ -2739,7 +3131,7 @@
                 </pic:pic>
               </a:graphicData>
             </a:graphic>
-          </wp:inline>
+          </wp:anchor>
         </w:drawing>
       </w:r>
     </w:p>
@@ -2748,6 +3140,196 @@
         <w:rPr>
           <w:sz w:val="18"/>
           <w:szCs w:val="18"/>
+        </w:rPr>
+      </w:pPr>
+      <w:r>
+        <w:rPr>
+          <w:sz w:val="18"/>
+          <w:szCs w:val="18"/>
+        </w:rPr>
+        <w:t xml:space="preserve">Бутонът „История“ отваря </w:t>
+      </w:r>
+      <w:r>
+        <w:rPr>
+          <w:sz w:val="18"/>
+          <w:szCs w:val="18"/>
+        </w:rPr>
+        <w:t xml:space="preserve">страницата </w:t>
+      </w:r>
+      <w:r>
+        <w:rPr>
+          <w:i/>
+          <w:sz w:val="18"/>
+          <w:szCs w:val="18"/>
+          <w:lang w:val="en-US"/>
+        </w:rPr>
+        <w:t>/pages/</w:t>
+      </w:r>
+      <w:proofErr w:type="spellStart"/>
+      <w:r>
+        <w:rPr>
+          <w:i/>
+          <w:sz w:val="18"/>
+          <w:szCs w:val="18"/>
+          <w:lang w:val="en-US"/>
+        </w:rPr>
+        <w:t>history.php</w:t>
+      </w:r>
+      <w:proofErr w:type="spellEnd"/>
+      <w:r>
+        <w:rPr>
+          <w:sz w:val="18"/>
+          <w:szCs w:val="18"/>
+          <w:lang w:val="en-US"/>
+        </w:rPr>
+        <w:t xml:space="preserve">, </w:t>
+      </w:r>
+      <w:r>
+        <w:rPr>
+          <w:sz w:val="18"/>
+          <w:szCs w:val="18"/>
+        </w:rPr>
+        <w:t xml:space="preserve">на която се показват историите на конфигурации на съответния потребител. Всяка конфигурация може да бъде запазена в клипборда с бутона </w:t>
+      </w:r>
+      <w:r>
+        <w:rPr>
+          <w:i/>
+          <w:sz w:val="18"/>
+          <w:szCs w:val="18"/>
+        </w:rPr>
+        <w:t>„Запазване в клипборда“</w:t>
+      </w:r>
+      <w:r>
+        <w:rPr>
+          <w:sz w:val="18"/>
+          <w:szCs w:val="18"/>
+        </w:rPr>
+        <w:t xml:space="preserve"> под съответната конфигурация.</w:t>
+      </w:r>
+    </w:p>
+    <w:p>
+      <w:pPr>
+        <w:jc w:val="center"/>
+        <w:rPr>
+          <w:sz w:val="18"/>
+          <w:szCs w:val="18"/>
+        </w:rPr>
+      </w:pPr>
+    </w:p>
+    <w:p>
+      <w:pPr>
+        <w:jc w:val="center"/>
+        <w:rPr>
+          <w:sz w:val="18"/>
+          <w:szCs w:val="18"/>
+        </w:rPr>
+      </w:pPr>
+    </w:p>
+    <w:p>
+      <w:pPr>
+        <w:jc w:val="center"/>
+        <w:rPr>
+          <w:sz w:val="18"/>
+          <w:szCs w:val="18"/>
+        </w:rPr>
+      </w:pPr>
+    </w:p>
+    <w:p>
+      <w:pPr>
+        <w:jc w:val="center"/>
+        <w:rPr>
+          <w:sz w:val="18"/>
+          <w:szCs w:val="18"/>
+        </w:rPr>
+      </w:pPr>
+    </w:p>
+    <w:p>
+      <w:pPr>
+        <w:jc w:val="center"/>
+        <w:rPr>
+          <w:sz w:val="18"/>
+          <w:szCs w:val="18"/>
+        </w:rPr>
+      </w:pPr>
+    </w:p>
+    <w:p>
+      <w:pPr>
+        <w:jc w:val="center"/>
+        <w:rPr>
+          <w:sz w:val="18"/>
+          <w:szCs w:val="18"/>
+        </w:rPr>
+      </w:pPr>
+    </w:p>
+    <w:p>
+      <w:pPr>
+        <w:jc w:val="center"/>
+        <w:rPr>
+          <w:sz w:val="18"/>
+          <w:szCs w:val="18"/>
+        </w:rPr>
+      </w:pPr>
+    </w:p>
+    <w:p>
+      <w:pPr>
+        <w:jc w:val="center"/>
+        <w:rPr>
+          <w:sz w:val="18"/>
+          <w:szCs w:val="18"/>
+        </w:rPr>
+      </w:pPr>
+    </w:p>
+    <w:p>
+      <w:pPr>
+        <w:jc w:val="center"/>
+        <w:rPr>
+          <w:sz w:val="18"/>
+          <w:szCs w:val="18"/>
+        </w:rPr>
+      </w:pPr>
+    </w:p>
+    <w:p>
+      <w:pPr>
+        <w:jc w:val="center"/>
+        <w:rPr>
+          <w:sz w:val="18"/>
+          <w:szCs w:val="18"/>
+        </w:rPr>
+      </w:pPr>
+    </w:p>
+    <w:p>
+      <w:pPr>
+        <w:jc w:val="center"/>
+        <w:rPr>
+          <w:sz w:val="18"/>
+          <w:szCs w:val="18"/>
+        </w:rPr>
+      </w:pPr>
+    </w:p>
+    <w:p>
+      <w:pPr>
+        <w:jc w:val="center"/>
+        <w:rPr>
+          <w:sz w:val="18"/>
+          <w:szCs w:val="18"/>
+        </w:rPr>
+      </w:pPr>
+    </w:p>
+    <w:p>
+      <w:pPr>
+        <w:jc w:val="center"/>
+        <w:rPr>
+          <w:sz w:val="18"/>
+          <w:szCs w:val="18"/>
+        </w:rPr>
+      </w:pPr>
+    </w:p>
+    <w:p>
+      <w:pPr>
+        <w:rPr>
+          <w:i/>
+          <w:sz w:val="18"/>
+          <w:szCs w:val="18"/>
           <w:lang w:val="en-US"/>
         </w:rPr>
       </w:pPr>
@@ -2785,6 +3367,25 @@
           <w:lang w:val="en-US"/>
         </w:rPr>
         <w:t>.</w:t>
+      </w:r>
+    </w:p>
+    <w:p>
+      <w:pPr>
+        <w:rPr>
+          <w:i/>
+          <w:sz w:val="18"/>
+          <w:szCs w:val="18"/>
+          <w:lang w:val="en-US"/>
+        </w:rPr>
+      </w:pPr>
+      <w:r>
+        <w:rPr>
+          <w:i/>
+          <w:sz w:val="18"/>
+          <w:szCs w:val="18"/>
+          <w:lang w:val="en-US"/>
+        </w:rPr>
+        <w:br w:type="page"/>
       </w:r>
     </w:p>
     <w:p>
@@ -3337,158 +3938,23 @@
       </w:pPr>
       <w:r>
         <w:rPr>
-          <w:sz w:val="18"/>
-          <w:szCs w:val="18"/>
-        </w:rPr>
-        <w:t xml:space="preserve">Всеки един атрибут на основния </w:t>
-      </w:r>
-      <w:proofErr w:type="spellStart"/>
-      <w:r>
-        <w:rPr>
-          <w:i/>
-          <w:sz w:val="18"/>
-          <w:szCs w:val="18"/>
-          <w:lang w:val="en-US"/>
-        </w:rPr>
-        <w:t>TaskConfiguration</w:t>
-      </w:r>
-      <w:proofErr w:type="spellEnd"/>
-      <w:r>
-        <w:rPr>
-          <w:sz w:val="18"/>
-          <w:szCs w:val="18"/>
-        </w:rPr>
-        <w:t xml:space="preserve"> бива рекурсивно проверяван за класа му и в случай че е част от </w:t>
-      </w:r>
-      <w:r>
-        <w:rPr>
-          <w:i/>
-          <w:sz w:val="18"/>
-          <w:szCs w:val="18"/>
-          <w:lang w:val="en-US"/>
-        </w:rPr>
-        <w:t>HTML_</w:t>
-      </w:r>
-      <w:r>
-        <w:rPr>
-          <w:sz w:val="18"/>
-          <w:szCs w:val="18"/>
-        </w:rPr>
-        <w:t xml:space="preserve"> класовете – той елементът бива генериран като съответния </w:t>
-      </w:r>
-      <w:r>
-        <w:rPr>
-          <w:i/>
-          <w:sz w:val="18"/>
-          <w:szCs w:val="18"/>
-          <w:lang w:val="en-US"/>
-        </w:rPr>
-        <w:t>DOM</w:t>
-      </w:r>
-      <w:r>
-        <w:rPr>
-          <w:sz w:val="18"/>
-          <w:szCs w:val="18"/>
-          <w:lang w:val="en-US"/>
-        </w:rPr>
-        <w:t xml:space="preserve"> </w:t>
-      </w:r>
-      <w:r>
-        <w:rPr>
-          <w:sz w:val="18"/>
-          <w:szCs w:val="18"/>
-        </w:rPr>
-        <w:t>елемент</w:t>
-      </w:r>
-      <w:r>
-        <w:rPr>
-          <w:sz w:val="18"/>
-          <w:szCs w:val="18"/>
-          <w:lang w:val="en-US"/>
-        </w:rPr>
-        <w:t xml:space="preserve"> (</w:t>
-      </w:r>
-      <w:r>
-        <w:rPr>
-          <w:sz w:val="18"/>
-          <w:szCs w:val="18"/>
-        </w:rPr>
-        <w:t xml:space="preserve"> </w:t>
-      </w:r>
-      <w:r>
-        <w:rPr>
-          <w:sz w:val="18"/>
-          <w:szCs w:val="18"/>
-        </w:rPr>
-        <w:t>взет съответно от името на класа</w:t>
-      </w:r>
-      <w:r>
-        <w:rPr>
-          <w:sz w:val="18"/>
-          <w:szCs w:val="18"/>
-        </w:rPr>
-        <w:t xml:space="preserve"> </w:t>
-      </w:r>
-      <w:bookmarkStart w:id="0" w:name="_GoBack"/>
-      <w:bookmarkEnd w:id="0"/>
-      <w:r>
-        <w:rPr>
-          <w:sz w:val="18"/>
-          <w:szCs w:val="18"/>
-        </w:rPr>
-        <w:t>)</w:t>
-      </w:r>
-      <w:r>
-        <w:rPr>
-          <w:sz w:val="18"/>
-          <w:szCs w:val="18"/>
-          <w:lang w:val="en-US"/>
-        </w:rPr>
-        <w:t>.</w:t>
-      </w:r>
-      <w:r>
-        <w:rPr>
-          <w:sz w:val="18"/>
-          <w:szCs w:val="18"/>
-        </w:rPr>
-        <w:t xml:space="preserve"> Той може да приема стойности по подразбиране, дали даденото поле е задължително и дали е селектирано ( </w:t>
-      </w:r>
-      <w:proofErr w:type="spellStart"/>
-      <w:r>
-        <w:rPr>
-          <w:sz w:val="18"/>
-          <w:szCs w:val="18"/>
-        </w:rPr>
-        <w:t>чекбокс</w:t>
-      </w:r>
-      <w:proofErr w:type="spellEnd"/>
-      <w:r>
-        <w:rPr>
-          <w:sz w:val="18"/>
-          <w:szCs w:val="18"/>
-        </w:rPr>
-        <w:t xml:space="preserve"> ).</w:t>
-      </w:r>
-    </w:p>
-    <w:p>
-      <w:pPr>
-        <w:jc w:val="center"/>
-        <w:rPr>
-          <w:sz w:val="18"/>
-          <w:szCs w:val="18"/>
-          <w:lang w:val="en-US"/>
-        </w:rPr>
-      </w:pPr>
-      <w:r>
-        <w:rPr>
+          <w:noProof/>
           <w:sz w:val="18"/>
           <w:szCs w:val="18"/>
           <w:lang w:val="en-US"/>
         </w:rPr>
         <w:drawing>
-          <wp:inline distT="0" distB="0" distL="0" distR="0" wp14:anchorId="393D10E1" wp14:editId="17C2FE4B">
+          <wp:anchor distT="0" distB="0" distL="114300" distR="114300" simplePos="0" relativeHeight="251661312" behindDoc="0" locked="0" layoutInCell="1" allowOverlap="1">
+            <wp:simplePos x="0" y="0"/>
+            <wp:positionH relativeFrom="margin">
+              <wp:align>right</wp:align>
+            </wp:positionH>
+            <wp:positionV relativeFrom="paragraph">
+              <wp:posOffset>123621</wp:posOffset>
+            </wp:positionV>
             <wp:extent cx="3767328" cy="1123222"/>
             <wp:effectExtent l="0" t="0" r="5080" b="1270"/>
+            <wp:wrapSquare wrapText="bothSides"/>
             <wp:docPr id="12" name="Picture 12"/>
             <wp:cNvGraphicFramePr>
               <a:graphicFrameLocks xmlns:a="http://schemas.openxmlformats.org/drawingml/2006/main" noChangeAspect="1"/>
@@ -3501,7 +3967,13 @@
                     <pic:cNvPicPr/>
                   </pic:nvPicPr>
                   <pic:blipFill>
-                    <a:blip r:embed="rId14"/>
+                    <a:blip r:embed="rId14">
+                      <a:extLst>
+                        <a:ext uri="{28A0092B-C50C-407E-A947-70E740481C1C}">
+                          <a14:useLocalDpi xmlns:a14="http://schemas.microsoft.com/office/drawing/2010/main" val="0"/>
+                        </a:ext>
+                      </a:extLst>
+                    </a:blip>
                     <a:stretch>
                       <a:fillRect/>
                     </a:stretch>
@@ -3509,7 +3981,7 @@
                   <pic:spPr>
                     <a:xfrm>
                       <a:off x="0" y="0"/>
-                      <a:ext cx="3788482" cy="1129529"/>
+                      <a:ext cx="3767328" cy="1123222"/>
                     </a:xfrm>
                     <a:prstGeom prst="rect">
                       <a:avLst/>
@@ -3518,9 +3990,151 @@
                 </pic:pic>
               </a:graphicData>
             </a:graphic>
-          </wp:inline>
+          </wp:anchor>
         </w:drawing>
       </w:r>
+      <w:r>
+        <w:rPr>
+          <w:sz w:val="18"/>
+          <w:szCs w:val="18"/>
+        </w:rPr>
+        <w:t xml:space="preserve">Всеки един атрибут на основния </w:t>
+      </w:r>
+      <w:proofErr w:type="spellStart"/>
+      <w:r>
+        <w:rPr>
+          <w:i/>
+          <w:sz w:val="18"/>
+          <w:szCs w:val="18"/>
+          <w:lang w:val="en-US"/>
+        </w:rPr>
+        <w:t>TaskConfiguration</w:t>
+      </w:r>
+      <w:proofErr w:type="spellEnd"/>
+      <w:r>
+        <w:rPr>
+          <w:sz w:val="18"/>
+          <w:szCs w:val="18"/>
+        </w:rPr>
+        <w:t xml:space="preserve"> бива рекурсивно проверяван за класа му и в случай че е част от </w:t>
+      </w:r>
+      <w:r>
+        <w:rPr>
+          <w:i/>
+          <w:sz w:val="18"/>
+          <w:szCs w:val="18"/>
+          <w:lang w:val="en-US"/>
+        </w:rPr>
+        <w:t>HTML_</w:t>
+      </w:r>
+      <w:r>
+        <w:rPr>
+          <w:sz w:val="18"/>
+          <w:szCs w:val="18"/>
+        </w:rPr>
+        <w:t xml:space="preserve"> класовете – той елементът бива генериран като съответния </w:t>
+      </w:r>
+      <w:r>
+        <w:rPr>
+          <w:i/>
+          <w:sz w:val="18"/>
+          <w:szCs w:val="18"/>
+          <w:lang w:val="en-US"/>
+        </w:rPr>
+        <w:t>DOM</w:t>
+      </w:r>
+      <w:r>
+        <w:rPr>
+          <w:sz w:val="18"/>
+          <w:szCs w:val="18"/>
+          <w:lang w:val="en-US"/>
+        </w:rPr>
+        <w:t xml:space="preserve"> </w:t>
+      </w:r>
+      <w:r>
+        <w:rPr>
+          <w:sz w:val="18"/>
+          <w:szCs w:val="18"/>
+        </w:rPr>
+        <w:t>елемент</w:t>
+      </w:r>
+      <w:r>
+        <w:rPr>
+          <w:sz w:val="18"/>
+          <w:szCs w:val="18"/>
+          <w:lang w:val="en-US"/>
+        </w:rPr>
+        <w:t xml:space="preserve"> (</w:t>
+      </w:r>
+      <w:r>
+        <w:rPr>
+          <w:sz w:val="18"/>
+          <w:szCs w:val="18"/>
+        </w:rPr>
+        <w:t xml:space="preserve"> </w:t>
+      </w:r>
+      <w:r>
+        <w:rPr>
+          <w:sz w:val="18"/>
+          <w:szCs w:val="18"/>
+        </w:rPr>
+        <w:t>взет съответно от името на класа</w:t>
+      </w:r>
+      <w:r>
+        <w:rPr>
+          <w:sz w:val="18"/>
+          <w:szCs w:val="18"/>
+        </w:rPr>
+        <w:t xml:space="preserve"> </w:t>
+      </w:r>
+      <w:r>
+        <w:rPr>
+          <w:sz w:val="18"/>
+          <w:szCs w:val="18"/>
+        </w:rPr>
+        <w:t>)</w:t>
+      </w:r>
+      <w:r>
+        <w:rPr>
+          <w:sz w:val="18"/>
+          <w:szCs w:val="18"/>
+          <w:lang w:val="en-US"/>
+        </w:rPr>
+        <w:t>.</w:t>
+      </w:r>
+      <w:r>
+        <w:rPr>
+          <w:sz w:val="18"/>
+          <w:szCs w:val="18"/>
+        </w:rPr>
+        <w:t xml:space="preserve"> Той може да приема стойности по подразбиране, дали даденото поле е задължително и дали е селектирано ( </w:t>
+      </w:r>
+      <w:proofErr w:type="spellStart"/>
+      <w:r>
+        <w:rPr>
+          <w:sz w:val="18"/>
+          <w:szCs w:val="18"/>
+        </w:rPr>
+        <w:t>чекбокс</w:t>
+      </w:r>
+      <w:proofErr w:type="spellEnd"/>
+      <w:r>
+        <w:rPr>
+          <w:sz w:val="18"/>
+          <w:szCs w:val="18"/>
+        </w:rPr>
+        <w:t xml:space="preserve"> ).</w:t>
+      </w:r>
+    </w:p>
+    <w:p>
+      <w:pPr>
+        <w:jc w:val="center"/>
+        <w:rPr>
+          <w:sz w:val="18"/>
+          <w:szCs w:val="18"/>
+          <w:lang w:val="en-US"/>
+        </w:rPr>
+      </w:pPr>
     </w:p>
     <w:p>
       <w:pPr>
@@ -3728,6 +4342,7 @@
       <w:r>
         <w:rPr>
           <w:i/>
+          <w:noProof/>
           <w:sz w:val="18"/>
           <w:szCs w:val="18"/>
           <w:lang w:val="en-US"/>
@@ -3803,25 +4418,9 @@
     </w:p>
     <w:p>
       <w:pPr>
-        <w:rPr>
-          <w:sz w:val="18"/>
-          <w:szCs w:val="18"/>
-        </w:rPr>
-      </w:pPr>
-      <w:r>
-        <w:rPr>
-          <w:sz w:val="18"/>
-          <w:szCs w:val="18"/>
-        </w:rPr>
-        <w:br w:type="page"/>
-      </w:r>
-    </w:p>
-    <w:p>
-      <w:pPr>
         <w:pStyle w:val="Heading3"/>
       </w:pPr>
       <w:r>
-        <w:lastRenderedPageBreak/>
         <w:t>Сървър</w:t>
       </w:r>
     </w:p>
@@ -3941,155 +4540,23 @@
       </w:pPr>
       <w:r>
         <w:rPr>
-          <w:sz w:val="18"/>
-          <w:szCs w:val="18"/>
-        </w:rPr>
-        <w:t xml:space="preserve">За потребителска сесия се използва </w:t>
-      </w:r>
-      <w:r>
-        <w:rPr>
-          <w:i/>
-          <w:sz w:val="18"/>
-          <w:szCs w:val="18"/>
-          <w:lang w:val="en-US"/>
-        </w:rPr>
-        <w:t>PHP</w:t>
-      </w:r>
-      <w:r>
-        <w:rPr>
-          <w:sz w:val="18"/>
-          <w:szCs w:val="18"/>
-          <w:lang w:val="en-US"/>
-        </w:rPr>
-        <w:t xml:space="preserve"> </w:t>
-      </w:r>
-      <w:r>
-        <w:rPr>
-          <w:sz w:val="18"/>
-          <w:szCs w:val="18"/>
-        </w:rPr>
-        <w:t xml:space="preserve">сесия – </w:t>
-      </w:r>
-      <w:proofErr w:type="spellStart"/>
-      <w:r>
-        <w:rPr>
-          <w:i/>
-          <w:sz w:val="18"/>
-          <w:szCs w:val="18"/>
-          <w:lang w:val="en-US"/>
-        </w:rPr>
-        <w:t>session_start</w:t>
-      </w:r>
-      <w:proofErr w:type="spellEnd"/>
-      <w:r>
-        <w:rPr>
-          <w:i/>
-          <w:sz w:val="18"/>
-          <w:szCs w:val="18"/>
-          <w:lang w:val="en-US"/>
-        </w:rPr>
-        <w:t>()</w:t>
-      </w:r>
-      <w:r>
-        <w:rPr>
-          <w:i/>
-          <w:sz w:val="18"/>
-          <w:szCs w:val="18"/>
-          <w:lang w:val="en-US"/>
-        </w:rPr>
-        <w:t xml:space="preserve"> </w:t>
-      </w:r>
-      <w:r>
-        <w:rPr>
-          <w:sz w:val="18"/>
-          <w:szCs w:val="18"/>
-        </w:rPr>
-        <w:t xml:space="preserve">като предварително се задава име на сесията чрез </w:t>
-      </w:r>
-      <w:proofErr w:type="spellStart"/>
-      <w:r>
-        <w:rPr>
-          <w:i/>
-          <w:sz w:val="18"/>
-          <w:szCs w:val="18"/>
-          <w:lang w:val="en-US"/>
-        </w:rPr>
-        <w:t>session_name</w:t>
-      </w:r>
-      <w:proofErr w:type="spellEnd"/>
-      <w:r>
-        <w:rPr>
-          <w:i/>
-          <w:sz w:val="18"/>
-          <w:szCs w:val="18"/>
-          <w:lang w:val="en-US"/>
-        </w:rPr>
-        <w:t>(&lt;name&gt;)</w:t>
-      </w:r>
-      <w:r>
-        <w:rPr>
-          <w:i/>
-          <w:sz w:val="18"/>
-          <w:szCs w:val="18"/>
-          <w:lang w:val="en-US"/>
-        </w:rPr>
-        <w:t xml:space="preserve"> –</w:t>
-      </w:r>
-      <w:r>
-        <w:rPr>
-          <w:i/>
-          <w:sz w:val="18"/>
-          <w:szCs w:val="18"/>
-        </w:rPr>
-        <w:t xml:space="preserve"> </w:t>
-      </w:r>
-      <w:r>
-        <w:rPr>
-          <w:sz w:val="18"/>
-          <w:szCs w:val="18"/>
-        </w:rPr>
-        <w:t xml:space="preserve">намира се в </w:t>
-      </w:r>
-      <w:r>
-        <w:rPr>
-          <w:i/>
-          <w:sz w:val="18"/>
-          <w:szCs w:val="18"/>
-          <w:lang w:val="en-US"/>
-        </w:rPr>
-        <w:t>/server/</w:t>
-      </w:r>
-      <w:proofErr w:type="spellStart"/>
-      <w:r>
-        <w:rPr>
-          <w:i/>
-          <w:sz w:val="18"/>
-          <w:szCs w:val="18"/>
-          <w:lang w:val="en-US"/>
-        </w:rPr>
-        <w:t>session.php</w:t>
-      </w:r>
-      <w:proofErr w:type="spellEnd"/>
-    </w:p>
-    <w:p>
-      <w:pPr>
-        <w:jc w:val="center"/>
-        <w:rPr>
-          <w:sz w:val="18"/>
-          <w:szCs w:val="18"/>
-          <w:lang w:val="en-US"/>
-        </w:rPr>
-      </w:pPr>
-      <w:r>
-        <w:rPr>
+          <w:noProof/>
           <w:sz w:val="18"/>
           <w:szCs w:val="18"/>
           <w:lang w:val="en-US"/>
         </w:rPr>
         <w:drawing>
-          <wp:inline distT="0" distB="0" distL="0" distR="0" wp14:anchorId="4B599A8B" wp14:editId="2B9D7BC5">
+          <wp:anchor distT="0" distB="0" distL="114300" distR="114300" simplePos="0" relativeHeight="251662336" behindDoc="0" locked="0" layoutInCell="1" allowOverlap="1">
+            <wp:simplePos x="0" y="0"/>
+            <wp:positionH relativeFrom="margin">
+              <wp:align>right</wp:align>
+            </wp:positionH>
+            <wp:positionV relativeFrom="paragraph">
+              <wp:posOffset>8459</wp:posOffset>
+            </wp:positionV>
             <wp:extent cx="2574344" cy="753466"/>
             <wp:effectExtent l="0" t="0" r="0" b="8890"/>
+            <wp:wrapSquare wrapText="bothSides"/>
             <wp:docPr id="10" name="Picture 10"/>
             <wp:cNvGraphicFramePr>
               <a:graphicFrameLocks xmlns:a="http://schemas.openxmlformats.org/drawingml/2006/main" noChangeAspect="1"/>
@@ -4102,7 +4569,13 @@
                     <pic:cNvPicPr/>
                   </pic:nvPicPr>
                   <pic:blipFill>
-                    <a:blip r:embed="rId16"/>
+                    <a:blip r:embed="rId16">
+                      <a:extLst>
+                        <a:ext uri="{28A0092B-C50C-407E-A947-70E740481C1C}">
+                          <a14:useLocalDpi xmlns:a14="http://schemas.microsoft.com/office/drawing/2010/main" val="0"/>
+                        </a:ext>
+                      </a:extLst>
+                    </a:blip>
                     <a:stretch>
                       <a:fillRect/>
                     </a:stretch>
@@ -4110,7 +4583,7 @@
                   <pic:spPr>
                     <a:xfrm>
                       <a:off x="0" y="0"/>
-                      <a:ext cx="2624548" cy="768160"/>
+                      <a:ext cx="2574344" cy="753466"/>
                     </a:xfrm>
                     <a:prstGeom prst="rect">
                       <a:avLst/>
@@ -4119,22 +4592,164 @@
                 </pic:pic>
               </a:graphicData>
             </a:graphic>
-          </wp:inline>
+          </wp:anchor>
         </w:drawing>
       </w:r>
-    </w:p>
-    <w:p>
-      <w:pPr>
-        <w:rPr>
-          <w:sz w:val="18"/>
-          <w:szCs w:val="18"/>
-        </w:rPr>
-      </w:pPr>
-      <w:r>
-        <w:rPr>
-          <w:sz w:val="18"/>
-          <w:szCs w:val="18"/>
-        </w:rPr>
+      <w:r>
+        <w:rPr>
+          <w:sz w:val="18"/>
+          <w:szCs w:val="18"/>
+        </w:rPr>
+        <w:t xml:space="preserve">За потребителска сесия се използва </w:t>
+      </w:r>
+      <w:r>
+        <w:rPr>
+          <w:i/>
+          <w:sz w:val="18"/>
+          <w:szCs w:val="18"/>
+          <w:lang w:val="en-US"/>
+        </w:rPr>
+        <w:t>PHP</w:t>
+      </w:r>
+      <w:r>
+        <w:rPr>
+          <w:sz w:val="18"/>
+          <w:szCs w:val="18"/>
+          <w:lang w:val="en-US"/>
+        </w:rPr>
+        <w:t xml:space="preserve"> </w:t>
+      </w:r>
+      <w:r>
+        <w:rPr>
+          <w:sz w:val="18"/>
+          <w:szCs w:val="18"/>
+        </w:rPr>
+        <w:t xml:space="preserve">сесия – </w:t>
+      </w:r>
+      <w:proofErr w:type="spellStart"/>
+      <w:r>
+        <w:rPr>
+          <w:i/>
+          <w:sz w:val="18"/>
+          <w:szCs w:val="18"/>
+          <w:lang w:val="en-US"/>
+        </w:rPr>
+        <w:t>session_start</w:t>
+      </w:r>
+      <w:proofErr w:type="spellEnd"/>
+      <w:r>
+        <w:rPr>
+          <w:i/>
+          <w:sz w:val="18"/>
+          <w:szCs w:val="18"/>
+          <w:lang w:val="en-US"/>
+        </w:rPr>
+        <w:t>()</w:t>
+      </w:r>
+      <w:r>
+        <w:rPr>
+          <w:i/>
+          <w:sz w:val="18"/>
+          <w:szCs w:val="18"/>
+          <w:lang w:val="en-US"/>
+        </w:rPr>
+        <w:t xml:space="preserve"> </w:t>
+      </w:r>
+      <w:r>
+        <w:rPr>
+          <w:sz w:val="18"/>
+          <w:szCs w:val="18"/>
+        </w:rPr>
+        <w:t xml:space="preserve">като предварително се задава име на сесията чрез </w:t>
+      </w:r>
+      <w:proofErr w:type="spellStart"/>
+      <w:r>
+        <w:rPr>
+          <w:i/>
+          <w:sz w:val="18"/>
+          <w:szCs w:val="18"/>
+          <w:lang w:val="en-US"/>
+        </w:rPr>
+        <w:t>session_name</w:t>
+      </w:r>
+      <w:proofErr w:type="spellEnd"/>
+      <w:r>
+        <w:rPr>
+          <w:i/>
+          <w:sz w:val="18"/>
+          <w:szCs w:val="18"/>
+          <w:lang w:val="en-US"/>
+        </w:rPr>
+        <w:t>(&lt;name&gt;)</w:t>
+      </w:r>
+      <w:r>
+        <w:rPr>
+          <w:i/>
+          <w:sz w:val="18"/>
+          <w:szCs w:val="18"/>
+          <w:lang w:val="en-US"/>
+        </w:rPr>
+        <w:t xml:space="preserve"> –</w:t>
+      </w:r>
+      <w:r>
+        <w:rPr>
+          <w:i/>
+          <w:sz w:val="18"/>
+          <w:szCs w:val="18"/>
+        </w:rPr>
+        <w:t xml:space="preserve"> </w:t>
+      </w:r>
+      <w:r>
+        <w:rPr>
+          <w:sz w:val="18"/>
+          <w:szCs w:val="18"/>
+        </w:rPr>
+        <w:t xml:space="preserve">намира се в </w:t>
+      </w:r>
+      <w:r>
+        <w:rPr>
+          <w:i/>
+          <w:sz w:val="18"/>
+          <w:szCs w:val="18"/>
+          <w:lang w:val="en-US"/>
+        </w:rPr>
+        <w:t>/server/</w:t>
+      </w:r>
+      <w:proofErr w:type="spellStart"/>
+      <w:r>
+        <w:rPr>
+          <w:i/>
+          <w:sz w:val="18"/>
+          <w:szCs w:val="18"/>
+          <w:lang w:val="en-US"/>
+        </w:rPr>
+        <w:t>session.php</w:t>
+      </w:r>
+      <w:proofErr w:type="spellEnd"/>
+    </w:p>
+    <w:p>
+      <w:pPr>
+        <w:jc w:val="center"/>
+        <w:rPr>
+          <w:sz w:val="18"/>
+          <w:szCs w:val="18"/>
+          <w:lang w:val="en-US"/>
+        </w:rPr>
+      </w:pPr>
+    </w:p>
+    <w:p>
+      <w:pPr>
+        <w:rPr>
+          <w:sz w:val="18"/>
+          <w:szCs w:val="18"/>
+        </w:rPr>
+      </w:pPr>
+      <w:r>
+        <w:rPr>
+          <w:sz w:val="18"/>
+          <w:szCs w:val="18"/>
+        </w:rPr>
+        <w:lastRenderedPageBreak/>
         <w:t xml:space="preserve">При излизане от системата данните за сесията се зануляват и сесията с </w:t>
       </w:r>
       <w:r>
@@ -4228,8 +4843,10 @@
       </w:pPr>
       <w:r>
         <w:rPr>
-          <w:sz w:val="18"/>
-          <w:szCs w:val="18"/>
+          <w:noProof/>
+          <w:sz w:val="18"/>
+          <w:szCs w:val="18"/>
+          <w:lang w:val="en-US"/>
         </w:rPr>
         <w:drawing>
           <wp:inline distT="0" distB="0" distL="0" distR="0" wp14:anchorId="39B9B295" wp14:editId="668B1189">
@@ -4270,19 +4887,6 @@
     </w:p>
     <w:p>
       <w:pPr>
-        <w:rPr>
-          <w:rFonts w:asciiTheme="majorHAnsi" w:eastAsiaTheme="majorEastAsia" w:hAnsiTheme="majorHAnsi"/>
-          <w:b/>
-          <w:bCs/>
-          <w:color w:val="4F81BD" w:themeColor="accent1"/>
-        </w:rPr>
-      </w:pPr>
-      <w:r>
-        <w:br w:type="page"/>
-      </w:r>
-    </w:p>
-    <w:p>
-      <w:pPr>
         <w:pStyle w:val="Heading2"/>
         <w:rPr>
           <w:sz w:val="22"/>
@@ -4294,7 +4898,6 @@
           <w:sz w:val="22"/>
           <w:szCs w:val="22"/>
         </w:rPr>
-        <w:lastRenderedPageBreak/>
         <w:t>8</w:t>
       </w:r>
       <w:r>
@@ -4948,8 +5551,10 @@
       </w:pPr>
       <w:r>
         <w:rPr>
-          <w:sz w:val="18"/>
-          <w:szCs w:val="18"/>
+          <w:noProof/>
+          <w:sz w:val="18"/>
+          <w:szCs w:val="18"/>
+          <w:lang w:val="en-US"/>
         </w:rPr>
         <w:drawing>
           <wp:inline distT="0" distB="0" distL="0" distR="0" wp14:anchorId="6CDB4129" wp14:editId="1AF17582">
@@ -5021,6 +5626,7 @@
           <w:lang w:val="en-US"/>
         </w:rPr>
       </w:pPr>
+      <w:proofErr w:type="spellStart"/>
       <w:r>
         <w:rPr>
           <w:b/>
@@ -5028,6 +5634,68 @@
           <w:szCs w:val="18"/>
           <w:lang w:val="en-US"/>
         </w:rPr>
+        <w:t>Phinx</w:t>
+      </w:r>
+      <w:proofErr w:type="spellEnd"/>
+      <w:r>
+        <w:rPr>
+          <w:b/>
+          <w:sz w:val="18"/>
+          <w:szCs w:val="18"/>
+          <w:lang w:val="en-US"/>
+        </w:rPr>
+        <w:t xml:space="preserve"> Migrations</w:t>
+      </w:r>
+    </w:p>
+    <w:p>
+      <w:pPr>
+        <w:spacing w:after="0"/>
+        <w:rPr>
+          <w:sz w:val="18"/>
+          <w:szCs w:val="18"/>
+          <w:lang w:val="en-US"/>
+        </w:rPr>
+      </w:pPr>
+      <w:hyperlink r:id="rId19" w:history="1">
+        <w:r>
+          <w:rPr>
+            <w:rStyle w:val="Hyperlink"/>
+            <w:sz w:val="18"/>
+            <w:szCs w:val="18"/>
+            <w:lang w:val="en-US"/>
+          </w:rPr>
+          <w:t>https://phinx.org/</w:t>
+        </w:r>
+      </w:hyperlink>
+    </w:p>
+    <w:p>
+      <w:pPr>
+        <w:spacing w:after="0"/>
+        <w:rPr>
+          <w:b/>
+          <w:sz w:val="18"/>
+          <w:szCs w:val="18"/>
+          <w:lang w:val="en-US"/>
+        </w:rPr>
+      </w:pPr>
+    </w:p>
+    <w:p>
+      <w:pPr>
+        <w:spacing w:after="0"/>
+        <w:rPr>
+          <w:b/>
+          <w:sz w:val="18"/>
+          <w:szCs w:val="18"/>
+          <w:lang w:val="en-US"/>
+        </w:rPr>
+      </w:pPr>
+      <w:r>
+        <w:rPr>
+          <w:b/>
+          <w:sz w:val="18"/>
+          <w:szCs w:val="18"/>
+          <w:lang w:val="en-US"/>
+        </w:rPr>
         <w:t>Button Submit</w:t>
       </w:r>
     </w:p>
@@ -5040,7 +5708,7 @@
           <w:lang w:val="en-US"/>
         </w:rPr>
       </w:pPr>
-      <w:hyperlink r:id="rId19" w:history="1">
+      <w:hyperlink r:id="rId20" w:history="1">
         <w:r>
           <w:rPr>
             <w:rStyle w:val="Hyperlink"/>
@@ -5061,7 +5729,7 @@
           <w:lang w:val="en-US"/>
         </w:rPr>
       </w:pPr>
-      <w:hyperlink r:id="rId20" w:history="1">
+      <w:hyperlink r:id="rId21" w:history="1">
         <w:r>
           <w:rPr>
             <w:rStyle w:val="Hyperlink"/>
@@ -5112,7 +5780,7 @@
           <w:lang w:val="en-US"/>
         </w:rPr>
       </w:pPr>
-      <w:hyperlink r:id="rId21" w:history="1">
+      <w:hyperlink r:id="rId22" w:history="1">
         <w:r>
           <w:rPr>
             <w:rStyle w:val="Hyperlink"/>
@@ -5332,9 +6000,9 @@
       </w:r>
     </w:p>
     <w:sectPr>
-      <w:footerReference w:type="default" r:id="rId22"/>
+      <w:footerReference w:type="default" r:id="rId23"/>
       <w:pgSz w:w="11906" w:h="16838"/>
-      <w:pgMar w:top="1170" w:right="1106" w:bottom="1170" w:left="1080" w:header="708" w:footer="708" w:gutter="0"/>
+      <w:pgMar w:top="1170" w:right="1106" w:bottom="1350" w:left="1080" w:header="708" w:footer="708" w:gutter="0"/>
       <w:cols w:space="708"/>
       <w:docGrid w:linePitch="360"/>
     </w:sectPr>
@@ -5371,7 +6039,7 @@
 <w:ftr xmlns:wpc="http://schemas.microsoft.com/office/word/2010/wordprocessingCanvas" xmlns:mc="http://schemas.openxmlformats.org/markup-compatibility/2006" xmlns:o="urn:schemas-microsoft-com:office:office" xmlns:r="http://schemas.openxmlformats.org/officeDocument/2006/relationships" xmlns:m="http://schemas.openxmlformats.org/officeDocument/2006/math" xmlns:v="urn:schemas-microsoft-com:vml" xmlns:wp14="http://schemas.microsoft.com/office/word/2010/wordprocessingDrawing" xmlns:wp="http://schemas.openxmlformats.org/drawingml/2006/wordprocessingDrawing" xmlns:w10="urn:schemas-microsoft-com:office:word" xmlns:w="http://schemas.openxmlformats.org/wordprocessingml/2006/main" xmlns:w14="http://schemas.microsoft.com/office/word/2010/wordml" xmlns:w15="http://schemas.microsoft.com/office/word/2012/wordml" xmlns:wpg="http://schemas.microsoft.com/office/word/2010/wordprocessingGroup" xmlns:wpi="http://schemas.microsoft.com/office/word/2010/wordprocessingInk" xmlns:wne="http://schemas.microsoft.com/office/word/2006/wordml" xmlns:wps="http://schemas.microsoft.com/office/word/2010/wordprocessingShape" mc:Ignorable="w14 w15 wp14">
   <w:sdt>
     <w:sdtPr>
-      <w:id w:val="-860750852"/>
+      <w:id w:val="-1380776076"/>
       <w:docPartObj>
         <w:docPartGallery w:val="Page Numbers (Bottom of Page)"/>
         <w:docPartUnique/>
@@ -5401,7 +6069,7 @@
           <w:rPr>
             <w:noProof/>
           </w:rPr>
-          <w:t>6</w:t>
+          <w:t>1</w:t>
         </w:r>
         <w:r>
           <w:rPr>
@@ -5823,6 +6491,119 @@
     </w:lvl>
   </w:abstractNum>
   <w:abstractNum w:abstractNumId="3" w15:restartNumberingAfterBreak="0">
+    <w:nsid w:val="20AD3845"/>
+    <w:multiLevelType w:val="hybridMultilevel"/>
+    <w:tmpl w:val="FDAAF9D8"/>
+    <w:lvl w:ilvl="0" w:tplc="04090001">
+      <w:start w:val="5"/>
+      <w:numFmt w:val="bullet"/>
+      <w:lvlText w:val=""/>
+      <w:lvlJc w:val="left"/>
+      <w:pPr>
+        <w:ind w:left="720" w:hanging="360"/>
+      </w:pPr>
+      <w:rPr>
+        <w:rFonts w:ascii="Symbol" w:eastAsia="Times New Roman" w:hAnsi="Symbol" w:cs="Times New Roman" w:hint="default"/>
+      </w:rPr>
+    </w:lvl>
+    <w:lvl w:ilvl="1" w:tplc="04090003" w:tentative="1">
+      <w:start w:val="1"/>
+      <w:numFmt w:val="bullet"/>
+      <w:lvlText w:val="o"/>
+      <w:lvlJc w:val="left"/>
+      <w:pPr>
+        <w:ind w:left="1440" w:hanging="360"/>
+      </w:pPr>
+      <w:rPr>
+        <w:rFonts w:ascii="Courier New" w:hAnsi="Courier New" w:cs="Courier New" w:hint="default"/>
+      </w:rPr>
+    </w:lvl>
+    <w:lvl w:ilvl="2" w:tplc="04090005" w:tentative="1">
+      <w:start w:val="1"/>
+      <w:numFmt w:val="bullet"/>
+      <w:lvlText w:val=""/>
+      <w:lvlJc w:val="left"/>
+      <w:pPr>
+        <w:ind w:left="2160" w:hanging="360"/>
+      </w:pPr>
+      <w:rPr>
+        <w:rFonts w:ascii="Wingdings" w:hAnsi="Wingdings" w:hint="default"/>
+      </w:rPr>
+    </w:lvl>
+    <w:lvl w:ilvl="3" w:tplc="04090001" w:tentative="1">
+      <w:start w:val="1"/>
+      <w:numFmt w:val="bullet"/>
+      <w:lvlText w:val=""/>
+      <w:lvlJc w:val="left"/>
+      <w:pPr>
+        <w:ind w:left="2880" w:hanging="360"/>
+      </w:pPr>
+      <w:rPr>
+        <w:rFonts w:ascii="Symbol" w:hAnsi="Symbol" w:hint="default"/>
+      </w:rPr>
+    </w:lvl>
+    <w:lvl w:ilvl="4" w:tplc="04090003" w:tentative="1">
+      <w:start w:val="1"/>
+      <w:numFmt w:val="bullet"/>
+      <w:lvlText w:val="o"/>
+      <w:lvlJc w:val="left"/>
+      <w:pPr>
+        <w:ind w:left="3600" w:hanging="360"/>
+      </w:pPr>
+      <w:rPr>
+        <w:rFonts w:ascii="Courier New" w:hAnsi="Courier New" w:cs="Courier New" w:hint="default"/>
+      </w:rPr>
+    </w:lvl>
+    <w:lvl w:ilvl="5" w:tplc="04090005" w:tentative="1">
+      <w:start w:val="1"/>
+      <w:numFmt w:val="bullet"/>
+      <w:lvlText w:val=""/>
+      <w:lvlJc w:val="left"/>
+      <w:pPr>
+        <w:ind w:left="4320" w:hanging="360"/>
+      </w:pPr>
+      <w:rPr>
+        <w:rFonts w:ascii="Wingdings" w:hAnsi="Wingdings" w:hint="default"/>
+      </w:rPr>
+    </w:lvl>
+    <w:lvl w:ilvl="6" w:tplc="04090001" w:tentative="1">
+      <w:start w:val="1"/>
+      <w:numFmt w:val="bullet"/>
+      <w:lvlText w:val=""/>
+      <w:lvlJc w:val="left"/>
+      <w:pPr>
+        <w:ind w:left="5040" w:hanging="360"/>
+      </w:pPr>
+      <w:rPr>
+        <w:rFonts w:ascii="Symbol" w:hAnsi="Symbol" w:hint="default"/>
+      </w:rPr>
+    </w:lvl>
+    <w:lvl w:ilvl="7" w:tplc="04090003" w:tentative="1">
+      <w:start w:val="1"/>
+      <w:numFmt w:val="bullet"/>
+      <w:lvlText w:val="o"/>
+      <w:lvlJc w:val="left"/>
+      <w:pPr>
+        <w:ind w:left="5760" w:hanging="360"/>
+      </w:pPr>
+      <w:rPr>
+        <w:rFonts w:ascii="Courier New" w:hAnsi="Courier New" w:cs="Courier New" w:hint="default"/>
+      </w:rPr>
+    </w:lvl>
+    <w:lvl w:ilvl="8" w:tplc="04090005" w:tentative="1">
+      <w:start w:val="1"/>
+      <w:numFmt w:val="bullet"/>
+      <w:lvlText w:val=""/>
+      <w:lvlJc w:val="left"/>
+      <w:pPr>
+        <w:ind w:left="6480" w:hanging="360"/>
+      </w:pPr>
+      <w:rPr>
+        <w:rFonts w:ascii="Wingdings" w:hAnsi="Wingdings" w:hint="default"/>
+      </w:rPr>
+    </w:lvl>
+  </w:abstractNum>
+  <w:abstractNum w:abstractNumId="4" w15:restartNumberingAfterBreak="0">
     <w:nsid w:val="2CF56644"/>
     <w:multiLevelType w:val="hybridMultilevel"/>
     <w:tmpl w:val="43EAE156"/>
@@ -5936,7 +6717,7 @@
       </w:rPr>
     </w:lvl>
   </w:abstractNum>
-  <w:abstractNum w:abstractNumId="4" w15:restartNumberingAfterBreak="0">
+  <w:abstractNum w:abstractNumId="5" w15:restartNumberingAfterBreak="0">
     <w:nsid w:val="472473A6"/>
     <w:multiLevelType w:val="multilevel"/>
     <w:tmpl w:val="578617B4"/>
@@ -6049,7 +6830,7 @@
       </w:rPr>
     </w:lvl>
   </w:abstractNum>
-  <w:abstractNum w:abstractNumId="5" w15:restartNumberingAfterBreak="0">
+  <w:abstractNum w:abstractNumId="6" w15:restartNumberingAfterBreak="0">
     <w:nsid w:val="4D6F6379"/>
     <w:multiLevelType w:val="hybridMultilevel"/>
     <w:tmpl w:val="C5F00BB4"/>
@@ -6162,7 +6943,7 @@
       </w:rPr>
     </w:lvl>
   </w:abstractNum>
-  <w:abstractNum w:abstractNumId="6" w15:restartNumberingAfterBreak="0">
+  <w:abstractNum w:abstractNumId="7" w15:restartNumberingAfterBreak="0">
     <w:nsid w:val="5D0C51ED"/>
     <w:multiLevelType w:val="hybridMultilevel"/>
     <w:tmpl w:val="578617B4"/>
@@ -6275,7 +7056,7 @@
       </w:rPr>
     </w:lvl>
   </w:abstractNum>
-  <w:abstractNum w:abstractNumId="7" w15:restartNumberingAfterBreak="0">
+  <w:abstractNum w:abstractNumId="8" w15:restartNumberingAfterBreak="0">
     <w:nsid w:val="621D3478"/>
     <w:multiLevelType w:val="hybridMultilevel"/>
     <w:tmpl w:val="287CA07C"/>
@@ -6388,7 +7169,7 @@
       </w:rPr>
     </w:lvl>
   </w:abstractNum>
-  <w:abstractNum w:abstractNumId="8" w15:restartNumberingAfterBreak="0">
+  <w:abstractNum w:abstractNumId="9" w15:restartNumberingAfterBreak="0">
     <w:nsid w:val="65DF74D5"/>
     <w:multiLevelType w:val="multilevel"/>
     <w:tmpl w:val="0409001D"/>
@@ -6475,31 +7256,34 @@
     </w:lvl>
   </w:abstractNum>
   <w:num w:numId="1">
-    <w:abstractNumId w:val="5"/>
+    <w:abstractNumId w:val="6"/>
   </w:num>
   <w:num w:numId="2">
-    <w:abstractNumId w:val="3"/>
+    <w:abstractNumId w:val="4"/>
   </w:num>
   <w:num w:numId="3">
-    <w:abstractNumId w:val="7"/>
+    <w:abstractNumId w:val="8"/>
   </w:num>
   <w:num w:numId="4">
     <w:abstractNumId w:val="1"/>
   </w:num>
   <w:num w:numId="5">
-    <w:abstractNumId w:val="6"/>
+    <w:abstractNumId w:val="7"/>
   </w:num>
   <w:num w:numId="6">
-    <w:abstractNumId w:val="8"/>
+    <w:abstractNumId w:val="9"/>
   </w:num>
   <w:num w:numId="7">
-    <w:abstractNumId w:val="4"/>
+    <w:abstractNumId w:val="5"/>
   </w:num>
   <w:num w:numId="8">
     <w:abstractNumId w:val="2"/>
   </w:num>
   <w:num w:numId="9">
     <w:abstractNumId w:val="0"/>
+  </w:num>
+  <w:num w:numId="10">
+    <w:abstractNumId w:val="3"/>
   </w:num>
 </w:numbering>
 </file>
@@ -7069,6 +7853,66 @@
       <w:rFonts w:cs="Times New Roman"/>
     </w:rPr>
   </w:style>
+  <w:style w:type="paragraph" w:styleId="HTMLPreformatted">
+    <w:name w:val="HTML Preformatted"/>
+    <w:basedOn w:val="Normal"/>
+    <w:link w:val="HTMLPreformattedChar"/>
+    <w:uiPriority w:val="99"/>
+    <w:unhideWhenUsed/>
+    <w:rsid w:val="00853D76"/>
+    <w:pPr>
+      <w:tabs>
+        <w:tab w:val="left" w:pos="916"/>
+        <w:tab w:val="left" w:pos="1832"/>
+        <w:tab w:val="left" w:pos="2748"/>
+        <w:tab w:val="left" w:pos="3664"/>
+        <w:tab w:val="left" w:pos="4580"/>
+        <w:tab w:val="left" w:pos="5496"/>
+        <w:tab w:val="left" w:pos="6412"/>
+        <w:tab w:val="left" w:pos="7328"/>
+        <w:tab w:val="left" w:pos="8244"/>
+        <w:tab w:val="left" w:pos="9160"/>
+        <w:tab w:val="left" w:pos="10076"/>
+        <w:tab w:val="left" w:pos="10992"/>
+        <w:tab w:val="left" w:pos="11908"/>
+        <w:tab w:val="left" w:pos="12824"/>
+        <w:tab w:val="left" w:pos="13740"/>
+        <w:tab w:val="left" w:pos="14656"/>
+      </w:tabs>
+      <w:spacing w:after="0" w:line="240" w:lineRule="auto"/>
+    </w:pPr>
+    <w:rPr>
+      <w:rFonts w:ascii="Courier New" w:hAnsi="Courier New" w:cs="Courier New"/>
+      <w:sz w:val="20"/>
+      <w:szCs w:val="20"/>
+      <w:lang w:val="en-US"/>
+    </w:rPr>
+  </w:style>
+  <w:style w:type="character" w:customStyle="1" w:styleId="HTMLPreformattedChar">
+    <w:name w:val="HTML Preformatted Char"/>
+    <w:basedOn w:val="DefaultParagraphFont"/>
+    <w:link w:val="HTMLPreformatted"/>
+    <w:uiPriority w:val="99"/>
+    <w:rsid w:val="00853D76"/>
+    <w:rPr>
+      <w:rFonts w:ascii="Courier New" w:hAnsi="Courier New" w:cs="Courier New"/>
+      <w:sz w:val="20"/>
+      <w:szCs w:val="20"/>
+      <w:lang w:val="en-US"/>
+    </w:rPr>
+  </w:style>
+  <w:style w:type="character" w:styleId="HTMLCode">
+    <w:name w:val="HTML Code"/>
+    <w:basedOn w:val="DefaultParagraphFont"/>
+    <w:uiPriority w:val="99"/>
+    <w:unhideWhenUsed/>
+    <w:rsid w:val="00853D76"/>
+    <w:rPr>
+      <w:rFonts w:ascii="Courier New" w:eastAsia="Times New Roman" w:hAnsi="Courier New" w:cs="Courier New"/>
+      <w:sz w:val="20"/>
+      <w:szCs w:val="20"/>
+    </w:rPr>
+  </w:style>
 </w:styles>
 </file>
 
@@ -7360,7 +8204,7 @@
 </file>
 
 <file path=customXml/itemProps1.xml><?xml version="1.0" encoding="utf-8"?>
-<ds:datastoreItem xmlns:ds="http://schemas.openxmlformats.org/officeDocument/2006/customXml" ds:itemID="{B1229C13-2B8F-4F3A-8379-D997268E783E}">
+<ds:datastoreItem xmlns:ds="http://schemas.openxmlformats.org/officeDocument/2006/customXml" ds:itemID="{5C96F3D1-1E32-4ED0-9AEE-74F46D44BE1F}">
   <ds:schemaRefs>
     <ds:schemaRef ds:uri="http://schemas.openxmlformats.org/officeDocument/2006/bibliography"/>
   </ds:schemaRefs>

</xml_diff>

<commit_message>
exit on connection to db failure
</commit_message>
<xml_diff>
--- a/81644_Документация.docx
+++ b/81644_Документация.docx
@@ -20,15 +20,7 @@
         <w:rPr>
           <w:b/>
         </w:rPr>
-        <w:t>ме</w:t>
-      </w:r>
-      <w:bookmarkStart w:id="0" w:name="_GoBack"/>
-      <w:bookmarkEnd w:id="0"/>
-      <w:r>
-        <w:rPr>
-          <w:b/>
-        </w:rPr>
-        <w:t>на:</w:t>
+        <w:t>мена:</w:t>
       </w:r>
       <w:r>
         <w:rPr>
@@ -2082,14 +2074,7 @@
           <w:sz w:val="18"/>
           <w:szCs w:val="18"/>
         </w:rPr>
-        <w:t xml:space="preserve">composer </w:t>
-      </w:r>
-      <w:r>
-        <w:rPr>
-          <w:sz w:val="18"/>
-          <w:szCs w:val="18"/>
-        </w:rPr>
-        <w:t>install</w:t>
+        <w:t>composer install</w:t>
       </w:r>
       <w:r>
         <w:rPr>
@@ -4887,6 +4872,37 @@
     </w:p>
     <w:p>
       <w:pPr>
+        <w:rPr>
+          <w:sz w:val="18"/>
+          <w:szCs w:val="18"/>
+        </w:rPr>
+      </w:pPr>
+      <w:r>
+        <w:rPr>
+          <w:sz w:val="18"/>
+          <w:szCs w:val="18"/>
+        </w:rPr>
+        <w:t xml:space="preserve">При неуспешна връзка към базата – приложението „спира“ с </w:t>
+      </w:r>
+      <w:r>
+        <w:rPr>
+          <w:i/>
+          <w:sz w:val="18"/>
+          <w:szCs w:val="18"/>
+          <w:lang w:val="en-US"/>
+        </w:rPr>
+        <w:t>exit()</w:t>
+      </w:r>
+      <w:r>
+        <w:rPr>
+          <w:sz w:val="18"/>
+          <w:szCs w:val="18"/>
+        </w:rPr>
+        <w:t>.</w:t>
+      </w:r>
+    </w:p>
+    <w:p>
+      <w:pPr>
         <w:pStyle w:val="Heading2"/>
         <w:rPr>
           <w:sz w:val="22"/>
@@ -5052,7 +5068,46 @@
           <w:sz w:val="18"/>
           <w:szCs w:val="18"/>
         </w:rPr>
-        <w:t>проверка за съществуваща конфигурация с дадено име</w:t>
+        <w:t xml:space="preserve">Добавяне </w:t>
+      </w:r>
+      <w:proofErr w:type="spellStart"/>
+      <w:r>
+        <w:rPr>
+          <w:sz w:val="18"/>
+          <w:szCs w:val="18"/>
+        </w:rPr>
+        <w:t>темплейт</w:t>
+      </w:r>
+      <w:proofErr w:type="spellEnd"/>
+      <w:r>
+        <w:rPr>
+          <w:sz w:val="18"/>
+          <w:szCs w:val="18"/>
+        </w:rPr>
+        <w:t xml:space="preserve"> за грешки (</w:t>
+      </w:r>
+      <w:r>
+        <w:rPr>
+          <w:sz w:val="18"/>
+          <w:szCs w:val="18"/>
+          <w:lang w:val="en-US"/>
+        </w:rPr>
+        <w:t xml:space="preserve">HTTP Code </w:t>
+      </w:r>
+      <w:r>
+        <w:rPr>
+          <w:sz w:val="18"/>
+          <w:szCs w:val="18"/>
+        </w:rPr>
+        <w:t>5</w:t>
+      </w:r>
+      <w:r>
+        <w:rPr>
+          <w:sz w:val="18"/>
+          <w:szCs w:val="18"/>
+          <w:lang w:val="en-US"/>
+        </w:rPr>
+        <w:t>xx)</w:t>
       </w:r>
     </w:p>
     <w:p>
@@ -5072,28 +5127,7 @@
           <w:sz w:val="18"/>
           <w:szCs w:val="18"/>
         </w:rPr>
-        <w:t>добавяне</w:t>
-      </w:r>
-      <w:r>
-        <w:rPr>
-          <w:sz w:val="18"/>
-          <w:szCs w:val="18"/>
-        </w:rPr>
-        <w:t xml:space="preserve"> оторизация </w:t>
-      </w:r>
-      <w:r>
-        <w:rPr>
-          <w:sz w:val="18"/>
-          <w:szCs w:val="18"/>
-        </w:rPr>
-        <w:t>за акаунтите</w:t>
-      </w:r>
-      <w:r>
-        <w:rPr>
-          <w:sz w:val="18"/>
-          <w:szCs w:val="18"/>
-        </w:rPr>
-        <w:t xml:space="preserve"> (защита с парола)</w:t>
+        <w:t>проверка за съществуваща конфигурация с дадено име</w:t>
       </w:r>
     </w:p>
     <w:p>
@@ -5113,6 +5147,47 @@
           <w:sz w:val="18"/>
           <w:szCs w:val="18"/>
         </w:rPr>
+        <w:t>добавяне</w:t>
+      </w:r>
+      <w:r>
+        <w:rPr>
+          <w:sz w:val="18"/>
+          <w:szCs w:val="18"/>
+        </w:rPr>
+        <w:t xml:space="preserve"> оторизация </w:t>
+      </w:r>
+      <w:r>
+        <w:rPr>
+          <w:sz w:val="18"/>
+          <w:szCs w:val="18"/>
+        </w:rPr>
+        <w:t>за акаунтите</w:t>
+      </w:r>
+      <w:r>
+        <w:rPr>
+          <w:sz w:val="18"/>
+          <w:szCs w:val="18"/>
+        </w:rPr>
+        <w:t xml:space="preserve"> (защита с парола)</w:t>
+      </w:r>
+    </w:p>
+    <w:p>
+      <w:pPr>
+        <w:pStyle w:val="ListParagraph"/>
+        <w:numPr>
+          <w:ilvl w:val="0"/>
+          <w:numId w:val="9"/>
+        </w:numPr>
+        <w:rPr>
+          <w:sz w:val="18"/>
+          <w:szCs w:val="18"/>
+        </w:rPr>
+      </w:pPr>
+      <w:r>
+        <w:rPr>
+          <w:sz w:val="18"/>
+          <w:szCs w:val="18"/>
+        </w:rPr>
         <w:t>показване на стилизирани грешки на страницата</w:t>
       </w:r>
     </w:p>
@@ -5369,197 +5444,23 @@
       </w:pPr>
       <w:r>
         <w:rPr>
-          <w:sz w:val="18"/>
-          <w:szCs w:val="18"/>
-        </w:rPr>
-        <w:t xml:space="preserve">Има „бъг“ с </w:t>
-      </w:r>
-      <w:r>
-        <w:rPr>
-          <w:i/>
-          <w:sz w:val="18"/>
-          <w:szCs w:val="18"/>
-          <w:lang w:val="en-US"/>
-        </w:rPr>
-        <w:t>&lt;input type=”checkbox”</w:t>
-      </w:r>
-      <w:r>
-        <w:rPr>
-          <w:i/>
-          <w:sz w:val="18"/>
-          <w:szCs w:val="18"/>
-        </w:rPr>
-        <w:t xml:space="preserve"> </w:t>
-      </w:r>
-      <w:r>
-        <w:rPr>
-          <w:i/>
-          <w:sz w:val="18"/>
-          <w:szCs w:val="18"/>
-          <w:lang w:val="en-US"/>
-        </w:rPr>
-        <w:t>/</w:t>
-      </w:r>
-      <w:r>
-        <w:rPr>
-          <w:i/>
-          <w:sz w:val="18"/>
-          <w:szCs w:val="18"/>
-          <w:lang w:val="en-US"/>
-        </w:rPr>
-        <w:t>&gt;</w:t>
-      </w:r>
-      <w:r>
-        <w:rPr>
-          <w:i/>
-          <w:sz w:val="18"/>
-          <w:szCs w:val="18"/>
-        </w:rPr>
-        <w:t xml:space="preserve">. </w:t>
-      </w:r>
-      <w:proofErr w:type="spellStart"/>
-      <w:r>
-        <w:rPr>
-          <w:sz w:val="18"/>
-          <w:szCs w:val="18"/>
-        </w:rPr>
-        <w:t>Чекбоксът</w:t>
-      </w:r>
-      <w:proofErr w:type="spellEnd"/>
-      <w:r>
-        <w:rPr>
-          <w:sz w:val="18"/>
-          <w:szCs w:val="18"/>
-        </w:rPr>
-        <w:t xml:space="preserve"> е</w:t>
-      </w:r>
-      <w:r>
-        <w:rPr>
-          <w:sz w:val="18"/>
-          <w:szCs w:val="18"/>
-        </w:rPr>
-        <w:t xml:space="preserve"> „чекнат“ след като се натисне бутон „назад</w:t>
-      </w:r>
-      <w:r>
-        <w:rPr>
-          <w:sz w:val="18"/>
-          <w:szCs w:val="18"/>
-          <w:lang w:val="en-US"/>
-        </w:rPr>
-        <w:t>”</w:t>
-      </w:r>
-      <w:r>
-        <w:rPr>
-          <w:sz w:val="18"/>
-          <w:szCs w:val="18"/>
-        </w:rPr>
-        <w:t>, въпреки че няма „</w:t>
-      </w:r>
-      <w:r>
-        <w:rPr>
-          <w:sz w:val="18"/>
-          <w:szCs w:val="18"/>
-          <w:lang w:val="en-US"/>
-        </w:rPr>
-        <w:t xml:space="preserve">checked” </w:t>
-      </w:r>
-      <w:r>
-        <w:rPr>
-          <w:sz w:val="18"/>
-          <w:szCs w:val="18"/>
-        </w:rPr>
-        <w:t>атрибут.</w:t>
-      </w:r>
-    </w:p>
-    <w:p>
-      <w:pPr>
-        <w:rPr>
-          <w:sz w:val="18"/>
-          <w:szCs w:val="18"/>
-        </w:rPr>
-      </w:pPr>
-      <w:r>
-        <w:rPr>
-          <w:sz w:val="18"/>
-          <w:szCs w:val="18"/>
-        </w:rPr>
-        <w:t xml:space="preserve">С помощта на </w:t>
-      </w:r>
-      <w:r>
-        <w:rPr>
-          <w:i/>
-          <w:sz w:val="18"/>
-          <w:szCs w:val="18"/>
-          <w:lang w:val="en-US"/>
-        </w:rPr>
-        <w:t>CSS</w:t>
-      </w:r>
-      <w:r>
-        <w:rPr>
-          <w:sz w:val="18"/>
-          <w:szCs w:val="18"/>
-          <w:lang w:val="en-US"/>
-        </w:rPr>
-        <w:t xml:space="preserve"> </w:t>
-      </w:r>
-      <w:r>
-        <w:rPr>
-          <w:sz w:val="18"/>
-          <w:szCs w:val="18"/>
-        </w:rPr>
-        <w:t xml:space="preserve">може да се създаде </w:t>
-      </w:r>
-      <w:proofErr w:type="spellStart"/>
-      <w:r>
-        <w:rPr>
-          <w:sz w:val="18"/>
-          <w:szCs w:val="18"/>
-        </w:rPr>
-        <w:t>зиг-заг</w:t>
-      </w:r>
-      <w:proofErr w:type="spellEnd"/>
-      <w:r>
-        <w:rPr>
-          <w:sz w:val="18"/>
-          <w:szCs w:val="18"/>
-        </w:rPr>
-        <w:t xml:space="preserve"> </w:t>
-      </w:r>
-      <w:proofErr w:type="spellStart"/>
-      <w:r>
-        <w:rPr>
-          <w:sz w:val="18"/>
-          <w:szCs w:val="18"/>
-        </w:rPr>
-        <w:t>бордър</w:t>
-      </w:r>
-      <w:proofErr w:type="spellEnd"/>
-      <w:r>
-        <w:rPr>
-          <w:sz w:val="18"/>
-          <w:szCs w:val="18"/>
-        </w:rPr>
-        <w:t>.</w:t>
-      </w:r>
-    </w:p>
-    <w:p>
-      <w:pPr>
-        <w:rPr>
-          <w:sz w:val="18"/>
-          <w:szCs w:val="18"/>
-        </w:rPr>
-      </w:pPr>
-      <w:r>
-        <w:rPr>
           <w:noProof/>
           <w:sz w:val="18"/>
           <w:szCs w:val="18"/>
           <w:lang w:val="en-US"/>
         </w:rPr>
         <w:drawing>
-          <wp:inline distT="0" distB="0" distL="0" distR="0" wp14:anchorId="6CDB4129" wp14:editId="1AF17582">
+          <wp:anchor distT="0" distB="0" distL="114300" distR="114300" simplePos="0" relativeHeight="251663360" behindDoc="0" locked="0" layoutInCell="1" allowOverlap="1">
+            <wp:simplePos x="0" y="0"/>
+            <wp:positionH relativeFrom="column">
+              <wp:posOffset>2846045</wp:posOffset>
+            </wp:positionH>
+            <wp:positionV relativeFrom="paragraph">
+              <wp:posOffset>301828</wp:posOffset>
+            </wp:positionV>
             <wp:extent cx="1097280" cy="383387"/>
             <wp:effectExtent l="0" t="0" r="7620" b="0"/>
+            <wp:wrapSquare wrapText="bothSides"/>
             <wp:docPr id="9" name="Picture 9"/>
             <wp:cNvGraphicFramePr>
               <a:graphicFrameLocks xmlns:a="http://schemas.openxmlformats.org/drawingml/2006/main" noChangeAspect="1"/>
@@ -5572,7 +5473,13 @@
                     <pic:cNvPicPr/>
                   </pic:nvPicPr>
                   <pic:blipFill>
-                    <a:blip r:embed="rId18"/>
+                    <a:blip r:embed="rId18">
+                      <a:extLst>
+                        <a:ext uri="{28A0092B-C50C-407E-A947-70E740481C1C}">
+                          <a14:useLocalDpi xmlns:a14="http://schemas.microsoft.com/office/drawing/2010/main" val="0"/>
+                        </a:ext>
+                      </a:extLst>
+                    </a:blip>
                     <a:stretch>
                       <a:fillRect/>
                     </a:stretch>
@@ -5580,7 +5487,7 @@
                   <pic:spPr>
                     <a:xfrm>
                       <a:off x="0" y="0"/>
-                      <a:ext cx="1127049" cy="393788"/>
+                      <a:ext cx="1097280" cy="383387"/>
                     </a:xfrm>
                     <a:prstGeom prst="rect">
                       <a:avLst/>
@@ -5589,9 +5496,185 @@
                 </pic:pic>
               </a:graphicData>
             </a:graphic>
-          </wp:inline>
+          </wp:anchor>
         </w:drawing>
       </w:r>
+      <w:r>
+        <w:rPr>
+          <w:sz w:val="18"/>
+          <w:szCs w:val="18"/>
+        </w:rPr>
+        <w:t xml:space="preserve">Има „бъг“ с </w:t>
+      </w:r>
+      <w:r>
+        <w:rPr>
+          <w:i/>
+          <w:sz w:val="18"/>
+          <w:szCs w:val="18"/>
+          <w:lang w:val="en-US"/>
+        </w:rPr>
+        <w:t>&lt;input type=”checkbox”</w:t>
+      </w:r>
+      <w:r>
+        <w:rPr>
+          <w:i/>
+          <w:sz w:val="18"/>
+          <w:szCs w:val="18"/>
+        </w:rPr>
+        <w:t xml:space="preserve"> </w:t>
+      </w:r>
+      <w:r>
+        <w:rPr>
+          <w:i/>
+          <w:sz w:val="18"/>
+          <w:szCs w:val="18"/>
+          <w:lang w:val="en-US"/>
+        </w:rPr>
+        <w:t>/</w:t>
+      </w:r>
+      <w:r>
+        <w:rPr>
+          <w:i/>
+          <w:sz w:val="18"/>
+          <w:szCs w:val="18"/>
+          <w:lang w:val="en-US"/>
+        </w:rPr>
+        <w:t>&gt;</w:t>
+      </w:r>
+      <w:r>
+        <w:rPr>
+          <w:i/>
+          <w:sz w:val="18"/>
+          <w:szCs w:val="18"/>
+        </w:rPr>
+        <w:t xml:space="preserve">. </w:t>
+      </w:r>
+      <w:proofErr w:type="spellStart"/>
+      <w:r>
+        <w:rPr>
+          <w:sz w:val="18"/>
+          <w:szCs w:val="18"/>
+        </w:rPr>
+        <w:t>Чекбоксът</w:t>
+      </w:r>
+      <w:proofErr w:type="spellEnd"/>
+      <w:r>
+        <w:rPr>
+          <w:sz w:val="18"/>
+          <w:szCs w:val="18"/>
+        </w:rPr>
+        <w:t xml:space="preserve"> е</w:t>
+      </w:r>
+      <w:r>
+        <w:rPr>
+          <w:sz w:val="18"/>
+          <w:szCs w:val="18"/>
+        </w:rPr>
+        <w:t xml:space="preserve"> „чекнат“ след като се натисне бутон „назад</w:t>
+      </w:r>
+      <w:r>
+        <w:rPr>
+          <w:sz w:val="18"/>
+          <w:szCs w:val="18"/>
+          <w:lang w:val="en-US"/>
+        </w:rPr>
+        <w:t>”</w:t>
+      </w:r>
+      <w:r>
+        <w:rPr>
+          <w:sz w:val="18"/>
+          <w:szCs w:val="18"/>
+        </w:rPr>
+        <w:t>, въпреки че няма „</w:t>
+      </w:r>
+      <w:r>
+        <w:rPr>
+          <w:sz w:val="18"/>
+          <w:szCs w:val="18"/>
+          <w:lang w:val="en-US"/>
+        </w:rPr>
+        <w:t xml:space="preserve">checked” </w:t>
+      </w:r>
+      <w:r>
+        <w:rPr>
+          <w:sz w:val="18"/>
+          <w:szCs w:val="18"/>
+        </w:rPr>
+        <w:t>атрибут.</w:t>
+      </w:r>
+    </w:p>
+    <w:p>
+      <w:pPr>
+        <w:rPr>
+          <w:sz w:val="18"/>
+          <w:szCs w:val="18"/>
+        </w:rPr>
+      </w:pPr>
+      <w:r>
+        <w:rPr>
+          <w:sz w:val="18"/>
+          <w:szCs w:val="18"/>
+        </w:rPr>
+        <w:t xml:space="preserve">С помощта на </w:t>
+      </w:r>
+      <w:r>
+        <w:rPr>
+          <w:i/>
+          <w:sz w:val="18"/>
+          <w:szCs w:val="18"/>
+          <w:lang w:val="en-US"/>
+        </w:rPr>
+        <w:t>CSS</w:t>
+      </w:r>
+      <w:r>
+        <w:rPr>
+          <w:sz w:val="18"/>
+          <w:szCs w:val="18"/>
+          <w:lang w:val="en-US"/>
+        </w:rPr>
+        <w:t xml:space="preserve"> </w:t>
+      </w:r>
+      <w:r>
+        <w:rPr>
+          <w:sz w:val="18"/>
+          <w:szCs w:val="18"/>
+        </w:rPr>
+        <w:t xml:space="preserve">може да се създаде </w:t>
+      </w:r>
+      <w:proofErr w:type="spellStart"/>
+      <w:r>
+        <w:rPr>
+          <w:sz w:val="18"/>
+          <w:szCs w:val="18"/>
+        </w:rPr>
+        <w:t>зиг-заг</w:t>
+      </w:r>
+      <w:proofErr w:type="spellEnd"/>
+      <w:r>
+        <w:rPr>
+          <w:sz w:val="18"/>
+          <w:szCs w:val="18"/>
+        </w:rPr>
+        <w:t xml:space="preserve"> </w:t>
+      </w:r>
+      <w:proofErr w:type="spellStart"/>
+      <w:r>
+        <w:rPr>
+          <w:sz w:val="18"/>
+          <w:szCs w:val="18"/>
+        </w:rPr>
+        <w:t>бордър</w:t>
+      </w:r>
+      <w:proofErr w:type="spellEnd"/>
+      <w:r>
+        <w:rPr>
+          <w:sz w:val="18"/>
+          <w:szCs w:val="18"/>
+        </w:rPr>
+        <w:t>.</w:t>
+      </w:r>
+      <w:bookmarkStart w:id="0" w:name="_GoBack"/>
+      <w:bookmarkEnd w:id="0"/>
     </w:p>
     <w:p>
       <w:pPr>
@@ -6069,7 +6152,7 @@
           <w:rPr>
             <w:noProof/>
           </w:rPr>
-          <w:t>1</w:t>
+          <w:t>5</w:t>
         </w:r>
         <w:r>
           <w:rPr>
@@ -8204,7 +8287,7 @@
 </file>
 
 <file path=customXml/itemProps1.xml><?xml version="1.0" encoding="utf-8"?>
-<ds:datastoreItem xmlns:ds="http://schemas.openxmlformats.org/officeDocument/2006/customXml" ds:itemID="{5C96F3D1-1E32-4ED0-9AEE-74F46D44BE1F}">
+<ds:datastoreItem xmlns:ds="http://schemas.openxmlformats.org/officeDocument/2006/customXml" ds:itemID="{6A2B410F-2431-4BDB-99BD-3C4728C90DDE}">
   <ds:schemaRefs>
     <ds:schemaRef ds:uri="http://schemas.openxmlformats.org/officeDocument/2006/bibliography"/>
   </ds:schemaRefs>

</xml_diff>